<commit_message>
iniziata relazione per pazzi
</commit_message>
<xml_diff>
--- a/Relazione/Relazione IoT.docx
+++ b/Relazione/Relazione IoT.docx
@@ -358,8 +358,13 @@
         </w:rPr>
         <w:t xml:space="preserve"> | </w:t>
       </w:r>
-      <w:r>
-        <w:t>a.a 2018/2019</w:t>
+      <w:proofErr w:type="spellStart"/>
+      <w:r>
+        <w:t>a.a</w:t>
+      </w:r>
+      <w:proofErr w:type="spellEnd"/>
+      <w:r>
+        <w:t xml:space="preserve"> 2018/2019</w:t>
       </w:r>
     </w:p>
     <w:p>
@@ -553,8 +558,21 @@
         </w:numPr>
       </w:pPr>
       <w:r>
-        <w:t>Script python del BOT di Telegram</w:t>
-      </w:r>
+        <w:t xml:space="preserve">Script </w:t>
+      </w:r>
+      <w:proofErr w:type="spellStart"/>
+      <w:r>
+        <w:t>python</w:t>
+      </w:r>
+      <w:proofErr w:type="spellEnd"/>
+      <w:r>
+        <w:t xml:space="preserve"> del BOT di </w:t>
+      </w:r>
+      <w:proofErr w:type="spellStart"/>
+      <w:r>
+        <w:t>Telegram</w:t>
+      </w:r>
+      <w:proofErr w:type="spellEnd"/>
     </w:p>
     <w:p>
       <w:pPr>
@@ -581,8 +599,6 @@
           <w:numId w:val="4"/>
         </w:numPr>
       </w:pPr>
-      <w:bookmarkStart w:id="0" w:name="_GoBack"/>
-      <w:bookmarkEnd w:id="0"/>
       <w:r>
         <w:t>Ottimizzazioni e miglior</w:t>
       </w:r>
@@ -664,8 +680,13 @@
         <w:t xml:space="preserve"> ha lo scopo di allertare l’utente tramite un </w:t>
       </w:r>
       <w:r>
-        <w:t>messaggio proveniente dal BOT Telegram</w:t>
-      </w:r>
+        <w:t xml:space="preserve">messaggio proveniente dal BOT </w:t>
+      </w:r>
+      <w:proofErr w:type="spellStart"/>
+      <w:r>
+        <w:t>Telegram</w:t>
+      </w:r>
+      <w:proofErr w:type="spellEnd"/>
       <w:r>
         <w:t xml:space="preserve"> (previa sua inizializzazione)</w:t>
       </w:r>
@@ -1042,7 +1063,25 @@
           <w:color w:val="000000"/>
           <w:lang w:eastAsia="en-US"/>
         </w:rPr>
-        <w:t xml:space="preserve">Flash memory </w:t>
+        <w:t xml:space="preserve">Flash </w:t>
+      </w:r>
+      <w:proofErr w:type="spellStart"/>
+      <w:r>
+        <w:rPr>
+          <w:rFonts w:eastAsiaTheme="minorHAnsi" w:cstheme="minorHAnsi"/>
+          <w:color w:val="000000"/>
+          <w:lang w:eastAsia="en-US"/>
+        </w:rPr>
+        <w:t>memory</w:t>
+      </w:r>
+      <w:proofErr w:type="spellEnd"/>
+      <w:r>
+        <w:rPr>
+          <w:rFonts w:eastAsiaTheme="minorHAnsi" w:cstheme="minorHAnsi"/>
+          <w:color w:val="000000"/>
+          <w:lang w:eastAsia="en-US"/>
+        </w:rPr>
+        <w:t xml:space="preserve"> </w:t>
       </w:r>
       <w:r>
         <w:rPr>
@@ -1295,6 +1334,7 @@
         </w:rPr>
         <w:t xml:space="preserve">* </w:t>
       </w:r>
+      <w:proofErr w:type="spellStart"/>
       <w:r>
         <w:rPr>
           <w:rFonts w:asciiTheme="minorHAnsi" w:eastAsiaTheme="minorHAnsi" w:hAnsiTheme="minorHAnsi" w:cstheme="minorHAnsi"/>
@@ -1303,7 +1343,18 @@
           <w:szCs w:val="22"/>
           <w:lang w:eastAsia="en-US"/>
         </w:rPr>
-        <w:t>Analog Input Pins</w:t>
+        <w:t>Analog</w:t>
+      </w:r>
+      <w:proofErr w:type="spellEnd"/>
+      <w:r>
+        <w:rPr>
+          <w:rFonts w:asciiTheme="minorHAnsi" w:eastAsiaTheme="minorHAnsi" w:hAnsiTheme="minorHAnsi" w:cstheme="minorHAnsi"/>
+          <w:color w:val="000000"/>
+          <w:sz w:val="22"/>
+          <w:szCs w:val="22"/>
+          <w:lang w:eastAsia="en-US"/>
+        </w:rPr>
+        <w:t xml:space="preserve"> Input Pins</w:t>
       </w:r>
       <w:r>
         <w:rPr>
@@ -1497,12 +1548,21 @@
         </w:rPr>
         <w:t xml:space="preserve">* </w:t>
       </w:r>
+      <w:proofErr w:type="spellStart"/>
       <w:r>
         <w:rPr>
           <w:rFonts w:eastAsiaTheme="minorHAnsi"/>
           <w:lang w:eastAsia="en-US"/>
         </w:rPr>
-        <w:t>Stall torque:  10.5kg/cm (4.8v); 13kg/cm (6v)</w:t>
+        <w:t>Stall</w:t>
+      </w:r>
+      <w:proofErr w:type="spellEnd"/>
+      <w:r>
+        <w:rPr>
+          <w:rFonts w:eastAsiaTheme="minorHAnsi"/>
+          <w:lang w:eastAsia="en-US"/>
+        </w:rPr>
+        <w:t xml:space="preserve"> torque:  10.5kg/cm (4.8v); 13kg/cm (6v)</w:t>
       </w:r>
     </w:p>
     <w:p>
@@ -2143,11 +2203,6 @@
       </w:r>
     </w:p>
     <w:p>
-      <w:r>
-        <w:t>MANCA LA DESCRIZIONE DEL PROTOCOLLO RS232 E CODICE SORGENTE</w:t>
-      </w:r>
-    </w:p>
-    <w:p>
       <w:pPr>
         <w:pStyle w:val="Titolo2"/>
       </w:pPr>
@@ -2313,6 +2368,7 @@
           <w:lang w:eastAsia="it-IT"/>
         </w:rPr>
       </w:pPr>
+      <w:proofErr w:type="spellStart"/>
       <w:r>
         <w:rPr>
           <w:rFonts w:ascii="Consolas" w:eastAsia="Times New Roman" w:hAnsi="Consolas" w:cs="Times New Roman"/>
@@ -2326,6 +2382,7 @@
         </w:rPr>
         <w:t>void</w:t>
       </w:r>
+      <w:proofErr w:type="spellEnd"/>
       <w:r>
         <w:rPr>
           <w:rFonts w:ascii="Consolas" w:eastAsia="Times New Roman" w:hAnsi="Consolas" w:cs="Times New Roman"/>
@@ -2540,6 +2597,7 @@
         </w:rPr>
         <w:t>            </w:t>
       </w:r>
+      <w:proofErr w:type="spellStart"/>
       <w:r>
         <w:rPr>
           <w:rFonts w:ascii="Consolas" w:eastAsia="Times New Roman" w:hAnsi="Consolas" w:cs="Times New Roman"/>
@@ -2553,16 +2611,65 @@
         </w:rPr>
         <w:t>if</w:t>
       </w:r>
-      <w:r>
-        <w:rPr>
-          <w:rFonts w:ascii="Consolas" w:eastAsia="Times New Roman" w:hAnsi="Consolas" w:cs="Times New Roman"/>
-          <w:color w:val="000000"/>
-          <w:sz w:val="18"/>
-          <w:szCs w:val="18"/>
-          <w:bdr w:val="none" w:sz="0" w:space="0" w:color="auto" w:frame="1"/>
-          <w:lang w:eastAsia="it-IT"/>
-        </w:rPr>
-        <w:t>(digitalRead(gas_din)==HIGH){</w:t>
+      <w:proofErr w:type="spellEnd"/>
+      <w:r>
+        <w:rPr>
+          <w:rFonts w:ascii="Consolas" w:eastAsia="Times New Roman" w:hAnsi="Consolas" w:cs="Times New Roman"/>
+          <w:color w:val="000000"/>
+          <w:sz w:val="18"/>
+          <w:szCs w:val="18"/>
+          <w:bdr w:val="none" w:sz="0" w:space="0" w:color="auto" w:frame="1"/>
+          <w:lang w:eastAsia="it-IT"/>
+        </w:rPr>
+        <w:t>(</w:t>
+      </w:r>
+      <w:proofErr w:type="spellStart"/>
+      <w:r>
+        <w:rPr>
+          <w:rFonts w:ascii="Consolas" w:eastAsia="Times New Roman" w:hAnsi="Consolas" w:cs="Times New Roman"/>
+          <w:color w:val="000000"/>
+          <w:sz w:val="18"/>
+          <w:szCs w:val="18"/>
+          <w:bdr w:val="none" w:sz="0" w:space="0" w:color="auto" w:frame="1"/>
+          <w:lang w:eastAsia="it-IT"/>
+        </w:rPr>
+        <w:t>digitalRead</w:t>
+      </w:r>
+      <w:proofErr w:type="spellEnd"/>
+      <w:r>
+        <w:rPr>
+          <w:rFonts w:ascii="Consolas" w:eastAsia="Times New Roman" w:hAnsi="Consolas" w:cs="Times New Roman"/>
+          <w:color w:val="000000"/>
+          <w:sz w:val="18"/>
+          <w:szCs w:val="18"/>
+          <w:bdr w:val="none" w:sz="0" w:space="0" w:color="auto" w:frame="1"/>
+          <w:lang w:eastAsia="it-IT"/>
+        </w:rPr>
+        <w:t>(</w:t>
+      </w:r>
+      <w:proofErr w:type="spellStart"/>
+      <w:r>
+        <w:rPr>
+          <w:rFonts w:ascii="Consolas" w:eastAsia="Times New Roman" w:hAnsi="Consolas" w:cs="Times New Roman"/>
+          <w:color w:val="000000"/>
+          <w:sz w:val="18"/>
+          <w:szCs w:val="18"/>
+          <w:bdr w:val="none" w:sz="0" w:space="0" w:color="auto" w:frame="1"/>
+          <w:lang w:eastAsia="it-IT"/>
+        </w:rPr>
+        <w:t>gas_din</w:t>
+      </w:r>
+      <w:proofErr w:type="spellEnd"/>
+      <w:r>
+        <w:rPr>
+          <w:rFonts w:ascii="Consolas" w:eastAsia="Times New Roman" w:hAnsi="Consolas" w:cs="Times New Roman"/>
+          <w:color w:val="000000"/>
+          <w:sz w:val="18"/>
+          <w:szCs w:val="18"/>
+          <w:bdr w:val="none" w:sz="0" w:space="0" w:color="auto" w:frame="1"/>
+          <w:lang w:eastAsia="it-IT"/>
+        </w:rPr>
+        <w:t>)==HIGH){</w:t>
       </w:r>
       <w:r>
         <w:rPr>
@@ -2615,7 +2722,79 @@
           <w:bdr w:val="none" w:sz="0" w:space="0" w:color="auto" w:frame="1"/>
           <w:lang w:eastAsia="it-IT"/>
         </w:rPr>
-        <w:t>                ad_value=analogRead(gas_ain);  </w:t>
+        <w:t>                </w:t>
+      </w:r>
+      <w:proofErr w:type="spellStart"/>
+      <w:r>
+        <w:rPr>
+          <w:rFonts w:ascii="Consolas" w:eastAsia="Times New Roman" w:hAnsi="Consolas" w:cs="Times New Roman"/>
+          <w:color w:val="000000"/>
+          <w:sz w:val="18"/>
+          <w:szCs w:val="18"/>
+          <w:bdr w:val="none" w:sz="0" w:space="0" w:color="auto" w:frame="1"/>
+          <w:lang w:eastAsia="it-IT"/>
+        </w:rPr>
+        <w:t>ad_value</w:t>
+      </w:r>
+      <w:proofErr w:type="spellEnd"/>
+      <w:r>
+        <w:rPr>
+          <w:rFonts w:ascii="Consolas" w:eastAsia="Times New Roman" w:hAnsi="Consolas" w:cs="Times New Roman"/>
+          <w:color w:val="000000"/>
+          <w:sz w:val="18"/>
+          <w:szCs w:val="18"/>
+          <w:bdr w:val="none" w:sz="0" w:space="0" w:color="auto" w:frame="1"/>
+          <w:lang w:eastAsia="it-IT"/>
+        </w:rPr>
+        <w:t>=</w:t>
+      </w:r>
+      <w:proofErr w:type="spellStart"/>
+      <w:r>
+        <w:rPr>
+          <w:rFonts w:ascii="Consolas" w:eastAsia="Times New Roman" w:hAnsi="Consolas" w:cs="Times New Roman"/>
+          <w:color w:val="000000"/>
+          <w:sz w:val="18"/>
+          <w:szCs w:val="18"/>
+          <w:bdr w:val="none" w:sz="0" w:space="0" w:color="auto" w:frame="1"/>
+          <w:lang w:eastAsia="it-IT"/>
+        </w:rPr>
+        <w:t>analogRead</w:t>
+      </w:r>
+      <w:proofErr w:type="spellEnd"/>
+      <w:r>
+        <w:rPr>
+          <w:rFonts w:ascii="Consolas" w:eastAsia="Times New Roman" w:hAnsi="Consolas" w:cs="Times New Roman"/>
+          <w:color w:val="000000"/>
+          <w:sz w:val="18"/>
+          <w:szCs w:val="18"/>
+          <w:bdr w:val="none" w:sz="0" w:space="0" w:color="auto" w:frame="1"/>
+          <w:lang w:eastAsia="it-IT"/>
+        </w:rPr>
+        <w:t>(</w:t>
+      </w:r>
+      <w:proofErr w:type="spellStart"/>
+      <w:r>
+        <w:rPr>
+          <w:rFonts w:ascii="Consolas" w:eastAsia="Times New Roman" w:hAnsi="Consolas" w:cs="Times New Roman"/>
+          <w:color w:val="000000"/>
+          <w:sz w:val="18"/>
+          <w:szCs w:val="18"/>
+          <w:bdr w:val="none" w:sz="0" w:space="0" w:color="auto" w:frame="1"/>
+          <w:lang w:eastAsia="it-IT"/>
+        </w:rPr>
+        <w:t>gas_ain</w:t>
+      </w:r>
+      <w:proofErr w:type="spellEnd"/>
+      <w:r>
+        <w:rPr>
+          <w:rFonts w:ascii="Consolas" w:eastAsia="Times New Roman" w:hAnsi="Consolas" w:cs="Times New Roman"/>
+          <w:color w:val="000000"/>
+          <w:sz w:val="18"/>
+          <w:szCs w:val="18"/>
+          <w:bdr w:val="none" w:sz="0" w:space="0" w:color="auto" w:frame="1"/>
+          <w:lang w:eastAsia="it-IT"/>
+        </w:rPr>
+        <w:t>);  </w:t>
       </w:r>
     </w:p>
     <w:p>
@@ -2646,7 +2825,31 @@
           <w:bdr w:val="none" w:sz="0" w:space="0" w:color="auto" w:frame="1"/>
           <w:lang w:eastAsia="it-IT"/>
         </w:rPr>
-        <w:t>                scrivi_seriale(</w:t>
+        <w:t>                </w:t>
+      </w:r>
+      <w:proofErr w:type="spellStart"/>
+      <w:r>
+        <w:rPr>
+          <w:rFonts w:ascii="Consolas" w:eastAsia="Times New Roman" w:hAnsi="Consolas" w:cs="Times New Roman"/>
+          <w:color w:val="000000"/>
+          <w:sz w:val="18"/>
+          <w:szCs w:val="18"/>
+          <w:bdr w:val="none" w:sz="0" w:space="0" w:color="auto" w:frame="1"/>
+          <w:lang w:eastAsia="it-IT"/>
+        </w:rPr>
+        <w:t>scrivi_seriale</w:t>
+      </w:r>
+      <w:proofErr w:type="spellEnd"/>
+      <w:r>
+        <w:rPr>
+          <w:rFonts w:ascii="Consolas" w:eastAsia="Times New Roman" w:hAnsi="Consolas" w:cs="Times New Roman"/>
+          <w:color w:val="000000"/>
+          <w:sz w:val="18"/>
+          <w:szCs w:val="18"/>
+          <w:bdr w:val="none" w:sz="0" w:space="0" w:color="auto" w:frame="1"/>
+          <w:lang w:eastAsia="it-IT"/>
+        </w:rPr>
+        <w:t>(</w:t>
       </w:r>
       <w:r>
         <w:rPr>
@@ -2668,7 +2871,31 @@
           <w:bdr w:val="none" w:sz="0" w:space="0" w:color="auto" w:frame="1"/>
           <w:lang w:eastAsia="it-IT"/>
         </w:rPr>
-        <w:t>,ad_value);  </w:t>
+        <w:t>,</w:t>
+      </w:r>
+      <w:proofErr w:type="spellStart"/>
+      <w:r>
+        <w:rPr>
+          <w:rFonts w:ascii="Consolas" w:eastAsia="Times New Roman" w:hAnsi="Consolas" w:cs="Times New Roman"/>
+          <w:color w:val="000000"/>
+          <w:sz w:val="18"/>
+          <w:szCs w:val="18"/>
+          <w:bdr w:val="none" w:sz="0" w:space="0" w:color="auto" w:frame="1"/>
+          <w:lang w:eastAsia="it-IT"/>
+        </w:rPr>
+        <w:t>ad_value</w:t>
+      </w:r>
+      <w:proofErr w:type="spellEnd"/>
+      <w:r>
+        <w:rPr>
+          <w:rFonts w:ascii="Consolas" w:eastAsia="Times New Roman" w:hAnsi="Consolas" w:cs="Times New Roman"/>
+          <w:color w:val="000000"/>
+          <w:sz w:val="18"/>
+          <w:szCs w:val="18"/>
+          <w:bdr w:val="none" w:sz="0" w:space="0" w:color="auto" w:frame="1"/>
+          <w:lang w:eastAsia="it-IT"/>
+        </w:rPr>
+        <w:t>);  </w:t>
       </w:r>
     </w:p>
     <w:p>
@@ -2732,6 +2959,7 @@
         </w:rPr>
         <w:t>            </w:t>
       </w:r>
+      <w:proofErr w:type="spellStart"/>
       <w:r>
         <w:rPr>
           <w:rFonts w:ascii="Consolas" w:eastAsia="Times New Roman" w:hAnsi="Consolas" w:cs="Times New Roman"/>
@@ -2745,16 +2973,65 @@
         </w:rPr>
         <w:t>if</w:t>
       </w:r>
-      <w:r>
-        <w:rPr>
-          <w:rFonts w:ascii="Consolas" w:eastAsia="Times New Roman" w:hAnsi="Consolas" w:cs="Times New Roman"/>
-          <w:color w:val="000000"/>
-          <w:sz w:val="18"/>
-          <w:szCs w:val="18"/>
-          <w:bdr w:val="none" w:sz="0" w:space="0" w:color="auto" w:frame="1"/>
-          <w:lang w:eastAsia="it-IT"/>
-        </w:rPr>
-        <w:t> (digitalRead(gas_din)==LOW){</w:t>
+      <w:proofErr w:type="spellEnd"/>
+      <w:r>
+        <w:rPr>
+          <w:rFonts w:ascii="Consolas" w:eastAsia="Times New Roman" w:hAnsi="Consolas" w:cs="Times New Roman"/>
+          <w:color w:val="000000"/>
+          <w:sz w:val="18"/>
+          <w:szCs w:val="18"/>
+          <w:bdr w:val="none" w:sz="0" w:space="0" w:color="auto" w:frame="1"/>
+          <w:lang w:eastAsia="it-IT"/>
+        </w:rPr>
+        <w:t> (</w:t>
+      </w:r>
+      <w:proofErr w:type="spellStart"/>
+      <w:r>
+        <w:rPr>
+          <w:rFonts w:ascii="Consolas" w:eastAsia="Times New Roman" w:hAnsi="Consolas" w:cs="Times New Roman"/>
+          <w:color w:val="000000"/>
+          <w:sz w:val="18"/>
+          <w:szCs w:val="18"/>
+          <w:bdr w:val="none" w:sz="0" w:space="0" w:color="auto" w:frame="1"/>
+          <w:lang w:eastAsia="it-IT"/>
+        </w:rPr>
+        <w:t>digitalRead</w:t>
+      </w:r>
+      <w:proofErr w:type="spellEnd"/>
+      <w:r>
+        <w:rPr>
+          <w:rFonts w:ascii="Consolas" w:eastAsia="Times New Roman" w:hAnsi="Consolas" w:cs="Times New Roman"/>
+          <w:color w:val="000000"/>
+          <w:sz w:val="18"/>
+          <w:szCs w:val="18"/>
+          <w:bdr w:val="none" w:sz="0" w:space="0" w:color="auto" w:frame="1"/>
+          <w:lang w:eastAsia="it-IT"/>
+        </w:rPr>
+        <w:t>(</w:t>
+      </w:r>
+      <w:proofErr w:type="spellStart"/>
+      <w:r>
+        <w:rPr>
+          <w:rFonts w:ascii="Consolas" w:eastAsia="Times New Roman" w:hAnsi="Consolas" w:cs="Times New Roman"/>
+          <w:color w:val="000000"/>
+          <w:sz w:val="18"/>
+          <w:szCs w:val="18"/>
+          <w:bdr w:val="none" w:sz="0" w:space="0" w:color="auto" w:frame="1"/>
+          <w:lang w:eastAsia="it-IT"/>
+        </w:rPr>
+        <w:t>gas_din</w:t>
+      </w:r>
+      <w:proofErr w:type="spellEnd"/>
+      <w:r>
+        <w:rPr>
+          <w:rFonts w:ascii="Consolas" w:eastAsia="Times New Roman" w:hAnsi="Consolas" w:cs="Times New Roman"/>
+          <w:color w:val="000000"/>
+          <w:sz w:val="18"/>
+          <w:szCs w:val="18"/>
+          <w:bdr w:val="none" w:sz="0" w:space="0" w:color="auto" w:frame="1"/>
+          <w:lang w:eastAsia="it-IT"/>
+        </w:rPr>
+        <w:t>)==LOW){</w:t>
       </w:r>
       <w:r>
         <w:rPr>
@@ -2807,7 +3084,79 @@
           <w:bdr w:val="none" w:sz="0" w:space="0" w:color="auto" w:frame="1"/>
           <w:lang w:eastAsia="it-IT"/>
         </w:rPr>
-        <w:t>                ad_value=analogRead(gas_ain);  </w:t>
+        <w:t>                </w:t>
+      </w:r>
+      <w:proofErr w:type="spellStart"/>
+      <w:r>
+        <w:rPr>
+          <w:rFonts w:ascii="Consolas" w:eastAsia="Times New Roman" w:hAnsi="Consolas" w:cs="Times New Roman"/>
+          <w:color w:val="000000"/>
+          <w:sz w:val="18"/>
+          <w:szCs w:val="18"/>
+          <w:bdr w:val="none" w:sz="0" w:space="0" w:color="auto" w:frame="1"/>
+          <w:lang w:eastAsia="it-IT"/>
+        </w:rPr>
+        <w:t>ad_value</w:t>
+      </w:r>
+      <w:proofErr w:type="spellEnd"/>
+      <w:r>
+        <w:rPr>
+          <w:rFonts w:ascii="Consolas" w:eastAsia="Times New Roman" w:hAnsi="Consolas" w:cs="Times New Roman"/>
+          <w:color w:val="000000"/>
+          <w:sz w:val="18"/>
+          <w:szCs w:val="18"/>
+          <w:bdr w:val="none" w:sz="0" w:space="0" w:color="auto" w:frame="1"/>
+          <w:lang w:eastAsia="it-IT"/>
+        </w:rPr>
+        <w:t>=</w:t>
+      </w:r>
+      <w:proofErr w:type="spellStart"/>
+      <w:r>
+        <w:rPr>
+          <w:rFonts w:ascii="Consolas" w:eastAsia="Times New Roman" w:hAnsi="Consolas" w:cs="Times New Roman"/>
+          <w:color w:val="000000"/>
+          <w:sz w:val="18"/>
+          <w:szCs w:val="18"/>
+          <w:bdr w:val="none" w:sz="0" w:space="0" w:color="auto" w:frame="1"/>
+          <w:lang w:eastAsia="it-IT"/>
+        </w:rPr>
+        <w:t>analogRead</w:t>
+      </w:r>
+      <w:proofErr w:type="spellEnd"/>
+      <w:r>
+        <w:rPr>
+          <w:rFonts w:ascii="Consolas" w:eastAsia="Times New Roman" w:hAnsi="Consolas" w:cs="Times New Roman"/>
+          <w:color w:val="000000"/>
+          <w:sz w:val="18"/>
+          <w:szCs w:val="18"/>
+          <w:bdr w:val="none" w:sz="0" w:space="0" w:color="auto" w:frame="1"/>
+          <w:lang w:eastAsia="it-IT"/>
+        </w:rPr>
+        <w:t>(</w:t>
+      </w:r>
+      <w:proofErr w:type="spellStart"/>
+      <w:r>
+        <w:rPr>
+          <w:rFonts w:ascii="Consolas" w:eastAsia="Times New Roman" w:hAnsi="Consolas" w:cs="Times New Roman"/>
+          <w:color w:val="000000"/>
+          <w:sz w:val="18"/>
+          <w:szCs w:val="18"/>
+          <w:bdr w:val="none" w:sz="0" w:space="0" w:color="auto" w:frame="1"/>
+          <w:lang w:eastAsia="it-IT"/>
+        </w:rPr>
+        <w:t>gas_ain</w:t>
+      </w:r>
+      <w:proofErr w:type="spellEnd"/>
+      <w:r>
+        <w:rPr>
+          <w:rFonts w:ascii="Consolas" w:eastAsia="Times New Roman" w:hAnsi="Consolas" w:cs="Times New Roman"/>
+          <w:color w:val="000000"/>
+          <w:sz w:val="18"/>
+          <w:szCs w:val="18"/>
+          <w:bdr w:val="none" w:sz="0" w:space="0" w:color="auto" w:frame="1"/>
+          <w:lang w:eastAsia="it-IT"/>
+        </w:rPr>
+        <w:t>);  </w:t>
       </w:r>
     </w:p>
     <w:p>
@@ -2838,7 +3187,31 @@
           <w:bdr w:val="none" w:sz="0" w:space="0" w:color="auto" w:frame="1"/>
           <w:lang w:eastAsia="it-IT"/>
         </w:rPr>
-        <w:t>                scrivi_seriale(</w:t>
+        <w:t>                </w:t>
+      </w:r>
+      <w:proofErr w:type="spellStart"/>
+      <w:r>
+        <w:rPr>
+          <w:rFonts w:ascii="Consolas" w:eastAsia="Times New Roman" w:hAnsi="Consolas" w:cs="Times New Roman"/>
+          <w:color w:val="000000"/>
+          <w:sz w:val="18"/>
+          <w:szCs w:val="18"/>
+          <w:bdr w:val="none" w:sz="0" w:space="0" w:color="auto" w:frame="1"/>
+          <w:lang w:eastAsia="it-IT"/>
+        </w:rPr>
+        <w:t>scrivi_seriale</w:t>
+      </w:r>
+      <w:proofErr w:type="spellEnd"/>
+      <w:r>
+        <w:rPr>
+          <w:rFonts w:ascii="Consolas" w:eastAsia="Times New Roman" w:hAnsi="Consolas" w:cs="Times New Roman"/>
+          <w:color w:val="000000"/>
+          <w:sz w:val="18"/>
+          <w:szCs w:val="18"/>
+          <w:bdr w:val="none" w:sz="0" w:space="0" w:color="auto" w:frame="1"/>
+          <w:lang w:eastAsia="it-IT"/>
+        </w:rPr>
+        <w:t>(</w:t>
       </w:r>
       <w:r>
         <w:rPr>
@@ -2860,7 +3233,31 @@
           <w:bdr w:val="none" w:sz="0" w:space="0" w:color="auto" w:frame="1"/>
           <w:lang w:eastAsia="it-IT"/>
         </w:rPr>
-        <w:t>,ad_value);  </w:t>
+        <w:t>,</w:t>
+      </w:r>
+      <w:proofErr w:type="spellStart"/>
+      <w:r>
+        <w:rPr>
+          <w:rFonts w:ascii="Consolas" w:eastAsia="Times New Roman" w:hAnsi="Consolas" w:cs="Times New Roman"/>
+          <w:color w:val="000000"/>
+          <w:sz w:val="18"/>
+          <w:szCs w:val="18"/>
+          <w:bdr w:val="none" w:sz="0" w:space="0" w:color="auto" w:frame="1"/>
+          <w:lang w:eastAsia="it-IT"/>
+        </w:rPr>
+        <w:t>ad_value</w:t>
+      </w:r>
+      <w:proofErr w:type="spellEnd"/>
+      <w:r>
+        <w:rPr>
+          <w:rFonts w:ascii="Consolas" w:eastAsia="Times New Roman" w:hAnsi="Consolas" w:cs="Times New Roman"/>
+          <w:color w:val="000000"/>
+          <w:sz w:val="18"/>
+          <w:szCs w:val="18"/>
+          <w:bdr w:val="none" w:sz="0" w:space="0" w:color="auto" w:frame="1"/>
+          <w:lang w:eastAsia="it-IT"/>
+        </w:rPr>
+        <w:t>);  </w:t>
       </w:r>
     </w:p>
     <w:p>
@@ -2924,6 +3321,7 @@
         </w:rPr>
         <w:t>            </w:t>
       </w:r>
+      <w:proofErr w:type="spellStart"/>
       <w:r>
         <w:rPr>
           <w:rFonts w:ascii="Consolas" w:eastAsia="Times New Roman" w:hAnsi="Consolas" w:cs="Times New Roman"/>
@@ -2937,16 +3335,41 @@
         </w:rPr>
         <w:t>if</w:t>
       </w:r>
-      <w:r>
-        <w:rPr>
-          <w:rFonts w:ascii="Consolas" w:eastAsia="Times New Roman" w:hAnsi="Consolas" w:cs="Times New Roman"/>
-          <w:color w:val="000000"/>
-          <w:sz w:val="18"/>
-          <w:szCs w:val="18"/>
-          <w:bdr w:val="none" w:sz="0" w:space="0" w:color="auto" w:frame="1"/>
-          <w:lang w:eastAsia="it-IT"/>
-        </w:rPr>
-        <w:t> (Serial.available() &gt; 0) {  </w:t>
+      <w:proofErr w:type="spellEnd"/>
+      <w:r>
+        <w:rPr>
+          <w:rFonts w:ascii="Consolas" w:eastAsia="Times New Roman" w:hAnsi="Consolas" w:cs="Times New Roman"/>
+          <w:color w:val="000000"/>
+          <w:sz w:val="18"/>
+          <w:szCs w:val="18"/>
+          <w:bdr w:val="none" w:sz="0" w:space="0" w:color="auto" w:frame="1"/>
+          <w:lang w:eastAsia="it-IT"/>
+        </w:rPr>
+        <w:t> (</w:t>
+      </w:r>
+      <w:proofErr w:type="spellStart"/>
+      <w:r>
+        <w:rPr>
+          <w:rFonts w:ascii="Consolas" w:eastAsia="Times New Roman" w:hAnsi="Consolas" w:cs="Times New Roman"/>
+          <w:color w:val="000000"/>
+          <w:sz w:val="18"/>
+          <w:szCs w:val="18"/>
+          <w:bdr w:val="none" w:sz="0" w:space="0" w:color="auto" w:frame="1"/>
+          <w:lang w:eastAsia="it-IT"/>
+        </w:rPr>
+        <w:t>Serial.available</w:t>
+      </w:r>
+      <w:proofErr w:type="spellEnd"/>
+      <w:r>
+        <w:rPr>
+          <w:rFonts w:ascii="Consolas" w:eastAsia="Times New Roman" w:hAnsi="Consolas" w:cs="Times New Roman"/>
+          <w:color w:val="000000"/>
+          <w:sz w:val="18"/>
+          <w:szCs w:val="18"/>
+          <w:bdr w:val="none" w:sz="0" w:space="0" w:color="auto" w:frame="1"/>
+          <w:lang w:eastAsia="it-IT"/>
+        </w:rPr>
+        <w:t>() &gt; 0) {  </w:t>
       </w:r>
     </w:p>
     <w:p>
@@ -3266,7 +3689,55 @@
           <w:bdr w:val="none" w:sz="0" w:space="0" w:color="auto" w:frame="1"/>
           <w:lang w:eastAsia="it-IT"/>
         </w:rPr>
-        <w:t>            incomingByte = Serial.read();  </w:t>
+        <w:t>            </w:t>
+      </w:r>
+      <w:proofErr w:type="spellStart"/>
+      <w:r>
+        <w:rPr>
+          <w:rFonts w:ascii="Consolas" w:eastAsia="Times New Roman" w:hAnsi="Consolas" w:cs="Times New Roman"/>
+          <w:color w:val="000000"/>
+          <w:sz w:val="18"/>
+          <w:szCs w:val="18"/>
+          <w:bdr w:val="none" w:sz="0" w:space="0" w:color="auto" w:frame="1"/>
+          <w:lang w:eastAsia="it-IT"/>
+        </w:rPr>
+        <w:t>incomingByte</w:t>
+      </w:r>
+      <w:proofErr w:type="spellEnd"/>
+      <w:r>
+        <w:rPr>
+          <w:rFonts w:ascii="Consolas" w:eastAsia="Times New Roman" w:hAnsi="Consolas" w:cs="Times New Roman"/>
+          <w:color w:val="000000"/>
+          <w:sz w:val="18"/>
+          <w:szCs w:val="18"/>
+          <w:bdr w:val="none" w:sz="0" w:space="0" w:color="auto" w:frame="1"/>
+          <w:lang w:eastAsia="it-IT"/>
+        </w:rPr>
+        <w:t> = </w:t>
+      </w:r>
+      <w:proofErr w:type="spellStart"/>
+      <w:r>
+        <w:rPr>
+          <w:rFonts w:ascii="Consolas" w:eastAsia="Times New Roman" w:hAnsi="Consolas" w:cs="Times New Roman"/>
+          <w:color w:val="000000"/>
+          <w:sz w:val="18"/>
+          <w:szCs w:val="18"/>
+          <w:bdr w:val="none" w:sz="0" w:space="0" w:color="auto" w:frame="1"/>
+          <w:lang w:eastAsia="it-IT"/>
+        </w:rPr>
+        <w:t>Serial.read</w:t>
+      </w:r>
+      <w:proofErr w:type="spellEnd"/>
+      <w:r>
+        <w:rPr>
+          <w:rFonts w:ascii="Consolas" w:eastAsia="Times New Roman" w:hAnsi="Consolas" w:cs="Times New Roman"/>
+          <w:color w:val="000000"/>
+          <w:sz w:val="18"/>
+          <w:szCs w:val="18"/>
+          <w:bdr w:val="none" w:sz="0" w:space="0" w:color="auto" w:frame="1"/>
+          <w:lang w:eastAsia="it-IT"/>
+        </w:rPr>
+        <w:t>();  </w:t>
       </w:r>
     </w:p>
     <w:p>
@@ -3861,6 +4332,7 @@
           <w:lang w:eastAsia="it-IT"/>
         </w:rPr>
       </w:pPr>
+      <w:proofErr w:type="spellStart"/>
       <w:r>
         <w:rPr>
           <w:rFonts w:eastAsia="Times New Roman"/>
@@ -3868,15 +4340,9 @@
           <w:iCs/>
           <w:lang w:eastAsia="it-IT"/>
         </w:rPr>
-        <w:t>aXXX_</w:t>
-      </w:r>
-      <w:r>
-        <w:rPr>
-          <w:rFonts w:eastAsia="Times New Roman"/>
-          <w:lang w:eastAsia="it-IT"/>
-        </w:rPr>
-        <w:t xml:space="preserve"> oppure </w:t>
-      </w:r>
+        <w:t>aXXX</w:t>
+      </w:r>
+      <w:proofErr w:type="spellEnd"/>
       <w:r>
         <w:rPr>
           <w:rFonts w:eastAsia="Times New Roman"/>
@@ -3884,15 +4350,49 @@
           <w:iCs/>
           <w:lang w:eastAsia="it-IT"/>
         </w:rPr>
-        <w:t>wXXX_</w:t>
+        <w:t>_</w:t>
       </w:r>
       <w:r>
         <w:rPr>
           <w:rFonts w:eastAsia="Times New Roman"/>
           <w:lang w:eastAsia="it-IT"/>
         </w:rPr>
+        <w:t xml:space="preserve"> oppure </w:t>
+      </w:r>
+      <w:proofErr w:type="spellStart"/>
+      <w:r>
+        <w:rPr>
+          <w:rFonts w:eastAsia="Times New Roman"/>
+          <w:i/>
+          <w:iCs/>
+          <w:lang w:eastAsia="it-IT"/>
+        </w:rPr>
+        <w:t>wXXX</w:t>
+      </w:r>
+      <w:proofErr w:type="spellEnd"/>
+      <w:r>
+        <w:rPr>
+          <w:rFonts w:eastAsia="Times New Roman"/>
+          <w:i/>
+          <w:iCs/>
+          <w:lang w:eastAsia="it-IT"/>
+        </w:rPr>
+        <w:t>_</w:t>
+      </w:r>
+      <w:r>
+        <w:rPr>
+          <w:rFonts w:eastAsia="Times New Roman"/>
+          <w:lang w:eastAsia="it-IT"/>
+        </w:rPr>
         <w:t>. La “a” viene inviata solamente quando l’uscita digitale TTL è a livello 0, in stato di normale funzionamento viene inviato “w”.  Quando viene rilevato un dato in attesa da seriale, proveniente dal bridge, cambia lo stato e controlla il byte ricevuto.</w:t>
       </w:r>
+      <w:r>
+        <w:rPr>
+          <w:rFonts w:eastAsia="Times New Roman"/>
+          <w:lang w:eastAsia="it-IT"/>
+        </w:rPr>
+        <w:t xml:space="preserve"> Il carattere “_” serve a comunicare che il messaggio è finito.</w:t>
+      </w:r>
     </w:p>
     <w:p>
       <w:pPr>
@@ -3909,22 +4409,20 @@
         </w:rPr>
         <w:br w:type="page"/>
       </w:r>
-    </w:p>
-    <w:p>
-      <w:pPr>
-        <w:pStyle w:val="Nessunaspaziatura"/>
+      <w:r>
         <w:rPr>
           <w:rFonts w:eastAsia="Times New Roman"/>
           <w:lang w:eastAsia="it-IT"/>
         </w:rPr>
-      </w:pPr>
+        <w:lastRenderedPageBreak/>
+        <w:t>I</w:t>
+      </w:r>
       <w:r>
         <w:rPr>
           <w:rFonts w:eastAsia="Times New Roman"/>
           <w:lang w:eastAsia="it-IT"/>
         </w:rPr>
-        <w:lastRenderedPageBreak/>
-        <w:t>i possibili valori che può assumere il byte proveniente dal bridge sono 3:</w:t>
+        <w:t xml:space="preserve"> possibili valori che può assumere il byte proveniente dal bridge sono 3:</w:t>
       </w:r>
     </w:p>
     <w:p>
@@ -4055,7 +4553,31 @@
           <w:bdr w:val="none" w:sz="0" w:space="0" w:color="auto" w:frame="1"/>
           <w:lang w:eastAsia="it-IT"/>
         </w:rPr>
-        <w:t>(valv_stato){  </w:t>
+        <w:t>(</w:t>
+      </w:r>
+      <w:proofErr w:type="spellStart"/>
+      <w:r>
+        <w:rPr>
+          <w:rFonts w:ascii="Consolas" w:eastAsia="Times New Roman" w:hAnsi="Consolas" w:cs="Times New Roman"/>
+          <w:color w:val="000000"/>
+          <w:sz w:val="18"/>
+          <w:szCs w:val="18"/>
+          <w:bdr w:val="none" w:sz="0" w:space="0" w:color="auto" w:frame="1"/>
+          <w:lang w:eastAsia="it-IT"/>
+        </w:rPr>
+        <w:t>valv_stato</w:t>
+      </w:r>
+      <w:proofErr w:type="spellEnd"/>
+      <w:r>
+        <w:rPr>
+          <w:rFonts w:ascii="Consolas" w:eastAsia="Times New Roman" w:hAnsi="Consolas" w:cs="Times New Roman"/>
+          <w:color w:val="000000"/>
+          <w:sz w:val="18"/>
+          <w:szCs w:val="18"/>
+          <w:bdr w:val="none" w:sz="0" w:space="0" w:color="auto" w:frame="1"/>
+          <w:lang w:eastAsia="it-IT"/>
+        </w:rPr>
+        <w:t>){  </w:t>
       </w:r>
     </w:p>
     <w:p>
@@ -4152,8 +4674,21 @@
           <w:bdr w:val="none" w:sz="0" w:space="0" w:color="auto" w:frame="1"/>
           <w:lang w:eastAsia="it-IT"/>
         </w:rPr>
-        <w:t>//chiudo la vavola</w:t>
-      </w:r>
+        <w:t>//chiudo la </w:t>
+      </w:r>
+      <w:proofErr w:type="spellStart"/>
+      <w:r>
+        <w:rPr>
+          <w:rFonts w:ascii="Consolas" w:eastAsia="Times New Roman" w:hAnsi="Consolas" w:cs="Times New Roman"/>
+          <w:color w:val="008200"/>
+          <w:sz w:val="18"/>
+          <w:szCs w:val="18"/>
+          <w:bdr w:val="none" w:sz="0" w:space="0" w:color="auto" w:frame="1"/>
+          <w:lang w:eastAsia="it-IT"/>
+        </w:rPr>
+        <w:t>vavola</w:t>
+      </w:r>
+      <w:proofErr w:type="spellEnd"/>
       <w:r>
         <w:rPr>
           <w:rFonts w:ascii="Consolas" w:eastAsia="Times New Roman" w:hAnsi="Consolas" w:cs="Times New Roman"/>
@@ -4249,7 +4784,55 @@
           <w:bdr w:val="none" w:sz="0" w:space="0" w:color="auto" w:frame="1"/>
           <w:lang w:eastAsia="it-IT"/>
         </w:rPr>
-        <w:t>(pos = 0; pos &lt; </w:t>
+        <w:t>(</w:t>
+      </w:r>
+      <w:proofErr w:type="spellStart"/>
+      <w:r>
+        <w:rPr>
+          <w:rFonts w:ascii="Consolas" w:eastAsia="Times New Roman" w:hAnsi="Consolas" w:cs="Times New Roman"/>
+          <w:color w:val="000000"/>
+          <w:sz w:val="18"/>
+          <w:szCs w:val="18"/>
+          <w:bdr w:val="none" w:sz="0" w:space="0" w:color="auto" w:frame="1"/>
+          <w:lang w:eastAsia="it-IT"/>
+        </w:rPr>
+        <w:t>pos</w:t>
+      </w:r>
+      <w:proofErr w:type="spellEnd"/>
+      <w:r>
+        <w:rPr>
+          <w:rFonts w:ascii="Consolas" w:eastAsia="Times New Roman" w:hAnsi="Consolas" w:cs="Times New Roman"/>
+          <w:color w:val="000000"/>
+          <w:sz w:val="18"/>
+          <w:szCs w:val="18"/>
+          <w:bdr w:val="none" w:sz="0" w:space="0" w:color="auto" w:frame="1"/>
+          <w:lang w:eastAsia="it-IT"/>
+        </w:rPr>
+        <w:t> = 0; </w:t>
+      </w:r>
+      <w:proofErr w:type="spellStart"/>
+      <w:r>
+        <w:rPr>
+          <w:rFonts w:ascii="Consolas" w:eastAsia="Times New Roman" w:hAnsi="Consolas" w:cs="Times New Roman"/>
+          <w:color w:val="000000"/>
+          <w:sz w:val="18"/>
+          <w:szCs w:val="18"/>
+          <w:bdr w:val="none" w:sz="0" w:space="0" w:color="auto" w:frame="1"/>
+          <w:lang w:eastAsia="it-IT"/>
+        </w:rPr>
+        <w:t>pos</w:t>
+      </w:r>
+      <w:proofErr w:type="spellEnd"/>
+      <w:r>
+        <w:rPr>
+          <w:rFonts w:ascii="Consolas" w:eastAsia="Times New Roman" w:hAnsi="Consolas" w:cs="Times New Roman"/>
+          <w:color w:val="000000"/>
+          <w:sz w:val="18"/>
+          <w:szCs w:val="18"/>
+          <w:bdr w:val="none" w:sz="0" w:space="0" w:color="auto" w:frame="1"/>
+          <w:lang w:eastAsia="it-IT"/>
+        </w:rPr>
+        <w:t> &lt; </w:t>
       </w:r>
       <w:r>
         <w:rPr>
@@ -4271,7 +4854,31 @@
           <w:bdr w:val="none" w:sz="0" w:space="0" w:color="auto" w:frame="1"/>
           <w:lang w:eastAsia="it-IT"/>
         </w:rPr>
-        <w:t>0; pos += 1)  </w:t>
+        <w:t>0; </w:t>
+      </w:r>
+      <w:proofErr w:type="spellStart"/>
+      <w:r>
+        <w:rPr>
+          <w:rFonts w:ascii="Consolas" w:eastAsia="Times New Roman" w:hAnsi="Consolas" w:cs="Times New Roman"/>
+          <w:color w:val="000000"/>
+          <w:sz w:val="18"/>
+          <w:szCs w:val="18"/>
+          <w:bdr w:val="none" w:sz="0" w:space="0" w:color="auto" w:frame="1"/>
+          <w:lang w:eastAsia="it-IT"/>
+        </w:rPr>
+        <w:t>pos</w:t>
+      </w:r>
+      <w:proofErr w:type="spellEnd"/>
+      <w:r>
+        <w:rPr>
+          <w:rFonts w:ascii="Consolas" w:eastAsia="Times New Roman" w:hAnsi="Consolas" w:cs="Times New Roman"/>
+          <w:color w:val="000000"/>
+          <w:sz w:val="18"/>
+          <w:szCs w:val="18"/>
+          <w:bdr w:val="none" w:sz="0" w:space="0" w:color="auto" w:frame="1"/>
+          <w:lang w:eastAsia="it-IT"/>
+        </w:rPr>
+        <w:t> += 1)  </w:t>
       </w:r>
     </w:p>
     <w:p>
@@ -4333,7 +4940,55 @@
           <w:bdr w:val="none" w:sz="0" w:space="0" w:color="auto" w:frame="1"/>
           <w:lang w:eastAsia="it-IT"/>
         </w:rPr>
-        <w:t>        myservo.write(pos);  </w:t>
+        <w:t>        </w:t>
+      </w:r>
+      <w:proofErr w:type="spellStart"/>
+      <w:r>
+        <w:rPr>
+          <w:rFonts w:ascii="Consolas" w:eastAsia="Times New Roman" w:hAnsi="Consolas" w:cs="Times New Roman"/>
+          <w:color w:val="000000"/>
+          <w:sz w:val="18"/>
+          <w:szCs w:val="18"/>
+          <w:bdr w:val="none" w:sz="0" w:space="0" w:color="auto" w:frame="1"/>
+          <w:lang w:eastAsia="it-IT"/>
+        </w:rPr>
+        <w:t>myservo.write</w:t>
+      </w:r>
+      <w:proofErr w:type="spellEnd"/>
+      <w:r>
+        <w:rPr>
+          <w:rFonts w:ascii="Consolas" w:eastAsia="Times New Roman" w:hAnsi="Consolas" w:cs="Times New Roman"/>
+          <w:color w:val="000000"/>
+          <w:sz w:val="18"/>
+          <w:szCs w:val="18"/>
+          <w:bdr w:val="none" w:sz="0" w:space="0" w:color="auto" w:frame="1"/>
+          <w:lang w:eastAsia="it-IT"/>
+        </w:rPr>
+        <w:t>(</w:t>
+      </w:r>
+      <w:proofErr w:type="spellStart"/>
+      <w:r>
+        <w:rPr>
+          <w:rFonts w:ascii="Consolas" w:eastAsia="Times New Roman" w:hAnsi="Consolas" w:cs="Times New Roman"/>
+          <w:color w:val="000000"/>
+          <w:sz w:val="18"/>
+          <w:szCs w:val="18"/>
+          <w:bdr w:val="none" w:sz="0" w:space="0" w:color="auto" w:frame="1"/>
+          <w:lang w:eastAsia="it-IT"/>
+        </w:rPr>
+        <w:t>pos</w:t>
+      </w:r>
+      <w:proofErr w:type="spellEnd"/>
+      <w:r>
+        <w:rPr>
+          <w:rFonts w:ascii="Consolas" w:eastAsia="Times New Roman" w:hAnsi="Consolas" w:cs="Times New Roman"/>
+          <w:color w:val="000000"/>
+          <w:sz w:val="18"/>
+          <w:szCs w:val="18"/>
+          <w:bdr w:val="none" w:sz="0" w:space="0" w:color="auto" w:frame="1"/>
+          <w:lang w:eastAsia="it-IT"/>
+        </w:rPr>
+        <w:t>);  </w:t>
       </w:r>
     </w:p>
     <w:p>
@@ -4547,8 +5202,21 @@
           <w:bdr w:val="none" w:sz="0" w:space="0" w:color="auto" w:frame="1"/>
           <w:lang w:eastAsia="it-IT"/>
         </w:rPr>
-        <w:t>//apro la valovla</w:t>
-      </w:r>
+        <w:t>//apro la </w:t>
+      </w:r>
+      <w:proofErr w:type="spellStart"/>
+      <w:r>
+        <w:rPr>
+          <w:rFonts w:ascii="Consolas" w:eastAsia="Times New Roman" w:hAnsi="Consolas" w:cs="Times New Roman"/>
+          <w:color w:val="008200"/>
+          <w:sz w:val="18"/>
+          <w:szCs w:val="18"/>
+          <w:bdr w:val="none" w:sz="0" w:space="0" w:color="auto" w:frame="1"/>
+          <w:lang w:eastAsia="it-IT"/>
+        </w:rPr>
+        <w:t>valovla</w:t>
+      </w:r>
+      <w:proofErr w:type="spellEnd"/>
       <w:r>
         <w:rPr>
           <w:rFonts w:ascii="Consolas" w:eastAsia="Times New Roman" w:hAnsi="Consolas" w:cs="Times New Roman"/>
@@ -4591,6 +5259,7 @@
         </w:rPr>
         <w:t>            </w:t>
       </w:r>
+      <w:proofErr w:type="spellStart"/>
       <w:r>
         <w:rPr>
           <w:rFonts w:ascii="Consolas" w:eastAsia="Times New Roman" w:hAnsi="Consolas" w:cs="Times New Roman"/>
@@ -4604,6 +5273,7 @@
         </w:rPr>
         <w:t>if</w:t>
       </w:r>
+      <w:proofErr w:type="spellEnd"/>
       <w:r>
         <w:rPr>
           <w:rFonts w:ascii="Consolas" w:eastAsia="Times New Roman" w:hAnsi="Consolas" w:cs="Times New Roman"/>
@@ -4668,7 +5338,31 @@
           <w:bdr w:val="none" w:sz="0" w:space="0" w:color="auto" w:frame="1"/>
           <w:lang w:eastAsia="it-IT"/>
         </w:rPr>
-        <w:t>(pos = </w:t>
+        <w:t>(</w:t>
+      </w:r>
+      <w:proofErr w:type="spellStart"/>
+      <w:r>
+        <w:rPr>
+          <w:rFonts w:ascii="Consolas" w:eastAsia="Times New Roman" w:hAnsi="Consolas" w:cs="Times New Roman"/>
+          <w:color w:val="000000"/>
+          <w:sz w:val="18"/>
+          <w:szCs w:val="18"/>
+          <w:bdr w:val="none" w:sz="0" w:space="0" w:color="auto" w:frame="1"/>
+          <w:lang w:eastAsia="it-IT"/>
+        </w:rPr>
+        <w:t>pos</w:t>
+      </w:r>
+      <w:proofErr w:type="spellEnd"/>
+      <w:r>
+        <w:rPr>
+          <w:rFonts w:ascii="Consolas" w:eastAsia="Times New Roman" w:hAnsi="Consolas" w:cs="Times New Roman"/>
+          <w:color w:val="000000"/>
+          <w:sz w:val="18"/>
+          <w:szCs w:val="18"/>
+          <w:bdr w:val="none" w:sz="0" w:space="0" w:color="auto" w:frame="1"/>
+          <w:lang w:eastAsia="it-IT"/>
+        </w:rPr>
+        <w:t> = </w:t>
       </w:r>
       <w:r>
         <w:rPr>
@@ -4690,7 +5384,55 @@
           <w:bdr w:val="none" w:sz="0" w:space="0" w:color="auto" w:frame="1"/>
           <w:lang w:eastAsia="it-IT"/>
         </w:rPr>
-        <w:t>0; pos&gt;=1; pos-=1)  </w:t>
+        <w:t>0; </w:t>
+      </w:r>
+      <w:proofErr w:type="spellStart"/>
+      <w:r>
+        <w:rPr>
+          <w:rFonts w:ascii="Consolas" w:eastAsia="Times New Roman" w:hAnsi="Consolas" w:cs="Times New Roman"/>
+          <w:color w:val="000000"/>
+          <w:sz w:val="18"/>
+          <w:szCs w:val="18"/>
+          <w:bdr w:val="none" w:sz="0" w:space="0" w:color="auto" w:frame="1"/>
+          <w:lang w:eastAsia="it-IT"/>
+        </w:rPr>
+        <w:t>pos</w:t>
+      </w:r>
+      <w:proofErr w:type="spellEnd"/>
+      <w:r>
+        <w:rPr>
+          <w:rFonts w:ascii="Consolas" w:eastAsia="Times New Roman" w:hAnsi="Consolas" w:cs="Times New Roman"/>
+          <w:color w:val="000000"/>
+          <w:sz w:val="18"/>
+          <w:szCs w:val="18"/>
+          <w:bdr w:val="none" w:sz="0" w:space="0" w:color="auto" w:frame="1"/>
+          <w:lang w:eastAsia="it-IT"/>
+        </w:rPr>
+        <w:t>&gt;=1; </w:t>
+      </w:r>
+      <w:proofErr w:type="spellStart"/>
+      <w:r>
+        <w:rPr>
+          <w:rFonts w:ascii="Consolas" w:eastAsia="Times New Roman" w:hAnsi="Consolas" w:cs="Times New Roman"/>
+          <w:color w:val="000000"/>
+          <w:sz w:val="18"/>
+          <w:szCs w:val="18"/>
+          <w:bdr w:val="none" w:sz="0" w:space="0" w:color="auto" w:frame="1"/>
+          <w:lang w:eastAsia="it-IT"/>
+        </w:rPr>
+        <w:t>pos</w:t>
+      </w:r>
+      <w:proofErr w:type="spellEnd"/>
+      <w:r>
+        <w:rPr>
+          <w:rFonts w:ascii="Consolas" w:eastAsia="Times New Roman" w:hAnsi="Consolas" w:cs="Times New Roman"/>
+          <w:color w:val="000000"/>
+          <w:sz w:val="18"/>
+          <w:szCs w:val="18"/>
+          <w:bdr w:val="none" w:sz="0" w:space="0" w:color="auto" w:frame="1"/>
+          <w:lang w:eastAsia="it-IT"/>
+        </w:rPr>
+        <w:t>-=1)  </w:t>
       </w:r>
     </w:p>
     <w:p>
@@ -4752,7 +5494,55 @@
           <w:bdr w:val="none" w:sz="0" w:space="0" w:color="auto" w:frame="1"/>
           <w:lang w:eastAsia="it-IT"/>
         </w:rPr>
-        <w:t>        myservo.write(pos);  </w:t>
+        <w:t>        </w:t>
+      </w:r>
+      <w:proofErr w:type="spellStart"/>
+      <w:r>
+        <w:rPr>
+          <w:rFonts w:ascii="Consolas" w:eastAsia="Times New Roman" w:hAnsi="Consolas" w:cs="Times New Roman"/>
+          <w:color w:val="000000"/>
+          <w:sz w:val="18"/>
+          <w:szCs w:val="18"/>
+          <w:bdr w:val="none" w:sz="0" w:space="0" w:color="auto" w:frame="1"/>
+          <w:lang w:eastAsia="it-IT"/>
+        </w:rPr>
+        <w:t>myservo.write</w:t>
+      </w:r>
+      <w:proofErr w:type="spellEnd"/>
+      <w:r>
+        <w:rPr>
+          <w:rFonts w:ascii="Consolas" w:eastAsia="Times New Roman" w:hAnsi="Consolas" w:cs="Times New Roman"/>
+          <w:color w:val="000000"/>
+          <w:sz w:val="18"/>
+          <w:szCs w:val="18"/>
+          <w:bdr w:val="none" w:sz="0" w:space="0" w:color="auto" w:frame="1"/>
+          <w:lang w:eastAsia="it-IT"/>
+        </w:rPr>
+        <w:t>(</w:t>
+      </w:r>
+      <w:proofErr w:type="spellStart"/>
+      <w:r>
+        <w:rPr>
+          <w:rFonts w:ascii="Consolas" w:eastAsia="Times New Roman" w:hAnsi="Consolas" w:cs="Times New Roman"/>
+          <w:color w:val="000000"/>
+          <w:sz w:val="18"/>
+          <w:szCs w:val="18"/>
+          <w:bdr w:val="none" w:sz="0" w:space="0" w:color="auto" w:frame="1"/>
+          <w:lang w:eastAsia="it-IT"/>
+        </w:rPr>
+        <w:t>pos</w:t>
+      </w:r>
+      <w:proofErr w:type="spellEnd"/>
+      <w:r>
+        <w:rPr>
+          <w:rFonts w:ascii="Consolas" w:eastAsia="Times New Roman" w:hAnsi="Consolas" w:cs="Times New Roman"/>
+          <w:color w:val="000000"/>
+          <w:sz w:val="18"/>
+          <w:szCs w:val="18"/>
+          <w:bdr w:val="none" w:sz="0" w:space="0" w:color="auto" w:frame="1"/>
+          <w:lang w:eastAsia="it-IT"/>
+        </w:rPr>
+        <w:t>);  </w:t>
       </w:r>
     </w:p>
     <w:p>
@@ -5116,7 +5906,31 @@
           <w:bdr w:val="none" w:sz="0" w:space="0" w:color="auto" w:frame="1"/>
           <w:lang w:eastAsia="it-IT"/>
         </w:rPr>
-        <w:t>    valv_stato = -1;  </w:t>
+        <w:t>    </w:t>
+      </w:r>
+      <w:proofErr w:type="spellStart"/>
+      <w:r>
+        <w:rPr>
+          <w:rFonts w:ascii="Consolas" w:eastAsia="Times New Roman" w:hAnsi="Consolas" w:cs="Times New Roman"/>
+          <w:color w:val="000000"/>
+          <w:sz w:val="18"/>
+          <w:szCs w:val="18"/>
+          <w:bdr w:val="none" w:sz="0" w:space="0" w:color="auto" w:frame="1"/>
+          <w:lang w:eastAsia="it-IT"/>
+        </w:rPr>
+        <w:t>valv_stato</w:t>
+      </w:r>
+      <w:proofErr w:type="spellEnd"/>
+      <w:r>
+        <w:rPr>
+          <w:rFonts w:ascii="Consolas" w:eastAsia="Times New Roman" w:hAnsi="Consolas" w:cs="Times New Roman"/>
+          <w:color w:val="000000"/>
+          <w:sz w:val="18"/>
+          <w:szCs w:val="18"/>
+          <w:bdr w:val="none" w:sz="0" w:space="0" w:color="auto" w:frame="1"/>
+          <w:lang w:eastAsia="it-IT"/>
+        </w:rPr>
+        <w:t> = -1;  </w:t>
       </w:r>
     </w:p>
     <w:p>
@@ -5305,17 +6119,40 @@
       <w:r>
         <w:t xml:space="preserve"> </w:t>
       </w:r>
+      <w:proofErr w:type="spellStart"/>
       <w:r>
         <w:t>Raspberry</w:t>
       </w:r>
-      <w:r>
-        <w:t xml:space="preserve"> Pi 3, oppure la sua versione più minimale come la Pi Zero.</w:t>
-      </w:r>
-    </w:p>
-    <w:p>
-      <w:r>
-        <w:t>Il Bridge esegue il cuore di tutto il prototipo, ovvero lo script Python del BOT Telegram</w:t>
-      </w:r>
+      <w:proofErr w:type="spellEnd"/>
+      <w:r>
+        <w:t xml:space="preserve"> </w:t>
+      </w:r>
+      <w:proofErr w:type="spellStart"/>
+      <w:r>
+        <w:t>Pi</w:t>
+      </w:r>
+      <w:proofErr w:type="spellEnd"/>
+      <w:r>
+        <w:t xml:space="preserve"> 3, oppure la sua versione più minimale come la </w:t>
+      </w:r>
+      <w:proofErr w:type="spellStart"/>
+      <w:r>
+        <w:t>Pi</w:t>
+      </w:r>
+      <w:proofErr w:type="spellEnd"/>
+      <w:r>
+        <w:t xml:space="preserve"> Zero.</w:t>
+      </w:r>
+    </w:p>
+    <w:p>
+      <w:r>
+        <w:t xml:space="preserve">Il Bridge esegue il cuore di tutto il prototipo, ovvero lo script Python del BOT </w:t>
+      </w:r>
+      <w:proofErr w:type="spellStart"/>
+      <w:r>
+        <w:t>Telegram</w:t>
+      </w:r>
+      <w:proofErr w:type="spellEnd"/>
     </w:p>
     <w:p>
       <w:pPr>
@@ -5380,17 +6217,43 @@
         <w:pStyle w:val="Nessunaspaziatura"/>
       </w:pPr>
       <w:r>
-        <w:t xml:space="preserve">Il BOT telegram è stato scritto in python utilizzando la libreria </w:t>
-      </w:r>
+        <w:t xml:space="preserve">Il BOT </w:t>
+      </w:r>
+      <w:proofErr w:type="spellStart"/>
+      <w:r>
+        <w:t>telegram</w:t>
+      </w:r>
+      <w:proofErr w:type="spellEnd"/>
+      <w:r>
+        <w:t xml:space="preserve"> è stato scritto in </w:t>
+      </w:r>
+      <w:proofErr w:type="spellStart"/>
+      <w:r>
+        <w:t>python</w:t>
+      </w:r>
+      <w:proofErr w:type="spellEnd"/>
+      <w:r>
+        <w:t xml:space="preserve"> utilizzando la libreria </w:t>
+      </w:r>
+      <w:proofErr w:type="spellStart"/>
       <w:r>
         <w:t>pyTelegramBotAPI</w:t>
       </w:r>
+      <w:proofErr w:type="spellEnd"/>
       <w:r>
         <w:t>.</w:t>
       </w:r>
       <w:r>
         <w:br/>
-        <w:t>Grazie all’uso di questa libreria ogni comando affidato al bot sarà gestito con un thread, garantendo maggiore efficienza nei tempi di risposta.</w:t>
+        <w:t xml:space="preserve">Grazie all’uso di questa libreria ogni comando affidato al bot sarà gestito con un </w:t>
+      </w:r>
+      <w:proofErr w:type="spellStart"/>
+      <w:r>
+        <w:t>thread</w:t>
+      </w:r>
+      <w:proofErr w:type="spellEnd"/>
+      <w:r>
+        <w:t>, garantendo maggiore efficienza nei tempi di risposta.</w:t>
       </w:r>
     </w:p>
     <w:p>
@@ -5398,7 +6261,15 @@
         <w:pStyle w:val="Nessunaspaziatura"/>
       </w:pPr>
       <w:r>
-        <w:t>Lo script python ha il compito di intercettare i dati dalla seriale</w:t>
+        <w:t xml:space="preserve">Lo script </w:t>
+      </w:r>
+      <w:proofErr w:type="spellStart"/>
+      <w:r>
+        <w:t>python</w:t>
+      </w:r>
+      <w:proofErr w:type="spellEnd"/>
+      <w:r>
+        <w:t xml:space="preserve"> ha il compito di intercettare i dati dalla seriale</w:t>
       </w:r>
       <w:r>
         <w:t>,</w:t>
@@ -5610,7 +6481,15 @@
         <w:t>errori di comunicazione del sensore</w:t>
       </w:r>
       <w:r>
-        <w:t>, si è inserita una fault analysis bastata su una gaussiana.</w:t>
+        <w:t xml:space="preserve">, si è inserita una fault </w:t>
+      </w:r>
+      <w:proofErr w:type="spellStart"/>
+      <w:r>
+        <w:t>analysis</w:t>
+      </w:r>
+      <w:proofErr w:type="spellEnd"/>
+      <w:r>
+        <w:t xml:space="preserve"> basata su una gaussiana.</w:t>
       </w:r>
     </w:p>
     <w:p>
@@ -5676,7 +6555,55 @@
           <w:bdr w:val="none" w:sz="0" w:space="0" w:color="auto" w:frame="1"/>
           <w:lang w:eastAsia="it-IT"/>
         </w:rPr>
-        <w:t>@bot.message_handler(commands=[</w:t>
+        <w:t>@</w:t>
+      </w:r>
+      <w:proofErr w:type="spellStart"/>
+      <w:r>
+        <w:rPr>
+          <w:rFonts w:ascii="Consolas" w:eastAsia="Times New Roman" w:hAnsi="Consolas" w:cs="Times New Roman"/>
+          <w:color w:val="000000"/>
+          <w:sz w:val="18"/>
+          <w:szCs w:val="18"/>
+          <w:bdr w:val="none" w:sz="0" w:space="0" w:color="auto" w:frame="1"/>
+          <w:lang w:eastAsia="it-IT"/>
+        </w:rPr>
+        <w:t>bot.message_handler</w:t>
+      </w:r>
+      <w:proofErr w:type="spellEnd"/>
+      <w:r>
+        <w:rPr>
+          <w:rFonts w:ascii="Consolas" w:eastAsia="Times New Roman" w:hAnsi="Consolas" w:cs="Times New Roman"/>
+          <w:color w:val="000000"/>
+          <w:sz w:val="18"/>
+          <w:szCs w:val="18"/>
+          <w:bdr w:val="none" w:sz="0" w:space="0" w:color="auto" w:frame="1"/>
+          <w:lang w:eastAsia="it-IT"/>
+        </w:rPr>
+        <w:t>(</w:t>
+      </w:r>
+      <w:proofErr w:type="spellStart"/>
+      <w:r>
+        <w:rPr>
+          <w:rFonts w:ascii="Consolas" w:eastAsia="Times New Roman" w:hAnsi="Consolas" w:cs="Times New Roman"/>
+          <w:color w:val="000000"/>
+          <w:sz w:val="18"/>
+          <w:szCs w:val="18"/>
+          <w:bdr w:val="none" w:sz="0" w:space="0" w:color="auto" w:frame="1"/>
+          <w:lang w:eastAsia="it-IT"/>
+        </w:rPr>
+        <w:t>commands</w:t>
+      </w:r>
+      <w:proofErr w:type="spellEnd"/>
+      <w:r>
+        <w:rPr>
+          <w:rFonts w:ascii="Consolas" w:eastAsia="Times New Roman" w:hAnsi="Consolas" w:cs="Times New Roman"/>
+          <w:color w:val="000000"/>
+          <w:sz w:val="18"/>
+          <w:szCs w:val="18"/>
+          <w:bdr w:val="none" w:sz="0" w:space="0" w:color="auto" w:frame="1"/>
+          <w:lang w:eastAsia="it-IT"/>
+        </w:rPr>
+        <w:t>=[</w:t>
       </w:r>
       <w:r>
         <w:rPr>
@@ -5720,6 +6647,7 @@
           <w:lang w:eastAsia="it-IT"/>
         </w:rPr>
       </w:pPr>
+      <w:proofErr w:type="spellStart"/>
       <w:r>
         <w:rPr>
           <w:rFonts w:ascii="Consolas" w:eastAsia="Times New Roman" w:hAnsi="Consolas" w:cs="Times New Roman"/>
@@ -5733,16 +6661,65 @@
         </w:rPr>
         <w:t>def</w:t>
       </w:r>
-      <w:r>
-        <w:rPr>
-          <w:rFonts w:ascii="Consolas" w:eastAsia="Times New Roman" w:hAnsi="Consolas" w:cs="Times New Roman"/>
-          <w:color w:val="000000"/>
-          <w:sz w:val="18"/>
-          <w:szCs w:val="18"/>
-          <w:bdr w:val="none" w:sz="0" w:space="0" w:color="auto" w:frame="1"/>
-          <w:lang w:eastAsia="it-IT"/>
-        </w:rPr>
-        <w:t> start_control(message):  </w:t>
+      <w:proofErr w:type="spellEnd"/>
+      <w:r>
+        <w:rPr>
+          <w:rFonts w:ascii="Consolas" w:eastAsia="Times New Roman" w:hAnsi="Consolas" w:cs="Times New Roman"/>
+          <w:color w:val="000000"/>
+          <w:sz w:val="18"/>
+          <w:szCs w:val="18"/>
+          <w:bdr w:val="none" w:sz="0" w:space="0" w:color="auto" w:frame="1"/>
+          <w:lang w:eastAsia="it-IT"/>
+        </w:rPr>
+        <w:t> </w:t>
+      </w:r>
+      <w:proofErr w:type="spellStart"/>
+      <w:r>
+        <w:rPr>
+          <w:rFonts w:ascii="Consolas" w:eastAsia="Times New Roman" w:hAnsi="Consolas" w:cs="Times New Roman"/>
+          <w:color w:val="000000"/>
+          <w:sz w:val="18"/>
+          <w:szCs w:val="18"/>
+          <w:bdr w:val="none" w:sz="0" w:space="0" w:color="auto" w:frame="1"/>
+          <w:lang w:eastAsia="it-IT"/>
+        </w:rPr>
+        <w:t>start_control</w:t>
+      </w:r>
+      <w:proofErr w:type="spellEnd"/>
+      <w:r>
+        <w:rPr>
+          <w:rFonts w:ascii="Consolas" w:eastAsia="Times New Roman" w:hAnsi="Consolas" w:cs="Times New Roman"/>
+          <w:color w:val="000000"/>
+          <w:sz w:val="18"/>
+          <w:szCs w:val="18"/>
+          <w:bdr w:val="none" w:sz="0" w:space="0" w:color="auto" w:frame="1"/>
+          <w:lang w:eastAsia="it-IT"/>
+        </w:rPr>
+        <w:t>(</w:t>
+      </w:r>
+      <w:proofErr w:type="spellStart"/>
+      <w:r>
+        <w:rPr>
+          <w:rFonts w:ascii="Consolas" w:eastAsia="Times New Roman" w:hAnsi="Consolas" w:cs="Times New Roman"/>
+          <w:color w:val="000000"/>
+          <w:sz w:val="18"/>
+          <w:szCs w:val="18"/>
+          <w:bdr w:val="none" w:sz="0" w:space="0" w:color="auto" w:frame="1"/>
+          <w:lang w:eastAsia="it-IT"/>
+        </w:rPr>
+        <w:t>message</w:t>
+      </w:r>
+      <w:proofErr w:type="spellEnd"/>
+      <w:r>
+        <w:rPr>
+          <w:rFonts w:ascii="Consolas" w:eastAsia="Times New Roman" w:hAnsi="Consolas" w:cs="Times New Roman"/>
+          <w:color w:val="000000"/>
+          <w:sz w:val="18"/>
+          <w:szCs w:val="18"/>
+          <w:bdr w:val="none" w:sz="0" w:space="0" w:color="auto" w:frame="1"/>
+          <w:lang w:eastAsia="it-IT"/>
+        </w:rPr>
+        <w:t>):  </w:t>
       </w:r>
     </w:p>
     <w:p>
@@ -5797,7 +6774,31 @@
           <w:bdr w:val="none" w:sz="0" w:space="0" w:color="auto" w:frame="1"/>
           <w:lang w:eastAsia="it-IT"/>
         </w:rPr>
-        <w:t> chiuso , media, sigma,stato,VAL_MAX,ignora  </w:t>
+        <w:t> chiuso , media, </w:t>
+      </w:r>
+      <w:proofErr w:type="spellStart"/>
+      <w:r>
+        <w:rPr>
+          <w:rFonts w:ascii="Consolas" w:eastAsia="Times New Roman" w:hAnsi="Consolas" w:cs="Times New Roman"/>
+          <w:color w:val="000000"/>
+          <w:sz w:val="18"/>
+          <w:szCs w:val="18"/>
+          <w:bdr w:val="none" w:sz="0" w:space="0" w:color="auto" w:frame="1"/>
+          <w:lang w:eastAsia="it-IT"/>
+        </w:rPr>
+        <w:t>sigma,stato,VAL_MAX,ignora</w:t>
+      </w:r>
+      <w:proofErr w:type="spellEnd"/>
+      <w:r>
+        <w:rPr>
+          <w:rFonts w:ascii="Consolas" w:eastAsia="Times New Roman" w:hAnsi="Consolas" w:cs="Times New Roman"/>
+          <w:color w:val="000000"/>
+          <w:sz w:val="18"/>
+          <w:szCs w:val="18"/>
+          <w:bdr w:val="none" w:sz="0" w:space="0" w:color="auto" w:frame="1"/>
+          <w:lang w:eastAsia="it-IT"/>
+        </w:rPr>
+        <w:t>  </w:t>
       </w:r>
     </w:p>
     <w:p>
@@ -5859,7 +6860,55 @@
           <w:bdr w:val="none" w:sz="0" w:space="0" w:color="auto" w:frame="1"/>
           <w:lang w:eastAsia="it-IT"/>
         </w:rPr>
-        <w:t>    SOGLIA =calcola_probabilita(VAL_MAX,media,sigma)  </w:t>
+        <w:t>    SOGLIA =</w:t>
+      </w:r>
+      <w:proofErr w:type="spellStart"/>
+      <w:r>
+        <w:rPr>
+          <w:rFonts w:ascii="Consolas" w:eastAsia="Times New Roman" w:hAnsi="Consolas" w:cs="Times New Roman"/>
+          <w:color w:val="000000"/>
+          <w:sz w:val="18"/>
+          <w:szCs w:val="18"/>
+          <w:bdr w:val="none" w:sz="0" w:space="0" w:color="auto" w:frame="1"/>
+          <w:lang w:eastAsia="it-IT"/>
+        </w:rPr>
+        <w:t>calcola_probabilita</w:t>
+      </w:r>
+      <w:proofErr w:type="spellEnd"/>
+      <w:r>
+        <w:rPr>
+          <w:rFonts w:ascii="Consolas" w:eastAsia="Times New Roman" w:hAnsi="Consolas" w:cs="Times New Roman"/>
+          <w:color w:val="000000"/>
+          <w:sz w:val="18"/>
+          <w:szCs w:val="18"/>
+          <w:bdr w:val="none" w:sz="0" w:space="0" w:color="auto" w:frame="1"/>
+          <w:lang w:eastAsia="it-IT"/>
+        </w:rPr>
+        <w:t>(</w:t>
+      </w:r>
+      <w:proofErr w:type="spellStart"/>
+      <w:r>
+        <w:rPr>
+          <w:rFonts w:ascii="Consolas" w:eastAsia="Times New Roman" w:hAnsi="Consolas" w:cs="Times New Roman"/>
+          <w:color w:val="000000"/>
+          <w:sz w:val="18"/>
+          <w:szCs w:val="18"/>
+          <w:bdr w:val="none" w:sz="0" w:space="0" w:color="auto" w:frame="1"/>
+          <w:lang w:eastAsia="it-IT"/>
+        </w:rPr>
+        <w:t>VAL_MAX,media,sigma</w:t>
+      </w:r>
+      <w:proofErr w:type="spellEnd"/>
+      <w:r>
+        <w:rPr>
+          <w:rFonts w:ascii="Consolas" w:eastAsia="Times New Roman" w:hAnsi="Consolas" w:cs="Times New Roman"/>
+          <w:color w:val="000000"/>
+          <w:sz w:val="18"/>
+          <w:szCs w:val="18"/>
+          <w:bdr w:val="none" w:sz="0" w:space="0" w:color="auto" w:frame="1"/>
+          <w:lang w:eastAsia="it-IT"/>
+        </w:rPr>
+        <w:t>)  </w:t>
       </w:r>
     </w:p>
     <w:p>
@@ -5985,6 +7034,7 @@
         </w:rPr>
         <w:t>    </w:t>
       </w:r>
+      <w:proofErr w:type="spellStart"/>
       <w:r>
         <w:rPr>
           <w:rFonts w:ascii="Consolas" w:eastAsia="Times New Roman" w:hAnsi="Consolas" w:cs="Times New Roman"/>
@@ -5998,6 +7048,7 @@
         </w:rPr>
         <w:t>if</w:t>
       </w:r>
+      <w:proofErr w:type="spellEnd"/>
       <w:r>
         <w:rPr>
           <w:rFonts w:ascii="Consolas" w:eastAsia="Times New Roman" w:hAnsi="Consolas" w:cs="Times New Roman"/>
@@ -6093,6 +7144,7 @@
         </w:rPr>
         <w:t>        </w:t>
       </w:r>
+      <w:proofErr w:type="spellStart"/>
       <w:r>
         <w:rPr>
           <w:rFonts w:ascii="Consolas" w:eastAsia="Times New Roman" w:hAnsi="Consolas" w:cs="Times New Roman"/>
@@ -6106,6 +7158,7 @@
         </w:rPr>
         <w:t>return</w:t>
       </w:r>
+      <w:proofErr w:type="spellEnd"/>
       <w:r>
         <w:rPr>
           <w:rFonts w:ascii="Consolas" w:eastAsia="Times New Roman" w:hAnsi="Consolas" w:cs="Times New Roman"/>
@@ -6148,6 +7201,7 @@
         </w:rPr>
         <w:t>    </w:t>
       </w:r>
+      <w:proofErr w:type="spellStart"/>
       <w:r>
         <w:rPr>
           <w:rFonts w:ascii="Consolas" w:eastAsia="Times New Roman" w:hAnsi="Consolas" w:cs="Times New Roman"/>
@@ -6161,6 +7215,7 @@
         </w:rPr>
         <w:t>if</w:t>
       </w:r>
+      <w:proofErr w:type="spellEnd"/>
       <w:r>
         <w:rPr>
           <w:rFonts w:ascii="Consolas" w:eastAsia="Times New Roman" w:hAnsi="Consolas" w:cs="Times New Roman"/>
@@ -6265,6 +7320,7 @@
         </w:rPr>
         <w:t>        </w:t>
       </w:r>
+      <w:proofErr w:type="spellStart"/>
       <w:r>
         <w:rPr>
           <w:rFonts w:ascii="Consolas" w:eastAsia="Times New Roman" w:hAnsi="Consolas" w:cs="Times New Roman"/>
@@ -6278,6 +7334,7 @@
         </w:rPr>
         <w:t>while</w:t>
       </w:r>
+      <w:proofErr w:type="spellEnd"/>
       <w:r>
         <w:rPr>
           <w:rFonts w:ascii="Consolas" w:eastAsia="Times New Roman" w:hAnsi="Consolas" w:cs="Times New Roman"/>
@@ -6320,6 +7377,7 @@
         </w:rPr>
         <w:t>            </w:t>
       </w:r>
+      <w:proofErr w:type="spellStart"/>
       <w:r>
         <w:rPr>
           <w:rFonts w:ascii="Consolas" w:eastAsia="Times New Roman" w:hAnsi="Consolas" w:cs="Times New Roman"/>
@@ -6333,16 +7391,41 @@
         </w:rPr>
         <w:t>while</w:t>
       </w:r>
-      <w:r>
-        <w:rPr>
-          <w:rFonts w:ascii="Consolas" w:eastAsia="Times New Roman" w:hAnsi="Consolas" w:cs="Times New Roman"/>
-          <w:color w:val="000000"/>
-          <w:sz w:val="18"/>
-          <w:szCs w:val="18"/>
-          <w:bdr w:val="none" w:sz="0" w:space="0" w:color="auto" w:frame="1"/>
-          <w:lang w:eastAsia="it-IT"/>
-        </w:rPr>
-        <w:t> ser.inWaiting() &gt; 0:  </w:t>
+      <w:proofErr w:type="spellEnd"/>
+      <w:r>
+        <w:rPr>
+          <w:rFonts w:ascii="Consolas" w:eastAsia="Times New Roman" w:hAnsi="Consolas" w:cs="Times New Roman"/>
+          <w:color w:val="000000"/>
+          <w:sz w:val="18"/>
+          <w:szCs w:val="18"/>
+          <w:bdr w:val="none" w:sz="0" w:space="0" w:color="auto" w:frame="1"/>
+          <w:lang w:eastAsia="it-IT"/>
+        </w:rPr>
+        <w:t> </w:t>
+      </w:r>
+      <w:proofErr w:type="spellStart"/>
+      <w:r>
+        <w:rPr>
+          <w:rFonts w:ascii="Consolas" w:eastAsia="Times New Roman" w:hAnsi="Consolas" w:cs="Times New Roman"/>
+          <w:color w:val="000000"/>
+          <w:sz w:val="18"/>
+          <w:szCs w:val="18"/>
+          <w:bdr w:val="none" w:sz="0" w:space="0" w:color="auto" w:frame="1"/>
+          <w:lang w:eastAsia="it-IT"/>
+        </w:rPr>
+        <w:t>ser.inWaiting</w:t>
+      </w:r>
+      <w:proofErr w:type="spellEnd"/>
+      <w:r>
+        <w:rPr>
+          <w:rFonts w:ascii="Consolas" w:eastAsia="Times New Roman" w:hAnsi="Consolas" w:cs="Times New Roman"/>
+          <w:color w:val="000000"/>
+          <w:sz w:val="18"/>
+          <w:szCs w:val="18"/>
+          <w:bdr w:val="none" w:sz="0" w:space="0" w:color="auto" w:frame="1"/>
+          <w:lang w:eastAsia="it-IT"/>
+        </w:rPr>
+        <w:t>() &gt; 0:  </w:t>
       </w:r>
     </w:p>
     <w:p>
@@ -6457,7 +7540,55 @@
           <w:bdr w:val="none" w:sz="0" w:space="0" w:color="auto" w:frame="1"/>
           <w:lang w:eastAsia="it-IT"/>
         </w:rPr>
-        <w:t>                val=estrai_valore(data_str)  </w:t>
+        <w:t>                val=</w:t>
+      </w:r>
+      <w:proofErr w:type="spellStart"/>
+      <w:r>
+        <w:rPr>
+          <w:rFonts w:ascii="Consolas" w:eastAsia="Times New Roman" w:hAnsi="Consolas" w:cs="Times New Roman"/>
+          <w:color w:val="000000"/>
+          <w:sz w:val="18"/>
+          <w:szCs w:val="18"/>
+          <w:bdr w:val="none" w:sz="0" w:space="0" w:color="auto" w:frame="1"/>
+          <w:lang w:eastAsia="it-IT"/>
+        </w:rPr>
+        <w:t>estrai_valore</w:t>
+      </w:r>
+      <w:proofErr w:type="spellEnd"/>
+      <w:r>
+        <w:rPr>
+          <w:rFonts w:ascii="Consolas" w:eastAsia="Times New Roman" w:hAnsi="Consolas" w:cs="Times New Roman"/>
+          <w:color w:val="000000"/>
+          <w:sz w:val="18"/>
+          <w:szCs w:val="18"/>
+          <w:bdr w:val="none" w:sz="0" w:space="0" w:color="auto" w:frame="1"/>
+          <w:lang w:eastAsia="it-IT"/>
+        </w:rPr>
+        <w:t>(</w:t>
+      </w:r>
+      <w:proofErr w:type="spellStart"/>
+      <w:r>
+        <w:rPr>
+          <w:rFonts w:ascii="Consolas" w:eastAsia="Times New Roman" w:hAnsi="Consolas" w:cs="Times New Roman"/>
+          <w:color w:val="000000"/>
+          <w:sz w:val="18"/>
+          <w:szCs w:val="18"/>
+          <w:bdr w:val="none" w:sz="0" w:space="0" w:color="auto" w:frame="1"/>
+          <w:lang w:eastAsia="it-IT"/>
+        </w:rPr>
+        <w:t>data_str</w:t>
+      </w:r>
+      <w:proofErr w:type="spellEnd"/>
+      <w:r>
+        <w:rPr>
+          <w:rFonts w:ascii="Consolas" w:eastAsia="Times New Roman" w:hAnsi="Consolas" w:cs="Times New Roman"/>
+          <w:color w:val="000000"/>
+          <w:sz w:val="18"/>
+          <w:szCs w:val="18"/>
+          <w:bdr w:val="none" w:sz="0" w:space="0" w:color="auto" w:frame="1"/>
+          <w:lang w:eastAsia="it-IT"/>
+        </w:rPr>
+        <w:t>)  </w:t>
       </w:r>
     </w:p>
     <w:p>
@@ -6490,6 +7621,7 @@
         </w:rPr>
         <w:t>                </w:t>
       </w:r>
+      <w:proofErr w:type="spellStart"/>
       <w:r>
         <w:rPr>
           <w:rFonts w:ascii="Consolas" w:eastAsia="Times New Roman" w:hAnsi="Consolas" w:cs="Times New Roman"/>
@@ -6503,16 +7635,41 @@
         </w:rPr>
         <w:t>if</w:t>
       </w:r>
-      <w:r>
-        <w:rPr>
-          <w:rFonts w:ascii="Consolas" w:eastAsia="Times New Roman" w:hAnsi="Consolas" w:cs="Times New Roman"/>
-          <w:color w:val="000000"/>
-          <w:sz w:val="18"/>
-          <w:szCs w:val="18"/>
-          <w:bdr w:val="none" w:sz="0" w:space="0" w:color="auto" w:frame="1"/>
-          <w:lang w:eastAsia="it-IT"/>
-        </w:rPr>
-        <w:t> int(val) &gt;= 0 </w:t>
+      <w:proofErr w:type="spellEnd"/>
+      <w:r>
+        <w:rPr>
+          <w:rFonts w:ascii="Consolas" w:eastAsia="Times New Roman" w:hAnsi="Consolas" w:cs="Times New Roman"/>
+          <w:color w:val="000000"/>
+          <w:sz w:val="18"/>
+          <w:szCs w:val="18"/>
+          <w:bdr w:val="none" w:sz="0" w:space="0" w:color="auto" w:frame="1"/>
+          <w:lang w:eastAsia="it-IT"/>
+        </w:rPr>
+        <w:t> </w:t>
+      </w:r>
+      <w:proofErr w:type="spellStart"/>
+      <w:r>
+        <w:rPr>
+          <w:rFonts w:ascii="Consolas" w:eastAsia="Times New Roman" w:hAnsi="Consolas" w:cs="Times New Roman"/>
+          <w:color w:val="000000"/>
+          <w:sz w:val="18"/>
+          <w:szCs w:val="18"/>
+          <w:bdr w:val="none" w:sz="0" w:space="0" w:color="auto" w:frame="1"/>
+          <w:lang w:eastAsia="it-IT"/>
+        </w:rPr>
+        <w:t>int</w:t>
+      </w:r>
+      <w:proofErr w:type="spellEnd"/>
+      <w:r>
+        <w:rPr>
+          <w:rFonts w:ascii="Consolas" w:eastAsia="Times New Roman" w:hAnsi="Consolas" w:cs="Times New Roman"/>
+          <w:color w:val="000000"/>
+          <w:sz w:val="18"/>
+          <w:szCs w:val="18"/>
+          <w:bdr w:val="none" w:sz="0" w:space="0" w:color="auto" w:frame="1"/>
+          <w:lang w:eastAsia="it-IT"/>
+        </w:rPr>
+        <w:t>(val) &gt;= 0 </w:t>
       </w:r>
       <w:r>
         <w:rPr>
@@ -6677,6 +7834,7 @@
         </w:rPr>
         <w:t>                    </w:t>
       </w:r>
+      <w:proofErr w:type="spellStart"/>
       <w:r>
         <w:rPr>
           <w:rFonts w:ascii="Consolas" w:eastAsia="Times New Roman" w:hAnsi="Consolas" w:cs="Times New Roman"/>
@@ -6690,6 +7848,7 @@
         </w:rPr>
         <w:t>print</w:t>
       </w:r>
+      <w:proofErr w:type="spellEnd"/>
       <w:r>
         <w:rPr>
           <w:rFonts w:ascii="Consolas" w:eastAsia="Times New Roman" w:hAnsi="Consolas" w:cs="Times New Roman"/>
@@ -6816,6 +7975,7 @@
         </w:rPr>
         <w:t>                </w:t>
       </w:r>
+      <w:proofErr w:type="spellStart"/>
       <w:r>
         <w:rPr>
           <w:rFonts w:ascii="Consolas" w:eastAsia="Times New Roman" w:hAnsi="Consolas" w:cs="Times New Roman"/>
@@ -6829,16 +7989,41 @@
         </w:rPr>
         <w:t>if</w:t>
       </w:r>
-      <w:r>
-        <w:rPr>
-          <w:rFonts w:ascii="Consolas" w:eastAsia="Times New Roman" w:hAnsi="Consolas" w:cs="Times New Roman"/>
-          <w:color w:val="000000"/>
-          <w:sz w:val="18"/>
-          <w:szCs w:val="18"/>
-          <w:bdr w:val="none" w:sz="0" w:space="0" w:color="auto" w:frame="1"/>
-          <w:lang w:eastAsia="it-IT"/>
-        </w:rPr>
-        <w:t> data_str[0] == </w:t>
+      <w:proofErr w:type="spellEnd"/>
+      <w:r>
+        <w:rPr>
+          <w:rFonts w:ascii="Consolas" w:eastAsia="Times New Roman" w:hAnsi="Consolas" w:cs="Times New Roman"/>
+          <w:color w:val="000000"/>
+          <w:sz w:val="18"/>
+          <w:szCs w:val="18"/>
+          <w:bdr w:val="none" w:sz="0" w:space="0" w:color="auto" w:frame="1"/>
+          <w:lang w:eastAsia="it-IT"/>
+        </w:rPr>
+        <w:t> </w:t>
+      </w:r>
+      <w:proofErr w:type="spellStart"/>
+      <w:r>
+        <w:rPr>
+          <w:rFonts w:ascii="Consolas" w:eastAsia="Times New Roman" w:hAnsi="Consolas" w:cs="Times New Roman"/>
+          <w:color w:val="000000"/>
+          <w:sz w:val="18"/>
+          <w:szCs w:val="18"/>
+          <w:bdr w:val="none" w:sz="0" w:space="0" w:color="auto" w:frame="1"/>
+          <w:lang w:eastAsia="it-IT"/>
+        </w:rPr>
+        <w:t>data_str</w:t>
+      </w:r>
+      <w:proofErr w:type="spellEnd"/>
+      <w:r>
+        <w:rPr>
+          <w:rFonts w:ascii="Consolas" w:eastAsia="Times New Roman" w:hAnsi="Consolas" w:cs="Times New Roman"/>
+          <w:color w:val="000000"/>
+          <w:sz w:val="18"/>
+          <w:szCs w:val="18"/>
+          <w:bdr w:val="none" w:sz="0" w:space="0" w:color="auto" w:frame="1"/>
+          <w:lang w:eastAsia="it-IT"/>
+        </w:rPr>
+        <w:t>[0] == </w:t>
       </w:r>
       <w:r>
         <w:rPr>
@@ -6917,6 +8102,7 @@
         </w:rPr>
         <w:t>                    </w:t>
       </w:r>
+      <w:proofErr w:type="spellStart"/>
       <w:r>
         <w:rPr>
           <w:rFonts w:ascii="Consolas" w:eastAsia="Times New Roman" w:hAnsi="Consolas" w:cs="Times New Roman"/>
@@ -6930,6 +8116,7 @@
         </w:rPr>
         <w:t>print</w:t>
       </w:r>
+      <w:proofErr w:type="spellEnd"/>
       <w:r>
         <w:rPr>
           <w:rFonts w:ascii="Consolas" w:eastAsia="Times New Roman" w:hAnsi="Consolas" w:cs="Times New Roman"/>
@@ -7244,7 +8431,31 @@
           <w:bdr w:val="none" w:sz="0" w:space="0" w:color="auto" w:frame="1"/>
           <w:lang w:eastAsia="it-IT"/>
         </w:rPr>
-        <w:t>                    time.sleep(0.5)  </w:t>
+        <w:t>                    </w:t>
+      </w:r>
+      <w:proofErr w:type="spellStart"/>
+      <w:r>
+        <w:rPr>
+          <w:rFonts w:ascii="Consolas" w:eastAsia="Times New Roman" w:hAnsi="Consolas" w:cs="Times New Roman"/>
+          <w:color w:val="000000"/>
+          <w:sz w:val="18"/>
+          <w:szCs w:val="18"/>
+          <w:bdr w:val="none" w:sz="0" w:space="0" w:color="auto" w:frame="1"/>
+          <w:lang w:eastAsia="it-IT"/>
+        </w:rPr>
+        <w:t>time.sleep</w:t>
+      </w:r>
+      <w:proofErr w:type="spellEnd"/>
+      <w:r>
+        <w:rPr>
+          <w:rFonts w:ascii="Consolas" w:eastAsia="Times New Roman" w:hAnsi="Consolas" w:cs="Times New Roman"/>
+          <w:color w:val="000000"/>
+          <w:sz w:val="18"/>
+          <w:szCs w:val="18"/>
+          <w:bdr w:val="none" w:sz="0" w:space="0" w:color="auto" w:frame="1"/>
+          <w:lang w:eastAsia="it-IT"/>
+        </w:rPr>
+        <w:t>(0.5)  </w:t>
       </w:r>
     </w:p>
     <w:p>
@@ -7608,6 +8819,7 @@
         </w:rPr>
         <w:t>                </w:t>
       </w:r>
+      <w:proofErr w:type="spellStart"/>
       <w:r>
         <w:rPr>
           <w:rFonts w:ascii="Consolas" w:eastAsia="Times New Roman" w:hAnsi="Consolas" w:cs="Times New Roman"/>
@@ -7621,16 +8833,41 @@
         </w:rPr>
         <w:t>if</w:t>
       </w:r>
-      <w:r>
-        <w:rPr>
-          <w:rFonts w:ascii="Consolas" w:eastAsia="Times New Roman" w:hAnsi="Consolas" w:cs="Times New Roman"/>
-          <w:color w:val="000000"/>
-          <w:sz w:val="18"/>
-          <w:szCs w:val="18"/>
-          <w:bdr w:val="none" w:sz="0" w:space="0" w:color="auto" w:frame="1"/>
-          <w:lang w:eastAsia="it-IT"/>
-        </w:rPr>
-        <w:t> data_str[0] == </w:t>
+      <w:proofErr w:type="spellEnd"/>
+      <w:r>
+        <w:rPr>
+          <w:rFonts w:ascii="Consolas" w:eastAsia="Times New Roman" w:hAnsi="Consolas" w:cs="Times New Roman"/>
+          <w:color w:val="000000"/>
+          <w:sz w:val="18"/>
+          <w:szCs w:val="18"/>
+          <w:bdr w:val="none" w:sz="0" w:space="0" w:color="auto" w:frame="1"/>
+          <w:lang w:eastAsia="it-IT"/>
+        </w:rPr>
+        <w:t> </w:t>
+      </w:r>
+      <w:proofErr w:type="spellStart"/>
+      <w:r>
+        <w:rPr>
+          <w:rFonts w:ascii="Consolas" w:eastAsia="Times New Roman" w:hAnsi="Consolas" w:cs="Times New Roman"/>
+          <w:color w:val="000000"/>
+          <w:sz w:val="18"/>
+          <w:szCs w:val="18"/>
+          <w:bdr w:val="none" w:sz="0" w:space="0" w:color="auto" w:frame="1"/>
+          <w:lang w:eastAsia="it-IT"/>
+        </w:rPr>
+        <w:t>data_str</w:t>
+      </w:r>
+      <w:proofErr w:type="spellEnd"/>
+      <w:r>
+        <w:rPr>
+          <w:rFonts w:ascii="Consolas" w:eastAsia="Times New Roman" w:hAnsi="Consolas" w:cs="Times New Roman"/>
+          <w:color w:val="000000"/>
+          <w:sz w:val="18"/>
+          <w:szCs w:val="18"/>
+          <w:bdr w:val="none" w:sz="0" w:space="0" w:color="auto" w:frame="1"/>
+          <w:lang w:eastAsia="it-IT"/>
+        </w:rPr>
+        <w:t>[0] == </w:t>
       </w:r>
       <w:r>
         <w:rPr>
@@ -7676,7 +8913,31 @@
           <w:bdr w:val="none" w:sz="0" w:space="0" w:color="auto" w:frame="1"/>
           <w:lang w:eastAsia="it-IT"/>
         </w:rPr>
-        <w:t> prob &lt; SOGLIA:  </w:t>
+        <w:t> </w:t>
+      </w:r>
+      <w:proofErr w:type="spellStart"/>
+      <w:r>
+        <w:rPr>
+          <w:rFonts w:ascii="Consolas" w:eastAsia="Times New Roman" w:hAnsi="Consolas" w:cs="Times New Roman"/>
+          <w:color w:val="000000"/>
+          <w:sz w:val="18"/>
+          <w:szCs w:val="18"/>
+          <w:bdr w:val="none" w:sz="0" w:space="0" w:color="auto" w:frame="1"/>
+          <w:lang w:eastAsia="it-IT"/>
+        </w:rPr>
+        <w:t>prob</w:t>
+      </w:r>
+      <w:proofErr w:type="spellEnd"/>
+      <w:r>
+        <w:rPr>
+          <w:rFonts w:ascii="Consolas" w:eastAsia="Times New Roman" w:hAnsi="Consolas" w:cs="Times New Roman"/>
+          <w:color w:val="000000"/>
+          <w:sz w:val="18"/>
+          <w:szCs w:val="18"/>
+          <w:bdr w:val="none" w:sz="0" w:space="0" w:color="auto" w:frame="1"/>
+          <w:lang w:eastAsia="it-IT"/>
+        </w:rPr>
+        <w:t> &lt; SOGLIA:  </w:t>
       </w:r>
     </w:p>
     <w:p>
@@ -8134,7 +9395,31 @@
           <w:bdr w:val="none" w:sz="0" w:space="0" w:color="auto" w:frame="1"/>
           <w:lang w:eastAsia="it-IT"/>
         </w:rPr>
-        <w:t>                    time.sleep(0.5)  </w:t>
+        <w:t>                    </w:t>
+      </w:r>
+      <w:proofErr w:type="spellStart"/>
+      <w:r>
+        <w:rPr>
+          <w:rFonts w:ascii="Consolas" w:eastAsia="Times New Roman" w:hAnsi="Consolas" w:cs="Times New Roman"/>
+          <w:color w:val="000000"/>
+          <w:sz w:val="18"/>
+          <w:szCs w:val="18"/>
+          <w:bdr w:val="none" w:sz="0" w:space="0" w:color="auto" w:frame="1"/>
+          <w:lang w:eastAsia="it-IT"/>
+        </w:rPr>
+        <w:t>time.sleep</w:t>
+      </w:r>
+      <w:proofErr w:type="spellEnd"/>
+      <w:r>
+        <w:rPr>
+          <w:rFonts w:ascii="Consolas" w:eastAsia="Times New Roman" w:hAnsi="Consolas" w:cs="Times New Roman"/>
+          <w:color w:val="000000"/>
+          <w:sz w:val="18"/>
+          <w:szCs w:val="18"/>
+          <w:bdr w:val="none" w:sz="0" w:space="0" w:color="auto" w:frame="1"/>
+          <w:lang w:eastAsia="it-IT"/>
+        </w:rPr>
+        <w:t>(0.5)  </w:t>
       </w:r>
     </w:p>
     <w:p>
@@ -8165,7 +9450,31 @@
           <w:bdr w:val="none" w:sz="0" w:space="0" w:color="auto" w:frame="1"/>
           <w:lang w:eastAsia="it-IT"/>
         </w:rPr>
-        <w:t>                    markdown = </w:t>
+        <w:t>                    </w:t>
+      </w:r>
+      <w:proofErr w:type="spellStart"/>
+      <w:r>
+        <w:rPr>
+          <w:rFonts w:ascii="Consolas" w:eastAsia="Times New Roman" w:hAnsi="Consolas" w:cs="Times New Roman"/>
+          <w:color w:val="000000"/>
+          <w:sz w:val="18"/>
+          <w:szCs w:val="18"/>
+          <w:bdr w:val="none" w:sz="0" w:space="0" w:color="auto" w:frame="1"/>
+          <w:lang w:eastAsia="it-IT"/>
+        </w:rPr>
+        <w:t>markdown</w:t>
+      </w:r>
+      <w:proofErr w:type="spellEnd"/>
+      <w:r>
+        <w:rPr>
+          <w:rFonts w:ascii="Consolas" w:eastAsia="Times New Roman" w:hAnsi="Consolas" w:cs="Times New Roman"/>
+          <w:color w:val="000000"/>
+          <w:sz w:val="18"/>
+          <w:szCs w:val="18"/>
+          <w:bdr w:val="none" w:sz="0" w:space="0" w:color="auto" w:frame="1"/>
+          <w:lang w:eastAsia="it-IT"/>
+        </w:rPr>
+        <w:t> = </w:t>
       </w:r>
       <w:r>
         <w:rPr>
@@ -8432,7 +9741,31 @@
           <w:bdr w:val="none" w:sz="0" w:space="0" w:color="auto" w:frame="1"/>
           <w:lang w:eastAsia="it-IT"/>
         </w:rPr>
-        <w:t>                time.sleep(0.5)  </w:t>
+        <w:t>                </w:t>
+      </w:r>
+      <w:proofErr w:type="spellStart"/>
+      <w:r>
+        <w:rPr>
+          <w:rFonts w:ascii="Consolas" w:eastAsia="Times New Roman" w:hAnsi="Consolas" w:cs="Times New Roman"/>
+          <w:color w:val="000000"/>
+          <w:sz w:val="18"/>
+          <w:szCs w:val="18"/>
+          <w:bdr w:val="none" w:sz="0" w:space="0" w:color="auto" w:frame="1"/>
+          <w:lang w:eastAsia="it-IT"/>
+        </w:rPr>
+        <w:t>time.sleep</w:t>
+      </w:r>
+      <w:proofErr w:type="spellEnd"/>
+      <w:r>
+        <w:rPr>
+          <w:rFonts w:ascii="Consolas" w:eastAsia="Times New Roman" w:hAnsi="Consolas" w:cs="Times New Roman"/>
+          <w:color w:val="000000"/>
+          <w:sz w:val="18"/>
+          <w:szCs w:val="18"/>
+          <w:bdr w:val="none" w:sz="0" w:space="0" w:color="auto" w:frame="1"/>
+          <w:lang w:eastAsia="it-IT"/>
+        </w:rPr>
+        <w:t>(0.5)  </w:t>
       </w:r>
     </w:p>
     <w:p>
@@ -8496,6 +9829,7 @@
         </w:rPr>
         <w:t>            </w:t>
       </w:r>
+      <w:proofErr w:type="spellStart"/>
       <w:r>
         <w:rPr>
           <w:rFonts w:ascii="Consolas" w:eastAsia="Times New Roman" w:hAnsi="Consolas" w:cs="Times New Roman"/>
@@ -8509,6 +9843,7 @@
         </w:rPr>
         <w:t>if</w:t>
       </w:r>
+      <w:proofErr w:type="spellEnd"/>
       <w:r>
         <w:rPr>
           <w:rFonts w:ascii="Consolas" w:eastAsia="Times New Roman" w:hAnsi="Consolas" w:cs="Times New Roman"/>
@@ -8774,7 +10109,31 @@
           <w:bdr w:val="none" w:sz="0" w:space="0" w:color="auto" w:frame="1"/>
           <w:lang w:eastAsia="it-IT"/>
         </w:rPr>
-        <w:t># esco dal while infinito</w:t>
+        <w:t># esco dal </w:t>
+      </w:r>
+      <w:proofErr w:type="spellStart"/>
+      <w:r>
+        <w:rPr>
+          <w:rFonts w:ascii="Consolas" w:eastAsia="Times New Roman" w:hAnsi="Consolas" w:cs="Times New Roman"/>
+          <w:color w:val="008200"/>
+          <w:sz w:val="18"/>
+          <w:szCs w:val="18"/>
+          <w:bdr w:val="none" w:sz="0" w:space="0" w:color="auto" w:frame="1"/>
+          <w:lang w:eastAsia="it-IT"/>
+        </w:rPr>
+        <w:t>while</w:t>
+      </w:r>
+      <w:proofErr w:type="spellEnd"/>
+      <w:r>
+        <w:rPr>
+          <w:rFonts w:ascii="Consolas" w:eastAsia="Times New Roman" w:hAnsi="Consolas" w:cs="Times New Roman"/>
+          <w:color w:val="008200"/>
+          <w:sz w:val="18"/>
+          <w:szCs w:val="18"/>
+          <w:bdr w:val="none" w:sz="0" w:space="0" w:color="auto" w:frame="1"/>
+          <w:lang w:eastAsia="it-IT"/>
+        </w:rPr>
+        <w:t> infinito</w:t>
       </w:r>
       <w:r>
         <w:rPr>
@@ -8847,7 +10206,31 @@
           <w:bdr w:val="none" w:sz="0" w:space="0" w:color="auto" w:frame="1"/>
           <w:lang w:eastAsia="it-IT"/>
         </w:rPr>
-        <w:t>    time.sleep(5)  </w:t>
+        <w:t>    </w:t>
+      </w:r>
+      <w:proofErr w:type="spellStart"/>
+      <w:r>
+        <w:rPr>
+          <w:rFonts w:ascii="Consolas" w:eastAsia="Times New Roman" w:hAnsi="Consolas" w:cs="Times New Roman"/>
+          <w:color w:val="000000"/>
+          <w:sz w:val="18"/>
+          <w:szCs w:val="18"/>
+          <w:bdr w:val="none" w:sz="0" w:space="0" w:color="auto" w:frame="1"/>
+          <w:lang w:eastAsia="it-IT"/>
+        </w:rPr>
+        <w:t>time.sleep</w:t>
+      </w:r>
+      <w:proofErr w:type="spellEnd"/>
+      <w:r>
+        <w:rPr>
+          <w:rFonts w:ascii="Consolas" w:eastAsia="Times New Roman" w:hAnsi="Consolas" w:cs="Times New Roman"/>
+          <w:color w:val="000000"/>
+          <w:sz w:val="18"/>
+          <w:szCs w:val="18"/>
+          <w:bdr w:val="none" w:sz="0" w:space="0" w:color="auto" w:frame="1"/>
+          <w:lang w:eastAsia="it-IT"/>
+        </w:rPr>
+        <w:t>(5)  </w:t>
       </w:r>
     </w:p>
     <w:p>
@@ -8880,6 +10263,7 @@
         </w:rPr>
         <w:t>    </w:t>
       </w:r>
+      <w:proofErr w:type="spellStart"/>
       <w:r>
         <w:rPr>
           <w:rFonts w:ascii="Consolas" w:eastAsia="Times New Roman" w:hAnsi="Consolas" w:cs="Times New Roman"/>
@@ -8893,6 +10277,7 @@
         </w:rPr>
         <w:t>if</w:t>
       </w:r>
+      <w:proofErr w:type="spellEnd"/>
       <w:r>
         <w:rPr>
           <w:rFonts w:ascii="Consolas" w:eastAsia="Times New Roman" w:hAnsi="Consolas" w:cs="Times New Roman"/>
@@ -8935,6 +10320,7 @@
         </w:rPr>
         <w:t>        </w:t>
       </w:r>
+      <w:proofErr w:type="spellStart"/>
       <w:r>
         <w:rPr>
           <w:rFonts w:ascii="Consolas" w:eastAsia="Times New Roman" w:hAnsi="Consolas" w:cs="Times New Roman"/>
@@ -8948,6 +10334,7 @@
         </w:rPr>
         <w:t>if</w:t>
       </w:r>
+      <w:proofErr w:type="spellEnd"/>
       <w:r>
         <w:rPr>
           <w:rFonts w:ascii="Consolas" w:eastAsia="Times New Roman" w:hAnsi="Consolas" w:cs="Times New Roman"/>
@@ -9072,7 +10459,31 @@
           <w:bdr w:val="none" w:sz="0" w:space="0" w:color="auto" w:frame="1"/>
           <w:lang w:eastAsia="it-IT"/>
         </w:rPr>
-        <w:t>            markdown = </w:t>
+        <w:t>            </w:t>
+      </w:r>
+      <w:proofErr w:type="spellStart"/>
+      <w:r>
+        <w:rPr>
+          <w:rFonts w:ascii="Consolas" w:eastAsia="Times New Roman" w:hAnsi="Consolas" w:cs="Times New Roman"/>
+          <w:color w:val="000000"/>
+          <w:sz w:val="18"/>
+          <w:szCs w:val="18"/>
+          <w:bdr w:val="none" w:sz="0" w:space="0" w:color="auto" w:frame="1"/>
+          <w:lang w:eastAsia="it-IT"/>
+        </w:rPr>
+        <w:t>markdown</w:t>
+      </w:r>
+      <w:proofErr w:type="spellEnd"/>
+      <w:r>
+        <w:rPr>
+          <w:rFonts w:ascii="Consolas" w:eastAsia="Times New Roman" w:hAnsi="Consolas" w:cs="Times New Roman"/>
+          <w:color w:val="000000"/>
+          <w:sz w:val="18"/>
+          <w:szCs w:val="18"/>
+          <w:bdr w:val="none" w:sz="0" w:space="0" w:color="auto" w:frame="1"/>
+          <w:lang w:eastAsia="it-IT"/>
+        </w:rPr>
+        <w:t> = </w:t>
       </w:r>
       <w:r>
         <w:rPr>
@@ -9262,7 +10673,31 @@
           <w:bdr w:val="none" w:sz="0" w:space="0" w:color="auto" w:frame="1"/>
           <w:lang w:eastAsia="it-IT"/>
         </w:rPr>
-        <w:t>            chiudi_valvola()  </w:t>
+        <w:t>            </w:t>
+      </w:r>
+      <w:proofErr w:type="spellStart"/>
+      <w:r>
+        <w:rPr>
+          <w:rFonts w:ascii="Consolas" w:eastAsia="Times New Roman" w:hAnsi="Consolas" w:cs="Times New Roman"/>
+          <w:color w:val="000000"/>
+          <w:sz w:val="18"/>
+          <w:szCs w:val="18"/>
+          <w:bdr w:val="none" w:sz="0" w:space="0" w:color="auto" w:frame="1"/>
+          <w:lang w:eastAsia="it-IT"/>
+        </w:rPr>
+        <w:t>chiudi_valvola</w:t>
+      </w:r>
+      <w:proofErr w:type="spellEnd"/>
+      <w:r>
+        <w:rPr>
+          <w:rFonts w:ascii="Consolas" w:eastAsia="Times New Roman" w:hAnsi="Consolas" w:cs="Times New Roman"/>
+          <w:color w:val="000000"/>
+          <w:sz w:val="18"/>
+          <w:szCs w:val="18"/>
+          <w:bdr w:val="none" w:sz="0" w:space="0" w:color="auto" w:frame="1"/>
+          <w:lang w:eastAsia="it-IT"/>
+        </w:rPr>
+        <w:t>()  </w:t>
       </w:r>
     </w:p>
     <w:p>
@@ -9348,7 +10783,31 @@
           <w:bdr w:val="none" w:sz="0" w:space="0" w:color="auto" w:frame="1"/>
           <w:lang w:eastAsia="it-IT"/>
         </w:rPr>
-        <w:t>            markdown = </w:t>
+        <w:t>            </w:t>
+      </w:r>
+      <w:proofErr w:type="spellStart"/>
+      <w:r>
+        <w:rPr>
+          <w:rFonts w:ascii="Consolas" w:eastAsia="Times New Roman" w:hAnsi="Consolas" w:cs="Times New Roman"/>
+          <w:color w:val="000000"/>
+          <w:sz w:val="18"/>
+          <w:szCs w:val="18"/>
+          <w:bdr w:val="none" w:sz="0" w:space="0" w:color="auto" w:frame="1"/>
+          <w:lang w:eastAsia="it-IT"/>
+        </w:rPr>
+        <w:t>markdown</w:t>
+      </w:r>
+      <w:proofErr w:type="spellEnd"/>
+      <w:r>
+        <w:rPr>
+          <w:rFonts w:ascii="Consolas" w:eastAsia="Times New Roman" w:hAnsi="Consolas" w:cs="Times New Roman"/>
+          <w:color w:val="000000"/>
+          <w:sz w:val="18"/>
+          <w:szCs w:val="18"/>
+          <w:bdr w:val="none" w:sz="0" w:space="0" w:color="auto" w:frame="1"/>
+          <w:lang w:eastAsia="it-IT"/>
+        </w:rPr>
+        <w:t> = </w:t>
       </w:r>
       <w:r>
         <w:rPr>
@@ -9538,7 +10997,31 @@
           <w:bdr w:val="none" w:sz="0" w:space="0" w:color="auto" w:frame="1"/>
           <w:lang w:eastAsia="it-IT"/>
         </w:rPr>
-        <w:t>            chiudi_valvola()  </w:t>
+        <w:t>            </w:t>
+      </w:r>
+      <w:proofErr w:type="spellStart"/>
+      <w:r>
+        <w:rPr>
+          <w:rFonts w:ascii="Consolas" w:eastAsia="Times New Roman" w:hAnsi="Consolas" w:cs="Times New Roman"/>
+          <w:color w:val="000000"/>
+          <w:sz w:val="18"/>
+          <w:szCs w:val="18"/>
+          <w:bdr w:val="none" w:sz="0" w:space="0" w:color="auto" w:frame="1"/>
+          <w:lang w:eastAsia="it-IT"/>
+        </w:rPr>
+        <w:t>chiudi_valvola</w:t>
+      </w:r>
+      <w:proofErr w:type="spellEnd"/>
+      <w:r>
+        <w:rPr>
+          <w:rFonts w:ascii="Consolas" w:eastAsia="Times New Roman" w:hAnsi="Consolas" w:cs="Times New Roman"/>
+          <w:color w:val="000000"/>
+          <w:sz w:val="18"/>
+          <w:szCs w:val="18"/>
+          <w:bdr w:val="none" w:sz="0" w:space="0" w:color="auto" w:frame="1"/>
+          <w:lang w:eastAsia="it-IT"/>
+        </w:rPr>
+        <w:t>()  </w:t>
       </w:r>
     </w:p>
     <w:p>
@@ -9624,7 +11107,31 @@
           <w:bdr w:val="none" w:sz="0" w:space="0" w:color="auto" w:frame="1"/>
           <w:lang w:eastAsia="it-IT"/>
         </w:rPr>
-        <w:t>        markdown = </w:t>
+        <w:t>        </w:t>
+      </w:r>
+      <w:proofErr w:type="spellStart"/>
+      <w:r>
+        <w:rPr>
+          <w:rFonts w:ascii="Consolas" w:eastAsia="Times New Roman" w:hAnsi="Consolas" w:cs="Times New Roman"/>
+          <w:color w:val="000000"/>
+          <w:sz w:val="18"/>
+          <w:szCs w:val="18"/>
+          <w:bdr w:val="none" w:sz="0" w:space="0" w:color="auto" w:frame="1"/>
+          <w:lang w:eastAsia="it-IT"/>
+        </w:rPr>
+        <w:t>markdown</w:t>
+      </w:r>
+      <w:proofErr w:type="spellEnd"/>
+      <w:r>
+        <w:rPr>
+          <w:rFonts w:ascii="Consolas" w:eastAsia="Times New Roman" w:hAnsi="Consolas" w:cs="Times New Roman"/>
+          <w:color w:val="000000"/>
+          <w:sz w:val="18"/>
+          <w:szCs w:val="18"/>
+          <w:bdr w:val="none" w:sz="0" w:space="0" w:color="auto" w:frame="1"/>
+          <w:lang w:eastAsia="it-IT"/>
+        </w:rPr>
+        <w:t> = </w:t>
       </w:r>
       <w:r>
         <w:rPr>
@@ -9890,7 +11397,13 @@
         <w:t>microcontrollori</w:t>
       </w:r>
       <w:r>
-        <w:t>; imparando a utilizzare componenti e sensori da zero basandoci sulle indicazioni dei datasheet per capire come interfacciarli con la  board di riferimento.</w:t>
+        <w:t>; imparando a utilizzare componenti e sensori da zero basando</w:t>
+      </w:r>
+      <w:r>
+        <w:t>mi</w:t>
+      </w:r>
+      <w:r>
+        <w:t xml:space="preserve"> sulle indicazioni dei datasheet per capire come interfacciarli con la  board di riferimento.</w:t>
       </w:r>
     </w:p>
     <w:p>
@@ -9947,7 +11460,39 @@
         <w:t xml:space="preserve">I miglioramenti fondamentali potranno essere raggiunti sostituendo </w:t>
       </w:r>
       <w:r>
-        <w:t>la comunicazione seriale via cavo con un Bluetooth low energy ed inserendo un layer bridge vero e proprio con un sistema di calcolo performante come una Raspberry Pi3 oppure un Odroid, capaci di eseguire in modo costante consumando poca energia il bot telegram.</w:t>
+        <w:t xml:space="preserve">la comunicazione seriale via cavo con un Bluetooth low energy ed inserendo un </w:t>
+      </w:r>
+      <w:proofErr w:type="spellStart"/>
+      <w:r>
+        <w:t>layer</w:t>
+      </w:r>
+      <w:proofErr w:type="spellEnd"/>
+      <w:r>
+        <w:t xml:space="preserve"> bridge vero e proprio con un sistema di calcolo performante come una </w:t>
+      </w:r>
+      <w:proofErr w:type="spellStart"/>
+      <w:r>
+        <w:t>Raspberry</w:t>
+      </w:r>
+      <w:proofErr w:type="spellEnd"/>
+      <w:r>
+        <w:t xml:space="preserve"> Pi3 oppure un </w:t>
+      </w:r>
+      <w:proofErr w:type="spellStart"/>
+      <w:r>
+        <w:t>Odroid</w:t>
+      </w:r>
+      <w:proofErr w:type="spellEnd"/>
+      <w:r>
+        <w:t xml:space="preserve">, capaci di eseguire in modo costante consumando poca energia il bot </w:t>
+      </w:r>
+      <w:proofErr w:type="spellStart"/>
+      <w:r>
+        <w:t>telegram</w:t>
+      </w:r>
+      <w:proofErr w:type="spellEnd"/>
+      <w:r>
+        <w:t>.</w:t>
       </w:r>
     </w:p>
     <w:p>
@@ -9955,10 +11500,85 @@
         <w:pStyle w:val="Nessunaspaziatura"/>
       </w:pPr>
       <w:r>
-        <w:t>Ugualmente si potrebbe migliorare usando una comunicazione senza fili tra arduino ed il sensore MQ5</w:t>
-      </w:r>
-      <w:r>
-        <w:t>, e dare la possibilità ad arduino di interfacciarsi con più di un sensore, comunicare i dati al bridge che con un sistema di majority voting riesca a comunicare all’utente il livello di pericolosità con maggior certezza.</w:t>
+        <w:t>Ugualmente si potrebbe migliorare</w:t>
+      </w:r>
+      <w:r>
+        <w:t xml:space="preserve"> il prototipo</w:t>
+      </w:r>
+      <w:r>
+        <w:t xml:space="preserve"> </w:t>
+      </w:r>
+      <w:r>
+        <w:t>istaurando</w:t>
+      </w:r>
+      <w:r>
+        <w:t xml:space="preserve"> una comunicazione senza fili tra </w:t>
+      </w:r>
+      <w:proofErr w:type="spellStart"/>
+      <w:r>
+        <w:t>arduino</w:t>
+      </w:r>
+      <w:proofErr w:type="spellEnd"/>
+      <w:r>
+        <w:t xml:space="preserve"> ed il sensore MQ5</w:t>
+      </w:r>
+      <w:r>
+        <w:t xml:space="preserve">, e dare la possibilità ad </w:t>
+      </w:r>
+      <w:proofErr w:type="spellStart"/>
+      <w:r>
+        <w:t>arduino</w:t>
+      </w:r>
+      <w:proofErr w:type="spellEnd"/>
+      <w:r>
+        <w:t xml:space="preserve"> di interfacciarsi con più di un sensore</w:t>
+      </w:r>
+      <w:r>
+        <w:t>.</w:t>
+      </w:r>
+    </w:p>
+    <w:p>
+      <w:pPr>
+        <w:pStyle w:val="Nessunaspaziatura"/>
+      </w:pPr>
+      <w:r>
+        <w:t>Grazie all’uso di più sensori sarà possibile implementare nello script eseguito dal</w:t>
+      </w:r>
+      <w:r>
+        <w:t xml:space="preserve"> bridge</w:t>
+      </w:r>
+      <w:r>
+        <w:t>,</w:t>
+      </w:r>
+      <w:r>
+        <w:t xml:space="preserve"> un sistema di </w:t>
+      </w:r>
+      <w:proofErr w:type="spellStart"/>
+      <w:r>
+        <w:t>majority</w:t>
+      </w:r>
+      <w:proofErr w:type="spellEnd"/>
+      <w:r>
+        <w:t xml:space="preserve"> </w:t>
+      </w:r>
+      <w:proofErr w:type="spellStart"/>
+      <w:r>
+        <w:t>voting</w:t>
+      </w:r>
+      <w:proofErr w:type="spellEnd"/>
+      <w:r>
+        <w:t>,</w:t>
+      </w:r>
+      <w:bookmarkStart w:id="0" w:name="_GoBack"/>
+      <w:bookmarkEnd w:id="0"/>
+      <w:r>
+        <w:t xml:space="preserve"> </w:t>
+      </w:r>
+      <w:r>
+        <w:t>in modo da</w:t>
+      </w:r>
+      <w:r>
+        <w:t xml:space="preserve"> comunicare all’utente il livello di pericolosità con maggior certezza.</w:t>
       </w:r>
     </w:p>
     <w:sectPr>
@@ -12935,7 +14555,7 @@
 </file>
 
 <file path=customXml/itemProps1.xml><?xml version="1.0" encoding="utf-8"?>
-<ds:datastoreItem xmlns:ds="http://schemas.openxmlformats.org/officeDocument/2006/customXml" ds:itemID="{9034EFDB-F49F-4554-B3E7-A71A54E11AC6}">
+<ds:datastoreItem xmlns:ds="http://schemas.openxmlformats.org/officeDocument/2006/customXml" ds:itemID="{7198B559-09DA-4A22-9A37-0BBF1B2C1DFB}">
   <ds:schemaRefs>
     <ds:schemaRef ds:uri="http://schemas.openxmlformats.org/officeDocument/2006/bibliography"/>
   </ds:schemaRefs>

</xml_diff>

<commit_message>
foto e relazioni aggiornate
</commit_message>
<xml_diff>
--- a/Relazione/Relazione IoT.docx
+++ b/Relazione/Relazione IoT.docx
@@ -118,23 +118,12 @@
       <w:r>
         <w:rPr>
           <w:noProof/>
-          <w:sz w:val="36"/>
-          <w:szCs w:val="36"/>
-          <w:lang w:eastAsia="it-IT"/>
         </w:rPr>
         <w:drawing>
-          <wp:anchor distT="0" distB="0" distL="114300" distR="114300" simplePos="0" relativeHeight="251655680" behindDoc="0" locked="0" layoutInCell="1" allowOverlap="1" wp14:anchorId="4456AC46" wp14:editId="5C11ADC8">
-            <wp:simplePos x="0" y="0"/>
-            <wp:positionH relativeFrom="margin">
-              <wp:posOffset>422910</wp:posOffset>
-            </wp:positionH>
-            <wp:positionV relativeFrom="paragraph">
-              <wp:posOffset>214630</wp:posOffset>
-            </wp:positionV>
-            <wp:extent cx="5274310" cy="2966720"/>
+          <wp:inline distT="0" distB="0" distL="0" distR="0" wp14:anchorId="3F6D1356" wp14:editId="7965455F">
+            <wp:extent cx="3379305" cy="3757277"/>
             <wp:effectExtent l="0" t="0" r="0" b="0"/>
-            <wp:wrapSquare wrapText="bothSides"/>
-            <wp:docPr id="1" name="Immagine 1"/>
+            <wp:docPr id="10" name="Immagine 10"/>
             <wp:cNvGraphicFramePr>
               <a:graphicFrameLocks xmlns:a="http://schemas.openxmlformats.org/drawingml/2006/main" noChangeAspect="1"/>
             </wp:cNvGraphicFramePr>
@@ -142,8 +131,10 @@
               <a:graphicData uri="http://schemas.openxmlformats.org/drawingml/2006/picture">
                 <pic:pic xmlns:pic="http://schemas.openxmlformats.org/drawingml/2006/picture">
                   <pic:nvPicPr>
-                    <pic:cNvPr id="1" name="Senza nome.png"/>
-                    <pic:cNvPicPr/>
+                    <pic:cNvPr id="0" name="Picture 1"/>
+                    <pic:cNvPicPr>
+                      <a:picLocks noChangeAspect="1" noChangeArrowheads="1"/>
+                    </pic:cNvPicPr>
                   </pic:nvPicPr>
                   <pic:blipFill>
                     <a:blip r:embed="rId6" cstate="print">
@@ -153,26 +144,28 @@
                         </a:ext>
                       </a:extLst>
                     </a:blip>
+                    <a:srcRect/>
                     <a:stretch>
                       <a:fillRect/>
                     </a:stretch>
                   </pic:blipFill>
-                  <pic:spPr>
+                  <pic:spPr bwMode="auto">
                     <a:xfrm>
                       <a:off x="0" y="0"/>
-                      <a:ext cx="5274310" cy="2966720"/>
+                      <a:ext cx="3415169" cy="3797153"/>
                     </a:xfrm>
                     <a:prstGeom prst="rect">
                       <a:avLst/>
                     </a:prstGeom>
+                    <a:noFill/>
+                    <a:ln>
+                      <a:noFill/>
+                    </a:ln>
                   </pic:spPr>
                 </pic:pic>
               </a:graphicData>
             </a:graphic>
-            <wp14:sizeRelV relativeFrom="margin">
-              <wp14:pctHeight>0</wp14:pctHeight>
-            </wp14:sizeRelV>
-          </wp:anchor>
+          </wp:inline>
         </w:drawing>
       </w:r>
     </w:p>
@@ -193,131 +186,32 @@
           <w:szCs w:val="40"/>
         </w:rPr>
       </w:pPr>
-    </w:p>
-    <w:p>
-      <w:pPr>
-        <w:pStyle w:val="Titolo"/>
+      <w:r>
         <w:rPr>
           <w:sz w:val="40"/>
           <w:szCs w:val="40"/>
         </w:rPr>
-      </w:pPr>
-    </w:p>
-    <w:p>
-      <w:pPr>
-        <w:pStyle w:val="Titolo"/>
+        <w:t xml:space="preserve">Progetto di un sensore di </w:t>
+      </w:r>
+      <w:r>
         <w:rPr>
           <w:sz w:val="40"/>
           <w:szCs w:val="40"/>
         </w:rPr>
-      </w:pPr>
-    </w:p>
-    <w:p>
-      <w:pPr>
-        <w:pStyle w:val="Titolo"/>
+        <w:t xml:space="preserve">rilevamento fuga di gas naturale, </w:t>
+      </w:r>
+      <w:r>
         <w:rPr>
           <w:sz w:val="40"/>
           <w:szCs w:val="40"/>
         </w:rPr>
-      </w:pPr>
-    </w:p>
-    <w:p>
-      <w:pPr>
-        <w:pStyle w:val="Titolo"/>
+        <w:t xml:space="preserve">su </w:t>
+      </w:r>
+      <w:r>
         <w:rPr>
           <w:sz w:val="40"/>
           <w:szCs w:val="40"/>
         </w:rPr>
-      </w:pPr>
-    </w:p>
-    <w:p>
-      <w:pPr>
-        <w:pStyle w:val="Titolo"/>
-        <w:rPr>
-          <w:sz w:val="40"/>
-          <w:szCs w:val="40"/>
-        </w:rPr>
-      </w:pPr>
-    </w:p>
-    <w:p>
-      <w:pPr>
-        <w:pStyle w:val="Titolo"/>
-        <w:rPr>
-          <w:sz w:val="40"/>
-          <w:szCs w:val="40"/>
-        </w:rPr>
-      </w:pPr>
-    </w:p>
-    <w:p>
-      <w:pPr>
-        <w:pStyle w:val="Titolo"/>
-        <w:rPr>
-          <w:sz w:val="40"/>
-          <w:szCs w:val="40"/>
-        </w:rPr>
-      </w:pPr>
-    </w:p>
-    <w:p>
-      <w:pPr>
-        <w:pStyle w:val="Titolo"/>
-        <w:rPr>
-          <w:sz w:val="40"/>
-          <w:szCs w:val="40"/>
-        </w:rPr>
-      </w:pPr>
-    </w:p>
-    <w:p>
-      <w:pPr>
-        <w:pStyle w:val="Titolo"/>
-        <w:rPr>
-          <w:sz w:val="40"/>
-          <w:szCs w:val="40"/>
-        </w:rPr>
-      </w:pPr>
-    </w:p>
-    <w:p>
-      <w:pPr>
-        <w:pStyle w:val="Titolo"/>
-        <w:rPr>
-          <w:sz w:val="40"/>
-          <w:szCs w:val="40"/>
-        </w:rPr>
-      </w:pPr>
-    </w:p>
-    <w:p>
-      <w:pPr>
-        <w:pStyle w:val="Titolo"/>
-        <w:rPr>
-          <w:sz w:val="40"/>
-          <w:szCs w:val="40"/>
-        </w:rPr>
-      </w:pPr>
-      <w:r>
-        <w:rPr>
-          <w:sz w:val="40"/>
-          <w:szCs w:val="40"/>
-        </w:rPr>
-        <w:t xml:space="preserve">Progetto di un sensore di </w:t>
-      </w:r>
-      <w:r>
-        <w:rPr>
-          <w:sz w:val="40"/>
-          <w:szCs w:val="40"/>
-        </w:rPr>
-        <w:t xml:space="preserve">rilevamento fuga di gas naturale, </w:t>
-      </w:r>
-      <w:r>
-        <w:rPr>
-          <w:sz w:val="40"/>
-          <w:szCs w:val="40"/>
-        </w:rPr>
-        <w:t xml:space="preserve">su </w:t>
-      </w:r>
-      <w:r>
-        <w:rPr>
-          <w:sz w:val="40"/>
-          <w:szCs w:val="40"/>
-        </w:rPr>
         <w:t>Arduino Uno R3</w:t>
       </w:r>
     </w:p>
@@ -332,14 +226,40 @@
         <w:t>pROGETTO DI CORSO</w:t>
       </w:r>
     </w:p>
-    <w:p/>
-    <w:p/>
-    <w:p/>
-    <w:p/>
-    <w:p/>
-    <w:p/>
-    <w:p/>
-    <w:p>
+    <w:p>
+      <w:pPr>
+        <w:jc w:val="center"/>
+      </w:pPr>
+    </w:p>
+    <w:p>
+      <w:pPr>
+        <w:jc w:val="center"/>
+      </w:pPr>
+    </w:p>
+    <w:p>
+      <w:pPr>
+        <w:jc w:val="center"/>
+      </w:pPr>
+    </w:p>
+    <w:p>
+      <w:pPr>
+        <w:jc w:val="both"/>
+      </w:pPr>
+    </w:p>
+    <w:p>
+      <w:pPr>
+        <w:jc w:val="both"/>
+      </w:pPr>
+    </w:p>
+    <w:p>
+      <w:pPr>
+        <w:jc w:val="both"/>
+      </w:pPr>
+    </w:p>
+    <w:p>
+      <w:pPr>
+        <w:jc w:val="both"/>
+      </w:pPr>
       <w:r>
         <w:t>Fabrizio Di Blasi</w:t>
       </w:r>
@@ -365,6 +285,7 @@
     <w:p>
       <w:pPr>
         <w:pStyle w:val="Titolo1"/>
+        <w:jc w:val="both"/>
       </w:pPr>
       <w:r>
         <w:lastRenderedPageBreak/>
@@ -377,6 +298,7 @@
     <w:p>
       <w:pPr>
         <w:pStyle w:val="Nessunaspaziatura"/>
+        <w:jc w:val="both"/>
       </w:pPr>
     </w:p>
     <w:p>
@@ -386,6 +308,7 @@
           <w:ilvl w:val="0"/>
           <w:numId w:val="4"/>
         </w:numPr>
+        <w:jc w:val="both"/>
       </w:pPr>
       <w:r>
         <w:t>Introduzione</w:t>
@@ -394,6 +317,7 @@
     <w:p>
       <w:pPr>
         <w:pStyle w:val="Nessunaspaziatura"/>
+        <w:jc w:val="both"/>
       </w:pPr>
     </w:p>
     <w:p>
@@ -403,6 +327,7 @@
           <w:ilvl w:val="0"/>
           <w:numId w:val="4"/>
         </w:numPr>
+        <w:jc w:val="both"/>
       </w:pPr>
       <w:r>
         <w:t>Studio di fattibilità</w:t>
@@ -415,6 +340,7 @@
           <w:ilvl w:val="1"/>
           <w:numId w:val="4"/>
         </w:numPr>
+        <w:jc w:val="both"/>
       </w:pPr>
       <w:r>
         <w:t>Requisiti e ambito di applicazione</w:t>
@@ -427,6 +353,7 @@
           <w:ilvl w:val="1"/>
           <w:numId w:val="4"/>
         </w:numPr>
+        <w:jc w:val="both"/>
       </w:pPr>
       <w:r>
         <w:t>Vincoli</w:t>
@@ -439,6 +366,7 @@
           <w:ilvl w:val="1"/>
           <w:numId w:val="4"/>
         </w:numPr>
+        <w:jc w:val="both"/>
       </w:pPr>
       <w:r>
         <w:t>Valutazione dei costi</w:t>
@@ -447,6 +375,7 @@
     <w:p>
       <w:pPr>
         <w:pStyle w:val="Nessunaspaziatura"/>
+        <w:jc w:val="both"/>
       </w:pPr>
     </w:p>
     <w:p>
@@ -456,6 +385,7 @@
           <w:ilvl w:val="0"/>
           <w:numId w:val="4"/>
         </w:numPr>
+        <w:jc w:val="both"/>
       </w:pPr>
       <w:r>
         <w:t>Componenti impiegat</w:t>
@@ -471,6 +401,7 @@
           <w:ilvl w:val="1"/>
           <w:numId w:val="4"/>
         </w:numPr>
+        <w:jc w:val="both"/>
       </w:pPr>
       <w:r>
         <w:t>Arduino Uno R3</w:t>
@@ -483,6 +414,7 @@
           <w:ilvl w:val="1"/>
           <w:numId w:val="4"/>
         </w:numPr>
+        <w:jc w:val="both"/>
       </w:pPr>
       <w:r>
         <w:t>Sensore di gas MQ5</w:t>
@@ -495,6 +427,7 @@
           <w:ilvl w:val="1"/>
           <w:numId w:val="4"/>
         </w:numPr>
+        <w:jc w:val="both"/>
       </w:pPr>
       <w:r>
         <w:t>Servomotore MG946R</w:t>
@@ -503,6 +436,7 @@
     <w:p>
       <w:pPr>
         <w:pStyle w:val="Nessunaspaziatura"/>
+        <w:jc w:val="both"/>
       </w:pPr>
     </w:p>
     <w:p>
@@ -512,6 +446,7 @@
           <w:ilvl w:val="0"/>
           <w:numId w:val="4"/>
         </w:numPr>
+        <w:jc w:val="both"/>
       </w:pPr>
       <w:r>
         <w:t>Implementazione</w:t>
@@ -524,6 +459,7 @@
           <w:ilvl w:val="1"/>
           <w:numId w:val="4"/>
         </w:numPr>
+        <w:jc w:val="both"/>
       </w:pPr>
       <w:r>
         <w:t>Schema a blocchi</w:t>
@@ -539,6 +475,7 @@
           <w:ilvl w:val="1"/>
           <w:numId w:val="4"/>
         </w:numPr>
+        <w:jc w:val="both"/>
       </w:pPr>
       <w:r>
         <w:t>Protocollo di comunicazione adottato</w:t>
@@ -551,6 +488,7 @@
           <w:ilvl w:val="1"/>
           <w:numId w:val="4"/>
         </w:numPr>
+        <w:jc w:val="both"/>
       </w:pPr>
       <w:r>
         <w:t>Sketch Di Arduino</w:t>
@@ -563,6 +501,7 @@
           <w:ilvl w:val="1"/>
           <w:numId w:val="4"/>
         </w:numPr>
+        <w:jc w:val="both"/>
       </w:pPr>
       <w:r>
         <w:t>Bridge</w:t>
@@ -575,6 +514,7 @@
           <w:ilvl w:val="2"/>
           <w:numId w:val="4"/>
         </w:numPr>
+        <w:jc w:val="both"/>
       </w:pPr>
       <w:r>
         <w:t>Schema a blocchi</w:t>
@@ -587,6 +527,7 @@
           <w:ilvl w:val="2"/>
           <w:numId w:val="4"/>
         </w:numPr>
+        <w:jc w:val="both"/>
       </w:pPr>
       <w:r>
         <w:t>Fault analysis</w:t>
@@ -599,6 +540,7 @@
           <w:ilvl w:val="2"/>
           <w:numId w:val="4"/>
         </w:numPr>
+        <w:jc w:val="both"/>
       </w:pPr>
       <w:r>
         <w:t>Script python del BOT di Telegram</w:t>
@@ -607,6 +549,7 @@
     <w:p>
       <w:pPr>
         <w:pStyle w:val="Nessunaspaziatura"/>
+        <w:jc w:val="both"/>
       </w:pPr>
     </w:p>
     <w:p>
@@ -616,6 +559,7 @@
           <w:ilvl w:val="0"/>
           <w:numId w:val="4"/>
         </w:numPr>
+        <w:jc w:val="both"/>
       </w:pPr>
       <w:r>
         <w:t>Conclusioni</w:t>
@@ -628,6 +572,7 @@
           <w:ilvl w:val="1"/>
           <w:numId w:val="4"/>
         </w:numPr>
+        <w:jc w:val="both"/>
       </w:pPr>
       <w:r>
         <w:t>Ottimizzazioni e miglior</w:t>
@@ -646,11 +591,13 @@
       <w:pPr>
         <w:pStyle w:val="Nessunaspaziatura"/>
         <w:ind w:left="1440"/>
+        <w:jc w:val="both"/>
       </w:pPr>
     </w:p>
     <w:p>
       <w:pPr>
         <w:pStyle w:val="Titolo1"/>
+        <w:jc w:val="both"/>
       </w:pPr>
       <w:r>
         <w:br w:type="page"/>
@@ -666,12 +613,14 @@
     <w:p>
       <w:pPr>
         <w:pStyle w:val="Nessunaspaziatura"/>
+        <w:jc w:val="both"/>
       </w:pPr>
     </w:p>
     <w:p>
       <w:pPr>
         <w:pStyle w:val="Nessunaspaziatura"/>
         <w:spacing w:line="276" w:lineRule="auto"/>
+        <w:jc w:val="both"/>
       </w:pPr>
       <w:r>
         <w:t>In questa relazione viene esposto il processo di progettazione e prototipazione</w:t>
@@ -684,6 +633,7 @@
       <w:pPr>
         <w:pStyle w:val="Nessunaspaziatura"/>
         <w:spacing w:line="276" w:lineRule="auto"/>
+        <w:jc w:val="both"/>
       </w:pPr>
       <w:r>
         <w:t>Tale sistema è stato concettualizzato per essere adottato all’interno di un distributore della rete stradale per il rifornimento di auto GPL.</w:t>
@@ -693,6 +643,7 @@
       <w:pPr>
         <w:pStyle w:val="Nessunaspaziatura"/>
         <w:spacing w:line="276" w:lineRule="auto"/>
+        <w:jc w:val="both"/>
       </w:pPr>
       <w:r>
         <w:t>Il suo scopo è quello di chiudere la valvola che dalla cisterna porta al bocchettone di rifornimento nel momento in cui il sensore di gas rilevi una fuga.</w:t>
@@ -702,6 +653,7 @@
       <w:pPr>
         <w:pStyle w:val="Nessunaspaziatura"/>
         <w:spacing w:line="276" w:lineRule="auto"/>
+        <w:jc w:val="both"/>
       </w:pPr>
       <w:r>
         <w:t>Il sistema</w:t>
@@ -723,6 +675,7 @@
       <w:pPr>
         <w:pStyle w:val="Nessunaspaziatura"/>
         <w:spacing w:line="276" w:lineRule="auto"/>
+        <w:jc w:val="both"/>
       </w:pPr>
       <w:r>
         <w:t>L’utente potrà “dialogare” col sensore tramite una serie di comandi molto basilari messi a disposizione</w:t>
@@ -737,11 +690,13 @@
     <w:p>
       <w:pPr>
         <w:pStyle w:val="Nessunaspaziatura"/>
+        <w:jc w:val="both"/>
       </w:pPr>
     </w:p>
     <w:p>
       <w:pPr>
         <w:pStyle w:val="Titolo1"/>
+        <w:jc w:val="both"/>
       </w:pPr>
       <w:r>
         <w:t>Studio di fattibilità:</w:t>
@@ -750,11 +705,13 @@
     <w:p>
       <w:pPr>
         <w:pStyle w:val="Nessunaspaziatura"/>
+        <w:jc w:val="both"/>
       </w:pPr>
     </w:p>
     <w:p>
       <w:pPr>
         <w:pStyle w:val="Titolo2"/>
+        <w:jc w:val="both"/>
       </w:pPr>
       <w:r>
         <w:t>Requisiti e ambito di applicazione:</w:t>
@@ -763,11 +720,13 @@
     <w:p>
       <w:pPr>
         <w:pStyle w:val="Nessunaspaziatura"/>
+        <w:jc w:val="both"/>
       </w:pPr>
     </w:p>
     <w:p>
       <w:pPr>
         <w:spacing w:line="276" w:lineRule="auto"/>
+        <w:jc w:val="both"/>
       </w:pPr>
       <w:r>
         <w:t xml:space="preserve">Il progetto presentato descrive un prodotto da considerarsi esclusivamente </w:t>
@@ -776,10 +735,12 @@
         <w:t>a scopo illustrativo, poiché non soddisfa ancora tutti gli stringenti vincoli di sicurezza industriale</w:t>
       </w:r>
       <w:r>
-        <w:t xml:space="preserve">. </w:t>
-      </w:r>
-      <w:r>
-        <w:br/>
+        <w:t>.</w:t>
+      </w:r>
+      <w:r>
+        <w:t xml:space="preserve"> </w:t>
+      </w:r>
+      <w:r>
         <w:t>Il requisito di maggiore importanza è la rilevazione istantanea di un’</w:t>
       </w:r>
       <w:r>
@@ -789,14 +750,21 @@
         <w:t xml:space="preserve"> fuga di gas e la durata maggiore possibile della batteria di alimentazione del sistema.</w:t>
       </w:r>
       <w:r>
-        <w:br/>
+        <w:t xml:space="preserve"> </w:t>
+      </w:r>
+      <w:r>
         <w:t>Essendo un’oggetto critico, è consigliato apporre un packaging ignifugo e resistente ad agenti esterni come polvere o sporcizia in modo da non compromettere il rilevamento del gas.</w:t>
       </w:r>
     </w:p>
-    <w:p/>
+    <w:p>
+      <w:pPr>
+        <w:jc w:val="both"/>
+      </w:pPr>
+    </w:p>
     <w:p>
       <w:pPr>
         <w:pStyle w:val="Titolo2"/>
+        <w:jc w:val="both"/>
       </w:pPr>
       <w:r>
         <w:t>Vincoli:</w:t>
@@ -805,11 +773,13 @@
     <w:p>
       <w:pPr>
         <w:pStyle w:val="Nessunaspaziatura"/>
+        <w:jc w:val="both"/>
       </w:pPr>
     </w:p>
     <w:p>
       <w:pPr>
         <w:spacing w:line="276" w:lineRule="auto"/>
+        <w:jc w:val="both"/>
       </w:pPr>
       <w:r>
         <w:t>Il prodotto finale per il corretto funzionamento dovrà essere disposto lontano da fonti di calore, in luoghi chiusi e non eccessivamente umidi.</w:t>
@@ -818,6 +788,7 @@
     <w:p>
       <w:pPr>
         <w:spacing w:line="276" w:lineRule="auto"/>
+        <w:jc w:val="both"/>
         <w:rPr>
           <w:i/>
         </w:rPr>
@@ -832,10 +803,15 @@
         <w:t>0°C e 50°C, umidità comprese tra il 20% e il 90% e ambienti adeguatamente ossigenati (intorno al 21% per mantenere il normale regime di utilizzo).</w:t>
       </w:r>
     </w:p>
-    <w:p/>
+    <w:p>
+      <w:pPr>
+        <w:jc w:val="both"/>
+      </w:pPr>
+    </w:p>
     <w:p>
       <w:pPr>
         <w:spacing w:before="0" w:line="276" w:lineRule="auto"/>
+        <w:jc w:val="both"/>
         <w:rPr>
           <w:rFonts w:asciiTheme="majorHAnsi" w:eastAsiaTheme="majorEastAsia" w:hAnsiTheme="majorHAnsi" w:cstheme="majorBidi"/>
           <w:color w:val="365F91" w:themeColor="accent1" w:themeShade="BF"/>
@@ -850,6 +826,7 @@
     <w:p>
       <w:pPr>
         <w:pStyle w:val="Titolo1"/>
+        <w:jc w:val="both"/>
       </w:pPr>
       <w:r>
         <w:lastRenderedPageBreak/>
@@ -868,20 +845,27 @@
     <w:p>
       <w:pPr>
         <w:pStyle w:val="Nessunaspaziatura"/>
+        <w:jc w:val="both"/>
       </w:pPr>
     </w:p>
     <w:p>
       <w:pPr>
         <w:pStyle w:val="Nessunaspaziatura"/>
+        <w:jc w:val="both"/>
       </w:pPr>
       <w:r>
         <w:t>Per la realizzazione del prototipo sono stati usati i seguenti componenti:</w:t>
       </w:r>
     </w:p>
-    <w:p/>
+    <w:p>
+      <w:pPr>
+        <w:jc w:val="both"/>
+      </w:pPr>
+    </w:p>
     <w:p>
       <w:pPr>
         <w:pStyle w:val="Titolo2"/>
+        <w:jc w:val="both"/>
       </w:pPr>
       <w:r>
         <w:t xml:space="preserve">Board </w:t>
@@ -895,6 +879,7 @@
     </w:p>
     <w:p>
       <w:pPr>
+        <w:jc w:val="both"/>
         <w:rPr>
           <w:rFonts w:eastAsiaTheme="minorHAnsi" w:cstheme="minorHAnsi"/>
           <w:color w:val="000000"/>
@@ -996,6 +981,7 @@
     <w:p>
       <w:pPr>
         <w:ind w:firstLine="708"/>
+        <w:jc w:val="both"/>
         <w:rPr>
           <w:rFonts w:eastAsiaTheme="minorHAnsi" w:cstheme="minorHAnsi"/>
           <w:color w:val="000000"/>
@@ -1041,6 +1027,7 @@
         <w:autoSpaceDN w:val="0"/>
         <w:adjustRightInd w:val="0"/>
         <w:spacing w:before="0" w:after="0" w:line="240" w:lineRule="auto"/>
+        <w:jc w:val="both"/>
         <w:rPr>
           <w:rFonts w:eastAsiaTheme="minorHAnsi" w:cstheme="minorHAnsi"/>
           <w:color w:val="000000"/>
@@ -1063,6 +1050,7 @@
         <w:adjustRightInd w:val="0"/>
         <w:spacing w:before="0" w:after="0" w:line="240" w:lineRule="auto"/>
         <w:ind w:firstLine="708"/>
+        <w:jc w:val="both"/>
         <w:rPr>
           <w:rFonts w:eastAsiaTheme="minorHAnsi" w:cstheme="minorHAnsi"/>
           <w:color w:val="000000"/>
@@ -1109,6 +1097,7 @@
         <w:adjustRightInd w:val="0"/>
         <w:spacing w:before="0" w:after="0" w:line="240" w:lineRule="auto"/>
         <w:ind w:firstLine="708"/>
+        <w:jc w:val="both"/>
         <w:rPr>
           <w:rFonts w:eastAsiaTheme="minorHAnsi" w:cstheme="minorHAnsi"/>
           <w:color w:val="000000"/>
@@ -1163,6 +1152,7 @@
         <w:adjustRightInd w:val="0"/>
         <w:spacing w:before="0" w:after="0" w:line="240" w:lineRule="auto"/>
         <w:ind w:firstLine="708"/>
+        <w:jc w:val="both"/>
         <w:rPr>
           <w:rFonts w:eastAsiaTheme="minorHAnsi" w:cstheme="minorHAnsi"/>
           <w:color w:val="000000"/>
@@ -1201,6 +1191,7 @@
         <w:autoSpaceDN w:val="0"/>
         <w:adjustRightInd w:val="0"/>
         <w:spacing w:before="0" w:after="0" w:line="240" w:lineRule="auto"/>
+        <w:jc w:val="both"/>
         <w:rPr>
           <w:rFonts w:eastAsiaTheme="minorHAnsi" w:cstheme="minorHAnsi"/>
           <w:color w:val="000000"/>
@@ -1220,6 +1211,7 @@
       <w:pPr>
         <w:pStyle w:val="Titolo2"/>
         <w:ind w:firstLine="708"/>
+        <w:jc w:val="both"/>
         <w:rPr>
           <w:rFonts w:asciiTheme="minorHAnsi" w:eastAsiaTheme="minorHAnsi" w:hAnsiTheme="minorHAnsi" w:cstheme="minorHAnsi"/>
           <w:color w:val="000000"/>
@@ -1293,6 +1285,7 @@
       <w:pPr>
         <w:pStyle w:val="Titolo2"/>
         <w:ind w:firstLine="708"/>
+        <w:jc w:val="both"/>
         <w:rPr>
           <w:rFonts w:asciiTheme="minorHAnsi" w:eastAsiaTheme="minorHAnsi" w:hAnsiTheme="minorHAnsi" w:cstheme="minorHAnsi"/>
           <w:color w:val="000000"/>
@@ -1326,6 +1319,7 @@
       <w:pPr>
         <w:pStyle w:val="Titolo2"/>
         <w:ind w:firstLine="708"/>
+        <w:jc w:val="both"/>
         <w:rPr>
           <w:rFonts w:asciiTheme="minorHAnsi" w:eastAsiaTheme="minorHAnsi" w:hAnsiTheme="minorHAnsi" w:cstheme="minorHAnsi"/>
           <w:color w:val="000000"/>
@@ -1368,6 +1362,7 @@
     </w:p>
     <w:p>
       <w:pPr>
+        <w:jc w:val="both"/>
         <w:rPr>
           <w:lang w:eastAsia="en-US"/>
         </w:rPr>
@@ -1376,6 +1371,7 @@
     <w:p>
       <w:pPr>
         <w:pStyle w:val="Titolo2"/>
+        <w:jc w:val="both"/>
       </w:pPr>
       <w:r>
         <w:t xml:space="preserve">Servomotore </w:t>
@@ -1390,6 +1386,7 @@
     <w:p>
       <w:pPr>
         <w:pStyle w:val="Nessunaspaziatura"/>
+        <w:jc w:val="both"/>
       </w:pPr>
       <w:r>
         <w:rPr>
@@ -1469,6 +1466,7 @@
     <w:p>
       <w:pPr>
         <w:pStyle w:val="Nessunaspaziatura"/>
+        <w:jc w:val="both"/>
         <w:rPr>
           <w:rFonts w:eastAsiaTheme="minorHAnsi"/>
           <w:lang w:eastAsia="en-US"/>
@@ -1486,6 +1484,7 @@
       <w:pPr>
         <w:pStyle w:val="Nessunaspaziatura"/>
         <w:ind w:firstLine="708"/>
+        <w:jc w:val="both"/>
         <w:rPr>
           <w:rFonts w:eastAsiaTheme="minorHAnsi"/>
           <w:lang w:eastAsia="en-US"/>
@@ -1510,6 +1509,7 @@
       <w:pPr>
         <w:pStyle w:val="Nessunaspaziatura"/>
         <w:ind w:firstLine="708"/>
+        <w:jc w:val="both"/>
         <w:rPr>
           <w:rFonts w:eastAsiaTheme="minorHAnsi"/>
           <w:lang w:eastAsia="en-US"/>
@@ -1534,6 +1534,7 @@
       <w:pPr>
         <w:pStyle w:val="Nessunaspaziatura"/>
         <w:ind w:firstLine="708"/>
+        <w:jc w:val="both"/>
         <w:rPr>
           <w:rFonts w:eastAsiaTheme="minorHAnsi"/>
           <w:lang w:eastAsia="en-US"/>
@@ -1558,6 +1559,7 @@
       <w:pPr>
         <w:pStyle w:val="Nessunaspaziatura"/>
         <w:ind w:firstLine="708"/>
+        <w:jc w:val="both"/>
         <w:rPr>
           <w:rFonts w:eastAsiaTheme="minorHAnsi"/>
           <w:lang w:eastAsia="en-US"/>
@@ -1610,6 +1612,7 @@
       <w:pPr>
         <w:pStyle w:val="Nessunaspaziatura"/>
         <w:ind w:firstLine="708"/>
+        <w:jc w:val="both"/>
         <w:rPr>
           <w:rFonts w:eastAsiaTheme="minorHAnsi"/>
           <w:lang w:eastAsia="en-US"/>
@@ -1641,6 +1644,7 @@
       <w:pPr>
         <w:pStyle w:val="Nessunaspaziatura"/>
         <w:ind w:firstLine="708"/>
+        <w:jc w:val="both"/>
       </w:pPr>
       <w:r>
         <w:rPr>
@@ -1681,12 +1685,18 @@
     <w:p>
       <w:pPr>
         <w:pStyle w:val="Nessunaspaziatura"/>
-      </w:pPr>
-    </w:p>
-    <w:p/>
+        <w:jc w:val="both"/>
+      </w:pPr>
+    </w:p>
+    <w:p>
+      <w:pPr>
+        <w:jc w:val="both"/>
+      </w:pPr>
+    </w:p>
     <w:p>
       <w:pPr>
         <w:pStyle w:val="Titolo2"/>
+        <w:jc w:val="both"/>
       </w:pPr>
       <w:r>
         <w:t>Sensore di Gas MQ5</w:t>
@@ -1698,11 +1708,13 @@
     <w:p>
       <w:pPr>
         <w:pStyle w:val="Nessunaspaziatura"/>
+        <w:jc w:val="both"/>
       </w:pPr>
     </w:p>
     <w:p>
       <w:pPr>
         <w:pStyle w:val="Nessunaspaziatura"/>
+        <w:jc w:val="both"/>
       </w:pPr>
       <w:r>
         <w:rPr>
@@ -1782,6 +1794,7 @@
       <w:pPr>
         <w:pStyle w:val="Nessunaspaziatura"/>
         <w:ind w:firstLine="708"/>
+        <w:jc w:val="both"/>
       </w:pPr>
       <w:r>
         <w:t xml:space="preserve">* </w:t>
@@ -1797,6 +1810,7 @@
       <w:pPr>
         <w:pStyle w:val="Nessunaspaziatura"/>
         <w:ind w:firstLine="708"/>
+        <w:jc w:val="both"/>
       </w:pPr>
       <w:r>
         <w:t xml:space="preserve">* </w:t>
@@ -1809,6 +1823,7 @@
       <w:pPr>
         <w:pStyle w:val="Nessunaspaziatura"/>
         <w:ind w:firstLine="708"/>
+        <w:jc w:val="both"/>
       </w:pPr>
       <w:r>
         <w:t xml:space="preserve">* </w:t>
@@ -1820,21 +1835,25 @@
     <w:p>
       <w:pPr>
         <w:pStyle w:val="Nessunaspaziatura"/>
+        <w:jc w:val="both"/>
       </w:pPr>
     </w:p>
     <w:p>
       <w:pPr>
         <w:pStyle w:val="Nessunaspaziatura"/>
+        <w:jc w:val="both"/>
       </w:pPr>
     </w:p>
     <w:p>
       <w:pPr>
         <w:pStyle w:val="Nessunaspaziatura"/>
+        <w:jc w:val="both"/>
       </w:pPr>
     </w:p>
     <w:p>
       <w:pPr>
         <w:pStyle w:val="Nessunaspaziatura"/>
+        <w:jc w:val="both"/>
       </w:pPr>
       <w:r>
         <w:t xml:space="preserve">La misurazione </w:t>
@@ -1888,6 +1907,7 @@
     <w:p>
       <w:pPr>
         <w:pStyle w:val="Nessunaspaziatura"/>
+        <w:jc w:val="both"/>
       </w:pPr>
       <w:r>
         <w:t>Inoltre un parametro da non sottovalutare è la conce</w:t>
@@ -1920,26 +1940,31 @@
     <w:p>
       <w:pPr>
         <w:pStyle w:val="Nessunaspaziatura"/>
+        <w:jc w:val="both"/>
       </w:pPr>
     </w:p>
     <w:p>
       <w:pPr>
         <w:pStyle w:val="Nessunaspaziatura"/>
+        <w:jc w:val="both"/>
       </w:pPr>
     </w:p>
     <w:p>
       <w:pPr>
         <w:pStyle w:val="Nessunaspaziatura"/>
+        <w:jc w:val="both"/>
       </w:pPr>
     </w:p>
     <w:p>
       <w:pPr>
         <w:pStyle w:val="Nessunaspaziatura"/>
+        <w:jc w:val="both"/>
       </w:pPr>
     </w:p>
     <w:p>
       <w:pPr>
         <w:pStyle w:val="Nessunaspaziatura"/>
+        <w:jc w:val="both"/>
       </w:pPr>
       <w:r>
         <w:lastRenderedPageBreak/>
@@ -1952,6 +1977,7 @@
     <w:p>
       <w:pPr>
         <w:pStyle w:val="Nessunaspaziatura"/>
+        <w:jc w:val="both"/>
       </w:pPr>
       <w:r>
         <w:t xml:space="preserve">L’uscita digitale assume valore logico </w:t>
@@ -1960,6 +1986,7 @@
     <w:p>
       <w:pPr>
         <w:pStyle w:val="Nessunaspaziatura"/>
+        <w:jc w:val="both"/>
       </w:pPr>
       <w:r>
         <w:tab/>
@@ -1969,6 +1996,7 @@
     <w:p>
       <w:pPr>
         <w:pStyle w:val="Nessunaspaziatura"/>
+        <w:jc w:val="both"/>
       </w:pPr>
       <w:r>
         <w:tab/>
@@ -1978,6 +2006,7 @@
     <w:p>
       <w:pPr>
         <w:pStyle w:val="Nessunaspaziatura"/>
+        <w:jc w:val="both"/>
       </w:pPr>
       <w:r>
         <w:t xml:space="preserve">Tale segnale è utilizzato per la gestione dell’interrupt. Infatti </w:t>
@@ -1998,6 +2027,7 @@
     <w:p>
       <w:pPr>
         <w:pStyle w:val="Nessunaspaziatura"/>
+        <w:jc w:val="both"/>
       </w:pPr>
       <w:r>
         <w:t xml:space="preserve">L’uscita analogica invece è quella che fornisce la misurazione in ppm della concentrazione di gas. Tale output </w:t>
@@ -2015,11 +2045,13 @@
     <w:p>
       <w:pPr>
         <w:pStyle w:val="Nessunaspaziatura"/>
+        <w:jc w:val="both"/>
       </w:pPr>
     </w:p>
     <w:p>
       <w:pPr>
         <w:pStyle w:val="Titolo2"/>
+        <w:jc w:val="both"/>
       </w:pPr>
       <w:r>
         <w:t>Micro Switch</w:t>
@@ -2031,6 +2063,7 @@
     <w:p>
       <w:pPr>
         <w:pStyle w:val="Nessunaspaziatura"/>
+        <w:jc w:val="both"/>
       </w:pPr>
       <w:r>
         <w:rPr>
@@ -2103,6 +2136,7 @@
     <w:p>
       <w:pPr>
         <w:pStyle w:val="Nessunaspaziatura"/>
+        <w:jc w:val="both"/>
       </w:pPr>
       <w:r>
         <w:t>Caratteristiche:</w:t>
@@ -2111,6 +2145,7 @@
     <w:p>
       <w:pPr>
         <w:pStyle w:val="Nessunaspaziatura"/>
+        <w:jc w:val="both"/>
       </w:pPr>
       <w:r>
         <w:t>Questi switch sono stati adottati per il controllo dell’avvenuta chiusura</w:t>
@@ -2125,6 +2160,7 @@
     <w:p>
       <w:pPr>
         <w:pStyle w:val="Nessunaspaziatura"/>
+        <w:jc w:val="both"/>
       </w:pPr>
       <w:r>
         <w:t>Essi sono “normalmente aperti”, cioè in condizione di riposo il circuito è interrotto solamente quando avviene la pressione del bottone il circuito si chiude</w:t>
@@ -2133,36 +2169,43 @@
     <w:p>
       <w:pPr>
         <w:pStyle w:val="Nessunaspaziatura"/>
+        <w:jc w:val="both"/>
       </w:pPr>
     </w:p>
     <w:p>
       <w:pPr>
         <w:pStyle w:val="Nessunaspaziatura"/>
+        <w:jc w:val="both"/>
       </w:pPr>
     </w:p>
     <w:p>
       <w:pPr>
         <w:pStyle w:val="Nessunaspaziatura"/>
+        <w:jc w:val="both"/>
       </w:pPr>
     </w:p>
     <w:p>
       <w:pPr>
         <w:pStyle w:val="Nessunaspaziatura"/>
+        <w:jc w:val="both"/>
       </w:pPr>
     </w:p>
     <w:p>
       <w:pPr>
         <w:pStyle w:val="Nessunaspaziatura"/>
+        <w:jc w:val="both"/>
       </w:pPr>
     </w:p>
     <w:p>
       <w:pPr>
         <w:pStyle w:val="Nessunaspaziatura"/>
+        <w:jc w:val="both"/>
       </w:pPr>
     </w:p>
     <w:p>
       <w:pPr>
         <w:pStyle w:val="Titolo1"/>
+        <w:jc w:val="both"/>
       </w:pPr>
       <w:r>
         <w:t>Implementazione:</w:t>
@@ -2171,11 +2214,13 @@
     <w:p>
       <w:pPr>
         <w:pStyle w:val="Nessunaspaziatura"/>
+        <w:jc w:val="both"/>
       </w:pPr>
     </w:p>
     <w:p>
       <w:pPr>
         <w:pStyle w:val="Titolo2"/>
+        <w:jc w:val="both"/>
       </w:pPr>
       <w:r>
         <w:t>Schema a blocchi:</w:t>
@@ -2184,11 +2229,13 @@
     <w:p>
       <w:pPr>
         <w:pStyle w:val="Titolo2"/>
+        <w:jc w:val="both"/>
       </w:pPr>
     </w:p>
     <w:p>
       <w:pPr>
         <w:pStyle w:val="Nessunaspaziatura"/>
+        <w:jc w:val="both"/>
         <w:rPr>
           <w:noProof/>
         </w:rPr>
@@ -2250,6 +2297,7 @@
     <w:p>
       <w:pPr>
         <w:pStyle w:val="Nessunaspaziatura"/>
+        <w:jc w:val="both"/>
       </w:pPr>
       <w:r>
         <w:t xml:space="preserve">Nello schema a blocchi si può capire, tramite l’orientamento delle frecce, il verso della comunicazione </w:t>
@@ -2261,6 +2309,7 @@
     <w:p>
       <w:pPr>
         <w:pStyle w:val="Nessunaspaziatura"/>
+        <w:jc w:val="both"/>
       </w:pPr>
       <w:r>
         <w:t>Inoltre, è importante notare che, Arduino, comunica con il Bridge tramite interfaccia seriale</w:t>
@@ -2269,31 +2318,37 @@
     <w:p>
       <w:pPr>
         <w:pStyle w:val="Nessunaspaziatura"/>
+        <w:jc w:val="both"/>
       </w:pPr>
     </w:p>
     <w:p>
       <w:pPr>
         <w:pStyle w:val="Nessunaspaziatura"/>
+        <w:jc w:val="both"/>
       </w:pPr>
     </w:p>
     <w:p>
       <w:pPr>
         <w:pStyle w:val="Nessunaspaziatura"/>
+        <w:jc w:val="both"/>
       </w:pPr>
     </w:p>
     <w:p>
       <w:pPr>
         <w:pStyle w:val="Nessunaspaziatura"/>
+        <w:jc w:val="both"/>
       </w:pPr>
     </w:p>
     <w:p>
       <w:pPr>
         <w:pStyle w:val="Nessunaspaziatura"/>
+        <w:jc w:val="both"/>
       </w:pPr>
     </w:p>
     <w:p>
       <w:pPr>
         <w:pStyle w:val="Nessunaspaziatura"/>
+        <w:jc w:val="both"/>
       </w:pPr>
       <w:r>
         <w:t>Degni di nota sono i due sensori di chiusura e di flusso che hanno il compito di verificare se, pur avendo inoltrato il comando, tutto è stato svolto correttamente.</w:t>
@@ -2302,6 +2357,7 @@
     <w:p>
       <w:pPr>
         <w:pStyle w:val="Nessunaspaziatura"/>
+        <w:jc w:val="both"/>
       </w:pPr>
       <w:r>
         <w:t>Quello di chiusura è stato applicato sulla paratia che blocca il flusso del gas in modo da ottenere un feedback. L’altro, quello di flusso, simulato con uno switch premuto manualmente, serve a controllare eventuali perdite della saracinesca di chiusura del condotto.</w:t>
@@ -2310,11 +2366,13 @@
     <w:p>
       <w:pPr>
         <w:pStyle w:val="Nessunaspaziatura"/>
+        <w:jc w:val="both"/>
       </w:pPr>
     </w:p>
     <w:p>
       <w:pPr>
         <w:pStyle w:val="Nessunaspaziatura"/>
+        <w:jc w:val="both"/>
       </w:pPr>
       <w:r>
         <w:t>Le funzionalità svolte dal microcontrollore possono essere schematizzate in questo modo</w:t>
@@ -2326,7 +2384,7 @@
     <w:p>
       <w:pPr>
         <w:pStyle w:val="Nessunaspaziatura"/>
-        <w:jc w:val="center"/>
+        <w:jc w:val="both"/>
       </w:pPr>
       <w:r>
         <w:rPr>
@@ -2385,6 +2443,7 @@
     <w:p>
       <w:pPr>
         <w:pStyle w:val="Nessunaspaziatura"/>
+        <w:jc w:val="both"/>
       </w:pPr>
       <w:r>
         <w:t>Quando il microcontrollore riceve un comando di chiusura (o apertura) si vanno ad interrogare i due sensori:</w:t>
@@ -2393,6 +2452,7 @@
     <w:p>
       <w:pPr>
         <w:pStyle w:val="Nessunaspaziatura"/>
+        <w:jc w:val="both"/>
       </w:pPr>
       <w:r>
         <w:rPr>
@@ -2471,6 +2531,7 @@
     <w:p>
       <w:pPr>
         <w:pStyle w:val="Nessunaspaziatura"/>
+        <w:jc w:val="both"/>
       </w:pPr>
       <w:r>
         <w:t>Infatti Arduino è capace di inviare una stringa in modo da far capire al bot quale sensore ha inviato una risposta contradditoria.</w:t>
@@ -2479,6 +2540,7 @@
     <w:p>
       <w:pPr>
         <w:spacing w:before="0" w:line="276" w:lineRule="auto"/>
+        <w:jc w:val="both"/>
         <w:rPr>
           <w:rFonts w:asciiTheme="majorHAnsi" w:eastAsiaTheme="majorEastAsia" w:hAnsiTheme="majorHAnsi" w:cstheme="majorBidi"/>
           <w:color w:val="365F91" w:themeColor="accent1" w:themeShade="BF"/>
@@ -2493,6 +2555,7 @@
     <w:p>
       <w:pPr>
         <w:pStyle w:val="Titolo2"/>
+        <w:jc w:val="both"/>
       </w:pPr>
       <w:r>
         <w:lastRenderedPageBreak/>
@@ -2502,6 +2565,7 @@
     <w:p>
       <w:pPr>
         <w:pStyle w:val="Nessunaspaziatura"/>
+        <w:jc w:val="both"/>
       </w:pPr>
       <w:r>
         <w:t>Arduino ed il bridge comunicano usando il protocollo seriale asincrono via USB. I</w:t>
@@ -2516,6 +2580,7 @@
     <w:p>
       <w:pPr>
         <w:pStyle w:val="Nessunaspaziatura"/>
+        <w:jc w:val="both"/>
       </w:pPr>
       <w:r>
         <w:rPr>
@@ -2584,6 +2649,7 @@
     <w:p>
       <w:pPr>
         <w:pStyle w:val="Nessunaspaziatura"/>
+        <w:jc w:val="both"/>
       </w:pPr>
       <w:r>
         <w:t xml:space="preserve">La comunicazione asincrona non prevede la comunicazione del clock, ma i due sistemi devono essere a conoscenza della </w:t>
@@ -2602,6 +2668,7 @@
     <w:p>
       <w:pPr>
         <w:pStyle w:val="Nessunaspaziatura"/>
+        <w:jc w:val="both"/>
       </w:pPr>
       <w:r>
         <w:t>Infatti, sapendo la frequenza essi potranno campionare il segnale ricevuto adeguatamente per leggere correttamente tutti i livelli logici.</w:t>
@@ -2610,16 +2677,19 @@
     <w:p>
       <w:pPr>
         <w:pStyle w:val="Nessunaspaziatura"/>
+        <w:jc w:val="both"/>
       </w:pPr>
     </w:p>
     <w:p>
       <w:pPr>
         <w:pStyle w:val="Nessunaspaziatura"/>
+        <w:jc w:val="both"/>
       </w:pPr>
     </w:p>
     <w:p>
       <w:pPr>
         <w:pStyle w:val="Titolo2"/>
+        <w:jc w:val="both"/>
         <w:rPr>
           <w:rStyle w:val="Enfasiintensa"/>
           <w:i w:val="0"/>
@@ -2648,6 +2718,7 @@
         </w:pBdr>
         <w:shd w:val="clear" w:color="auto" w:fill="FFFFFF"/>
         <w:spacing w:before="0" w:beforeAutospacing="1" w:after="0" w:afterAutospacing="1" w:line="210" w:lineRule="atLeast"/>
+        <w:jc w:val="both"/>
         <w:rPr>
           <w:rFonts w:ascii="Consolas" w:eastAsia="Times New Roman" w:hAnsi="Consolas" w:cs="Times New Roman"/>
           <w:color w:val="5C5C5C"/>
@@ -2692,6 +2763,7 @@
         </w:pBdr>
         <w:shd w:val="clear" w:color="auto" w:fill="F8F8F8"/>
         <w:spacing w:before="0" w:beforeAutospacing="1" w:after="0" w:afterAutospacing="1" w:line="210" w:lineRule="atLeast"/>
+        <w:jc w:val="both"/>
         <w:rPr>
           <w:rFonts w:ascii="Consolas" w:eastAsia="Times New Roman" w:hAnsi="Consolas" w:cs="Times New Roman"/>
           <w:color w:val="5C5C5C"/>
@@ -2723,6 +2795,7 @@
         </w:pBdr>
         <w:shd w:val="clear" w:color="auto" w:fill="FFFFFF"/>
         <w:spacing w:before="0" w:beforeAutospacing="1" w:after="0" w:afterAutospacing="1" w:line="210" w:lineRule="atLeast"/>
+        <w:jc w:val="both"/>
         <w:rPr>
           <w:rFonts w:ascii="Consolas" w:eastAsia="Times New Roman" w:hAnsi="Consolas" w:cs="Times New Roman"/>
           <w:color w:val="5C5C5C"/>
@@ -2754,6 +2827,7 @@
         </w:pBdr>
         <w:shd w:val="clear" w:color="auto" w:fill="F8F8F8"/>
         <w:spacing w:before="0" w:beforeAutospacing="1" w:after="0" w:afterAutospacing="1" w:line="210" w:lineRule="atLeast"/>
+        <w:jc w:val="both"/>
         <w:rPr>
           <w:rFonts w:ascii="Consolas" w:eastAsia="Times New Roman" w:hAnsi="Consolas" w:cs="Times New Roman"/>
           <w:color w:val="5C5C5C"/>
@@ -2809,6 +2883,7 @@
         </w:pBdr>
         <w:shd w:val="clear" w:color="auto" w:fill="FFFFFF"/>
         <w:spacing w:before="0" w:beforeAutospacing="1" w:after="0" w:afterAutospacing="1" w:line="210" w:lineRule="atLeast"/>
+        <w:jc w:val="both"/>
         <w:rPr>
           <w:rFonts w:ascii="Consolas" w:eastAsia="Times New Roman" w:hAnsi="Consolas" w:cs="Times New Roman"/>
           <w:color w:val="5C5C5C"/>
@@ -2864,6 +2939,7 @@
         </w:pBdr>
         <w:shd w:val="clear" w:color="auto" w:fill="F8F8F8"/>
         <w:spacing w:before="0" w:beforeAutospacing="1" w:after="0" w:afterAutospacing="1" w:line="210" w:lineRule="atLeast"/>
+        <w:jc w:val="both"/>
         <w:rPr>
           <w:rFonts w:ascii="Consolas" w:eastAsia="Times New Roman" w:hAnsi="Consolas" w:cs="Times New Roman"/>
           <w:color w:val="5C5C5C"/>
@@ -2941,6 +3017,7 @@
         </w:pBdr>
         <w:shd w:val="clear" w:color="auto" w:fill="FFFFFF"/>
         <w:spacing w:before="0" w:beforeAutospacing="1" w:after="0" w:afterAutospacing="1" w:line="210" w:lineRule="atLeast"/>
+        <w:jc w:val="both"/>
         <w:rPr>
           <w:rFonts w:ascii="Consolas" w:eastAsia="Times New Roman" w:hAnsi="Consolas" w:cs="Times New Roman"/>
           <w:color w:val="5C5C5C"/>
@@ -2972,6 +3049,7 @@
         </w:pBdr>
         <w:shd w:val="clear" w:color="auto" w:fill="F8F8F8"/>
         <w:spacing w:before="0" w:beforeAutospacing="1" w:after="0" w:afterAutospacing="1" w:line="210" w:lineRule="atLeast"/>
+        <w:jc w:val="both"/>
         <w:rPr>
           <w:rFonts w:ascii="Consolas" w:eastAsia="Times New Roman" w:hAnsi="Consolas" w:cs="Times New Roman"/>
           <w:color w:val="5C5C5C"/>
@@ -3025,6 +3103,7 @@
         </w:pBdr>
         <w:shd w:val="clear" w:color="auto" w:fill="FFFFFF"/>
         <w:spacing w:before="0" w:beforeAutospacing="1" w:after="0" w:afterAutospacing="1" w:line="210" w:lineRule="atLeast"/>
+        <w:jc w:val="both"/>
         <w:rPr>
           <w:rFonts w:ascii="Consolas" w:eastAsia="Times New Roman" w:hAnsi="Consolas" w:cs="Times New Roman"/>
           <w:color w:val="5C5C5C"/>
@@ -3056,6 +3135,7 @@
         </w:pBdr>
         <w:shd w:val="clear" w:color="auto" w:fill="F8F8F8"/>
         <w:spacing w:before="0" w:beforeAutospacing="1" w:after="0" w:afterAutospacing="1" w:line="210" w:lineRule="atLeast"/>
+        <w:jc w:val="both"/>
         <w:rPr>
           <w:rFonts w:ascii="Consolas" w:eastAsia="Times New Roman" w:hAnsi="Consolas" w:cs="Times New Roman"/>
           <w:color w:val="5C5C5C"/>
@@ -3133,6 +3213,7 @@
         </w:pBdr>
         <w:shd w:val="clear" w:color="auto" w:fill="FFFFFF"/>
         <w:spacing w:before="0" w:beforeAutospacing="1" w:after="0" w:afterAutospacing="1" w:line="210" w:lineRule="atLeast"/>
+        <w:jc w:val="both"/>
         <w:rPr>
           <w:rFonts w:ascii="Consolas" w:eastAsia="Times New Roman" w:hAnsi="Consolas" w:cs="Times New Roman"/>
           <w:color w:val="5C5C5C"/>
@@ -3164,6 +3245,7 @@
         </w:pBdr>
         <w:shd w:val="clear" w:color="auto" w:fill="F8F8F8"/>
         <w:spacing w:before="0" w:beforeAutospacing="1" w:after="0" w:afterAutospacing="1" w:line="210" w:lineRule="atLeast"/>
+        <w:jc w:val="both"/>
         <w:rPr>
           <w:rFonts w:ascii="Consolas" w:eastAsia="Times New Roman" w:hAnsi="Consolas" w:cs="Times New Roman"/>
           <w:color w:val="5C5C5C"/>
@@ -3217,6 +3299,7 @@
         </w:pBdr>
         <w:shd w:val="clear" w:color="auto" w:fill="FFFFFF"/>
         <w:spacing w:before="0" w:beforeAutospacing="1" w:after="0" w:afterAutospacing="1" w:line="210" w:lineRule="atLeast"/>
+        <w:jc w:val="both"/>
         <w:rPr>
           <w:rFonts w:ascii="Consolas" w:eastAsia="Times New Roman" w:hAnsi="Consolas" w:cs="Times New Roman"/>
           <w:color w:val="5C5C5C"/>
@@ -3248,6 +3331,7 @@
         </w:pBdr>
         <w:shd w:val="clear" w:color="auto" w:fill="F8F8F8"/>
         <w:spacing w:before="0" w:beforeAutospacing="1" w:after="0" w:afterAutospacing="1" w:line="210" w:lineRule="atLeast"/>
+        <w:jc w:val="both"/>
         <w:rPr>
           <w:rFonts w:ascii="Consolas" w:eastAsia="Times New Roman" w:hAnsi="Consolas" w:cs="Times New Roman"/>
           <w:color w:val="5C5C5C"/>
@@ -3303,6 +3387,7 @@
         </w:pBdr>
         <w:shd w:val="clear" w:color="auto" w:fill="FFFFFF"/>
         <w:spacing w:before="0" w:beforeAutospacing="1" w:after="0" w:afterAutospacing="1" w:line="210" w:lineRule="atLeast"/>
+        <w:jc w:val="both"/>
         <w:rPr>
           <w:rFonts w:ascii="Consolas" w:eastAsia="Times New Roman" w:hAnsi="Consolas" w:cs="Times New Roman"/>
           <w:color w:val="5C5C5C"/>
@@ -3334,6 +3419,7 @@
         </w:pBdr>
         <w:shd w:val="clear" w:color="auto" w:fill="F8F8F8"/>
         <w:spacing w:before="0" w:beforeAutospacing="1" w:after="0" w:afterAutospacing="1" w:line="210" w:lineRule="atLeast"/>
+        <w:jc w:val="both"/>
         <w:rPr>
           <w:rFonts w:ascii="Consolas" w:eastAsia="Times New Roman" w:hAnsi="Consolas" w:cs="Times New Roman"/>
           <w:color w:val="5C5C5C"/>
@@ -3389,6 +3475,7 @@
         </w:pBdr>
         <w:shd w:val="clear" w:color="auto" w:fill="FFFFFF"/>
         <w:spacing w:before="0" w:beforeAutospacing="1" w:after="0" w:afterAutospacing="1" w:line="210" w:lineRule="atLeast"/>
+        <w:jc w:val="both"/>
         <w:rPr>
           <w:rFonts w:ascii="Consolas" w:eastAsia="Times New Roman" w:hAnsi="Consolas" w:cs="Times New Roman"/>
           <w:color w:val="5C5C5C"/>
@@ -3420,6 +3507,7 @@
         </w:pBdr>
         <w:shd w:val="clear" w:color="auto" w:fill="F8F8F8"/>
         <w:spacing w:before="0" w:beforeAutospacing="1" w:after="0" w:afterAutospacing="1" w:line="210" w:lineRule="atLeast"/>
+        <w:jc w:val="both"/>
         <w:rPr>
           <w:rFonts w:ascii="Consolas" w:eastAsia="Times New Roman" w:hAnsi="Consolas" w:cs="Times New Roman"/>
           <w:color w:val="5C5C5C"/>
@@ -3451,6 +3539,7 @@
         </w:pBdr>
         <w:shd w:val="clear" w:color="auto" w:fill="FFFFFF"/>
         <w:spacing w:before="0" w:beforeAutospacing="1" w:after="0" w:afterAutospacing="1" w:line="210" w:lineRule="atLeast"/>
+        <w:jc w:val="both"/>
         <w:rPr>
           <w:rFonts w:ascii="Consolas" w:eastAsia="Times New Roman" w:hAnsi="Consolas" w:cs="Times New Roman"/>
           <w:color w:val="5C5C5C"/>
@@ -3506,6 +3595,7 @@
         </w:pBdr>
         <w:shd w:val="clear" w:color="auto" w:fill="F8F8F8"/>
         <w:spacing w:before="0" w:beforeAutospacing="1" w:after="0" w:afterAutospacing="1" w:line="210" w:lineRule="atLeast"/>
+        <w:jc w:val="both"/>
         <w:rPr>
           <w:rFonts w:ascii="Consolas" w:eastAsia="Times New Roman" w:hAnsi="Consolas" w:cs="Times New Roman"/>
           <w:color w:val="5C5C5C"/>
@@ -3561,6 +3651,7 @@
         </w:pBdr>
         <w:shd w:val="clear" w:color="auto" w:fill="FFFFFF"/>
         <w:spacing w:before="0" w:beforeAutospacing="1" w:after="0" w:afterAutospacing="1" w:line="210" w:lineRule="atLeast"/>
+        <w:jc w:val="both"/>
         <w:rPr>
           <w:rFonts w:ascii="Consolas" w:eastAsia="Times New Roman" w:hAnsi="Consolas" w:cs="Times New Roman"/>
           <w:color w:val="5C5C5C"/>
@@ -3592,6 +3683,7 @@
         </w:pBdr>
         <w:shd w:val="clear" w:color="auto" w:fill="F8F8F8"/>
         <w:spacing w:before="0" w:beforeAutospacing="1" w:after="0" w:afterAutospacing="1" w:line="210" w:lineRule="atLeast"/>
+        <w:jc w:val="both"/>
         <w:rPr>
           <w:rFonts w:ascii="Consolas" w:eastAsia="Times New Roman" w:hAnsi="Consolas" w:cs="Times New Roman"/>
           <w:color w:val="5C5C5C"/>
@@ -3623,6 +3715,7 @@
         </w:pBdr>
         <w:shd w:val="clear" w:color="auto" w:fill="FFFFFF"/>
         <w:spacing w:before="0" w:beforeAutospacing="1" w:after="0" w:afterAutospacing="1" w:line="210" w:lineRule="atLeast"/>
+        <w:jc w:val="both"/>
         <w:rPr>
           <w:rFonts w:ascii="Consolas" w:eastAsia="Times New Roman" w:hAnsi="Consolas" w:cs="Times New Roman"/>
           <w:color w:val="5C5C5C"/>
@@ -3676,6 +3769,7 @@
         </w:pBdr>
         <w:shd w:val="clear" w:color="auto" w:fill="F8F8F8"/>
         <w:spacing w:before="0" w:beforeAutospacing="1" w:after="0" w:afterAutospacing="1" w:line="210" w:lineRule="atLeast"/>
+        <w:jc w:val="both"/>
         <w:rPr>
           <w:rFonts w:ascii="Consolas" w:eastAsia="Times New Roman" w:hAnsi="Consolas" w:cs="Times New Roman"/>
           <w:color w:val="5C5C5C"/>
@@ -3775,6 +3869,7 @@
         </w:pBdr>
         <w:shd w:val="clear" w:color="auto" w:fill="FFFFFF"/>
         <w:spacing w:before="0" w:beforeAutospacing="1" w:after="0" w:afterAutospacing="1" w:line="210" w:lineRule="atLeast"/>
+        <w:jc w:val="both"/>
         <w:rPr>
           <w:rFonts w:ascii="Consolas" w:eastAsia="Times New Roman" w:hAnsi="Consolas" w:cs="Times New Roman"/>
           <w:color w:val="5C5C5C"/>
@@ -3874,6 +3969,7 @@
         </w:pBdr>
         <w:shd w:val="clear" w:color="auto" w:fill="F8F8F8"/>
         <w:spacing w:before="0" w:beforeAutospacing="1" w:after="0" w:afterAutospacing="1" w:line="210" w:lineRule="atLeast"/>
+        <w:jc w:val="both"/>
         <w:rPr>
           <w:rFonts w:ascii="Consolas" w:eastAsia="Times New Roman" w:hAnsi="Consolas" w:cs="Times New Roman"/>
           <w:color w:val="5C5C5C"/>
@@ -3973,6 +4069,7 @@
         </w:pBdr>
         <w:shd w:val="clear" w:color="auto" w:fill="FFFFFF"/>
         <w:spacing w:before="0" w:beforeAutospacing="1" w:after="0" w:afterAutospacing="1" w:line="210" w:lineRule="atLeast"/>
+        <w:jc w:val="both"/>
         <w:rPr>
           <w:rFonts w:ascii="Consolas" w:eastAsia="Times New Roman" w:hAnsi="Consolas" w:cs="Times New Roman"/>
           <w:color w:val="5C5C5C"/>
@@ -4026,6 +4123,7 @@
         </w:pBdr>
         <w:shd w:val="clear" w:color="auto" w:fill="F8F8F8"/>
         <w:spacing w:before="0" w:beforeAutospacing="1" w:after="0" w:afterAutospacing="1" w:line="210" w:lineRule="atLeast"/>
+        <w:jc w:val="both"/>
         <w:rPr>
           <w:rFonts w:ascii="Consolas" w:eastAsia="Times New Roman" w:hAnsi="Consolas" w:cs="Times New Roman"/>
           <w:color w:val="5C5C5C"/>
@@ -4057,6 +4155,7 @@
         </w:pBdr>
         <w:shd w:val="clear" w:color="auto" w:fill="FFFFFF"/>
         <w:spacing w:before="0" w:beforeAutospacing="1" w:after="0" w:afterAutospacing="1" w:line="210" w:lineRule="atLeast"/>
+        <w:jc w:val="both"/>
         <w:rPr>
           <w:rFonts w:ascii="Consolas" w:eastAsia="Times New Roman" w:hAnsi="Consolas" w:cs="Times New Roman"/>
           <w:color w:val="5C5C5C"/>
@@ -4112,6 +4211,7 @@
         </w:pBdr>
         <w:shd w:val="clear" w:color="auto" w:fill="F8F8F8"/>
         <w:spacing w:before="0" w:beforeAutospacing="1" w:after="0" w:afterAutospacing="1" w:line="210" w:lineRule="atLeast"/>
+        <w:jc w:val="both"/>
         <w:rPr>
           <w:rFonts w:ascii="Consolas" w:eastAsia="Times New Roman" w:hAnsi="Consolas" w:cs="Times New Roman"/>
           <w:color w:val="5C5C5C"/>
@@ -4143,6 +4243,7 @@
         </w:pBdr>
         <w:shd w:val="clear" w:color="auto" w:fill="FFFFFF"/>
         <w:spacing w:before="0" w:beforeAutospacing="1" w:after="0" w:afterAutospacing="1" w:line="210" w:lineRule="atLeast"/>
+        <w:jc w:val="both"/>
         <w:rPr>
           <w:rFonts w:ascii="Consolas" w:eastAsia="Times New Roman" w:hAnsi="Consolas" w:cs="Times New Roman"/>
           <w:color w:val="5C5C5C"/>
@@ -4166,6 +4267,7 @@
     <w:p>
       <w:pPr>
         <w:pStyle w:val="Nessunaspaziatura"/>
+        <w:jc w:val="both"/>
         <w:rPr>
           <w:rFonts w:eastAsia="Times New Roman"/>
           <w:lang w:eastAsia="it-IT"/>
@@ -4206,6 +4308,7 @@
     <w:p>
       <w:pPr>
         <w:pStyle w:val="Nessunaspaziatura"/>
+        <w:jc w:val="both"/>
         <w:rPr>
           <w:rFonts w:eastAsia="Times New Roman"/>
           <w:lang w:eastAsia="it-IT"/>
@@ -4254,6 +4357,7 @@
     <w:p>
       <w:pPr>
         <w:spacing w:before="0" w:line="276" w:lineRule="auto"/>
+        <w:jc w:val="both"/>
         <w:rPr>
           <w:rFonts w:eastAsia="Times New Roman"/>
           <w:lang w:eastAsia="it-IT"/>
@@ -4289,6 +4393,7 @@
           <w:ilvl w:val="0"/>
           <w:numId w:val="16"/>
         </w:numPr>
+        <w:jc w:val="both"/>
         <w:rPr>
           <w:rFonts w:eastAsia="Times New Roman"/>
           <w:lang w:eastAsia="it-IT"/>
@@ -4316,6 +4421,7 @@
           <w:ilvl w:val="0"/>
           <w:numId w:val="16"/>
         </w:numPr>
+        <w:jc w:val="both"/>
         <w:rPr>
           <w:rFonts w:eastAsia="Times New Roman"/>
           <w:lang w:eastAsia="it-IT"/>
@@ -4336,6 +4442,7 @@
           <w:ilvl w:val="0"/>
           <w:numId w:val="16"/>
         </w:numPr>
+        <w:jc w:val="both"/>
         <w:rPr>
           <w:rFonts w:eastAsia="Times New Roman"/>
           <w:lang w:eastAsia="it-IT"/>
@@ -4352,6 +4459,7 @@
     <w:p>
       <w:pPr>
         <w:pStyle w:val="Nessunaspaziatura"/>
+        <w:jc w:val="both"/>
         <w:rPr>
           <w:rStyle w:val="Enfasiintensa"/>
           <w:i w:val="0"/>
@@ -4371,6 +4479,7 @@
         </w:pBdr>
         <w:shd w:val="clear" w:color="auto" w:fill="FFFFFF"/>
         <w:spacing w:before="0" w:beforeAutospacing="1" w:after="0" w:afterAutospacing="1" w:line="210" w:lineRule="atLeast"/>
+        <w:jc w:val="both"/>
         <w:rPr>
           <w:rFonts w:ascii="Consolas" w:eastAsia="Times New Roman" w:hAnsi="Consolas" w:cs="Times New Roman"/>
           <w:color w:val="5C5C5C"/>
@@ -4415,6 +4524,7 @@
         </w:pBdr>
         <w:shd w:val="clear" w:color="auto" w:fill="F8F8F8"/>
         <w:spacing w:before="0" w:beforeAutospacing="1" w:after="0" w:afterAutospacing="1" w:line="210" w:lineRule="atLeast"/>
+        <w:jc w:val="both"/>
         <w:rPr>
           <w:rFonts w:ascii="Consolas" w:eastAsia="Times New Roman" w:hAnsi="Consolas" w:cs="Times New Roman"/>
           <w:color w:val="5C5C5C"/>
@@ -4470,6 +4580,7 @@
         </w:pBdr>
         <w:shd w:val="clear" w:color="auto" w:fill="FFFFFF"/>
         <w:spacing w:before="0" w:beforeAutospacing="1" w:after="0" w:afterAutospacing="1" w:line="210" w:lineRule="atLeast"/>
+        <w:jc w:val="both"/>
         <w:rPr>
           <w:rFonts w:ascii="Consolas" w:eastAsia="Times New Roman" w:hAnsi="Consolas" w:cs="Times New Roman"/>
           <w:color w:val="5C5C5C"/>
@@ -4545,6 +4656,7 @@
         </w:pBdr>
         <w:shd w:val="clear" w:color="auto" w:fill="F8F8F8"/>
         <w:spacing w:before="0" w:beforeAutospacing="1" w:after="0" w:afterAutospacing="1" w:line="210" w:lineRule="atLeast"/>
+        <w:jc w:val="both"/>
         <w:rPr>
           <w:rFonts w:ascii="Consolas" w:eastAsia="Times New Roman" w:hAnsi="Consolas" w:cs="Times New Roman"/>
           <w:color w:val="5C5C5C"/>
@@ -4600,6 +4712,7 @@
         </w:pBdr>
         <w:shd w:val="clear" w:color="auto" w:fill="FFFFFF"/>
         <w:spacing w:before="0" w:beforeAutospacing="1" w:after="0" w:afterAutospacing="1" w:line="210" w:lineRule="atLeast"/>
+        <w:jc w:val="both"/>
         <w:rPr>
           <w:rFonts w:ascii="Consolas" w:eastAsia="Times New Roman" w:hAnsi="Consolas" w:cs="Times New Roman"/>
           <w:color w:val="5C5C5C"/>
@@ -4631,6 +4744,7 @@
         </w:pBdr>
         <w:shd w:val="clear" w:color="auto" w:fill="FFFFFF"/>
         <w:spacing w:before="0" w:beforeAutospacing="1" w:after="0" w:afterAutospacing="1" w:line="210" w:lineRule="atLeast"/>
+        <w:jc w:val="both"/>
         <w:rPr>
           <w:rFonts w:ascii="Consolas" w:eastAsia="Times New Roman" w:hAnsi="Consolas" w:cs="Times New Roman"/>
           <w:color w:val="5C5C5C"/>
@@ -4662,6 +4776,7 @@
         </w:pBdr>
         <w:shd w:val="clear" w:color="auto" w:fill="F8F8F8"/>
         <w:spacing w:before="0" w:beforeAutospacing="1" w:after="0" w:afterAutospacing="1" w:line="210" w:lineRule="atLeast"/>
+        <w:jc w:val="both"/>
         <w:rPr>
           <w:rFonts w:ascii="Consolas" w:eastAsia="Times New Roman" w:hAnsi="Consolas" w:cs="Times New Roman"/>
           <w:color w:val="5C5C5C"/>
@@ -4715,6 +4830,7 @@
         </w:pBdr>
         <w:shd w:val="clear" w:color="auto" w:fill="FFFFFF"/>
         <w:spacing w:before="0" w:beforeAutospacing="1" w:after="0" w:afterAutospacing="1" w:line="210" w:lineRule="atLeast"/>
+        <w:jc w:val="both"/>
         <w:rPr>
           <w:rFonts w:ascii="Consolas" w:eastAsia="Times New Roman" w:hAnsi="Consolas" w:cs="Times New Roman"/>
           <w:color w:val="5C5C5C"/>
@@ -4768,6 +4884,7 @@
         </w:pBdr>
         <w:shd w:val="clear" w:color="auto" w:fill="F8F8F8"/>
         <w:spacing w:before="0" w:beforeAutospacing="1" w:after="0" w:afterAutospacing="1" w:line="210" w:lineRule="atLeast"/>
+        <w:jc w:val="both"/>
         <w:rPr>
           <w:rFonts w:ascii="Consolas" w:eastAsia="Times New Roman" w:hAnsi="Consolas" w:cs="Times New Roman"/>
           <w:color w:val="5C5C5C"/>
@@ -4799,6 +4916,7 @@
         </w:pBdr>
         <w:shd w:val="clear" w:color="auto" w:fill="FFFFFF"/>
         <w:spacing w:before="0" w:beforeAutospacing="1" w:after="0" w:afterAutospacing="1" w:line="210" w:lineRule="atLeast"/>
+        <w:jc w:val="both"/>
         <w:rPr>
           <w:rFonts w:ascii="Consolas" w:eastAsia="Times New Roman" w:hAnsi="Consolas" w:cs="Times New Roman"/>
           <w:color w:val="5C5C5C"/>
@@ -4852,6 +4970,7 @@
         </w:pBdr>
         <w:shd w:val="clear" w:color="auto" w:fill="F8F8F8"/>
         <w:spacing w:before="0" w:beforeAutospacing="1" w:after="0" w:afterAutospacing="1" w:line="210" w:lineRule="atLeast"/>
+        <w:jc w:val="both"/>
         <w:rPr>
           <w:rFonts w:ascii="Consolas" w:eastAsia="Times New Roman" w:hAnsi="Consolas" w:cs="Times New Roman"/>
           <w:color w:val="5C5C5C"/>
@@ -4907,6 +5026,7 @@
         </w:pBdr>
         <w:shd w:val="clear" w:color="auto" w:fill="FFFFFF"/>
         <w:spacing w:before="0" w:beforeAutospacing="1" w:after="0" w:afterAutospacing="1" w:line="210" w:lineRule="atLeast"/>
+        <w:jc w:val="both"/>
         <w:rPr>
           <w:rFonts w:ascii="Consolas" w:eastAsia="Times New Roman" w:hAnsi="Consolas" w:cs="Times New Roman"/>
           <w:color w:val="5C5C5C"/>
@@ -4960,6 +5080,7 @@
         </w:pBdr>
         <w:shd w:val="clear" w:color="auto" w:fill="F8F8F8"/>
         <w:spacing w:before="0" w:beforeAutospacing="1" w:after="0" w:afterAutospacing="1" w:line="210" w:lineRule="atLeast"/>
+        <w:jc w:val="both"/>
         <w:rPr>
           <w:rFonts w:ascii="Consolas" w:eastAsia="Times New Roman" w:hAnsi="Consolas" w:cs="Times New Roman"/>
           <w:color w:val="5C5C5C"/>
@@ -5002,6 +5123,7 @@
         </w:pBdr>
         <w:shd w:val="clear" w:color="auto" w:fill="F8F8F8"/>
         <w:spacing w:before="0" w:beforeAutospacing="1" w:after="0" w:afterAutospacing="1" w:line="210" w:lineRule="atLeast"/>
+        <w:jc w:val="both"/>
         <w:rPr>
           <w:rFonts w:ascii="Consolas" w:eastAsia="Times New Roman" w:hAnsi="Consolas" w:cs="Times New Roman"/>
           <w:color w:val="5C5C5C"/>
@@ -5044,6 +5166,7 @@
         </w:pBdr>
         <w:shd w:val="clear" w:color="auto" w:fill="FFFFFF"/>
         <w:spacing w:before="0" w:beforeAutospacing="1" w:after="0" w:afterAutospacing="1" w:line="210" w:lineRule="atLeast"/>
+        <w:jc w:val="both"/>
         <w:rPr>
           <w:rFonts w:ascii="Consolas" w:eastAsia="Times New Roman" w:hAnsi="Consolas" w:cs="Times New Roman"/>
           <w:color w:val="5C5C5C"/>
@@ -5097,6 +5220,7 @@
         </w:pBdr>
         <w:shd w:val="clear" w:color="auto" w:fill="F8F8F8"/>
         <w:spacing w:before="0" w:beforeAutospacing="1" w:after="0" w:afterAutospacing="1" w:line="210" w:lineRule="atLeast"/>
+        <w:jc w:val="both"/>
         <w:rPr>
           <w:rFonts w:ascii="Consolas" w:eastAsia="Times New Roman" w:hAnsi="Consolas" w:cs="Times New Roman"/>
           <w:color w:val="5C5C5C"/>
@@ -5172,6 +5296,7 @@
         </w:pBdr>
         <w:shd w:val="clear" w:color="auto" w:fill="FFFFFF"/>
         <w:spacing w:before="0" w:beforeAutospacing="1" w:after="0" w:afterAutospacing="1" w:line="210" w:lineRule="atLeast"/>
+        <w:jc w:val="both"/>
         <w:rPr>
           <w:rFonts w:ascii="Consolas" w:eastAsia="Times New Roman" w:hAnsi="Consolas" w:cs="Times New Roman"/>
           <w:color w:val="5C5C5C"/>
@@ -5225,6 +5350,7 @@
         </w:pBdr>
         <w:shd w:val="clear" w:color="auto" w:fill="F8F8F8"/>
         <w:spacing w:before="0" w:beforeAutospacing="1" w:after="0" w:afterAutospacing="1" w:line="210" w:lineRule="atLeast"/>
+        <w:jc w:val="both"/>
         <w:rPr>
           <w:rFonts w:ascii="Consolas" w:eastAsia="Times New Roman" w:hAnsi="Consolas" w:cs="Times New Roman"/>
           <w:color w:val="5C5C5C"/>
@@ -5280,6 +5406,7 @@
         </w:pBdr>
         <w:shd w:val="clear" w:color="auto" w:fill="FFFFFF"/>
         <w:spacing w:before="0" w:beforeAutospacing="1" w:after="0" w:afterAutospacing="1" w:line="210" w:lineRule="atLeast"/>
+        <w:jc w:val="both"/>
         <w:rPr>
           <w:rFonts w:ascii="Consolas" w:eastAsia="Times New Roman" w:hAnsi="Consolas" w:cs="Times New Roman"/>
           <w:color w:val="5C5C5C"/>
@@ -5355,6 +5482,7 @@
         </w:pBdr>
         <w:shd w:val="clear" w:color="auto" w:fill="F8F8F8"/>
         <w:spacing w:before="0" w:beforeAutospacing="1" w:after="0" w:afterAutospacing="1" w:line="210" w:lineRule="atLeast"/>
+        <w:jc w:val="both"/>
         <w:rPr>
           <w:rFonts w:ascii="Consolas" w:eastAsia="Times New Roman" w:hAnsi="Consolas" w:cs="Times New Roman"/>
           <w:color w:val="5C5C5C"/>
@@ -5386,6 +5514,7 @@
         </w:pBdr>
         <w:shd w:val="clear" w:color="auto" w:fill="FFFFFF"/>
         <w:spacing w:before="0" w:beforeAutospacing="1" w:after="0" w:afterAutospacing="1" w:line="210" w:lineRule="atLeast"/>
+        <w:jc w:val="both"/>
         <w:rPr>
           <w:rFonts w:ascii="Consolas" w:eastAsia="Times New Roman" w:hAnsi="Consolas" w:cs="Times New Roman"/>
           <w:color w:val="5C5C5C"/>
@@ -5417,6 +5546,7 @@
         </w:pBdr>
         <w:shd w:val="clear" w:color="auto" w:fill="F8F8F8"/>
         <w:spacing w:before="0" w:beforeAutospacing="1" w:after="0" w:afterAutospacing="1" w:line="210" w:lineRule="atLeast"/>
+        <w:jc w:val="both"/>
         <w:rPr>
           <w:rFonts w:ascii="Consolas" w:eastAsia="Times New Roman" w:hAnsi="Consolas" w:cs="Times New Roman"/>
           <w:color w:val="5C5C5C"/>
@@ -5448,6 +5578,7 @@
         </w:pBdr>
         <w:shd w:val="clear" w:color="auto" w:fill="FFFFFF"/>
         <w:spacing w:before="0" w:beforeAutospacing="1" w:after="0" w:afterAutospacing="1" w:line="210" w:lineRule="atLeast"/>
+        <w:jc w:val="both"/>
         <w:rPr>
           <w:rFonts w:ascii="Consolas" w:eastAsia="Times New Roman" w:hAnsi="Consolas" w:cs="Times New Roman"/>
           <w:color w:val="5C5C5C"/>
@@ -5503,6 +5634,7 @@
         </w:pBdr>
         <w:shd w:val="clear" w:color="auto" w:fill="F8F8F8"/>
         <w:spacing w:before="0" w:beforeAutospacing="1" w:after="0" w:afterAutospacing="1" w:line="210" w:lineRule="atLeast"/>
+        <w:jc w:val="both"/>
         <w:rPr>
           <w:rFonts w:ascii="Consolas" w:eastAsia="Times New Roman" w:hAnsi="Consolas" w:cs="Times New Roman"/>
           <w:color w:val="5C5C5C"/>
@@ -5558,6 +5690,7 @@
         </w:pBdr>
         <w:shd w:val="clear" w:color="auto" w:fill="FFFFFF"/>
         <w:spacing w:before="0" w:beforeAutospacing="1" w:after="0" w:afterAutospacing="1" w:line="210" w:lineRule="atLeast"/>
+        <w:jc w:val="both"/>
         <w:rPr>
           <w:rFonts w:ascii="Consolas" w:eastAsia="Times New Roman" w:hAnsi="Consolas" w:cs="Times New Roman"/>
           <w:color w:val="5C5C5C"/>
@@ -5633,6 +5766,7 @@
         </w:pBdr>
         <w:shd w:val="clear" w:color="auto" w:fill="F8F8F8"/>
         <w:spacing w:before="0" w:beforeAutospacing="1" w:after="0" w:afterAutospacing="1" w:line="210" w:lineRule="atLeast"/>
+        <w:jc w:val="both"/>
         <w:rPr>
           <w:rFonts w:ascii="Consolas" w:eastAsia="Times New Roman" w:hAnsi="Consolas" w:cs="Times New Roman"/>
           <w:color w:val="5C5C5C"/>
@@ -5688,6 +5822,7 @@
         </w:pBdr>
         <w:shd w:val="clear" w:color="auto" w:fill="FFFFFF"/>
         <w:spacing w:before="0" w:beforeAutospacing="1" w:after="0" w:afterAutospacing="1" w:line="210" w:lineRule="atLeast"/>
+        <w:jc w:val="both"/>
         <w:rPr>
           <w:rFonts w:ascii="Consolas" w:eastAsia="Times New Roman" w:hAnsi="Consolas" w:cs="Times New Roman"/>
           <w:color w:val="5C5C5C"/>
@@ -5719,6 +5854,7 @@
         </w:pBdr>
         <w:shd w:val="clear" w:color="auto" w:fill="F8F8F8"/>
         <w:spacing w:before="0" w:beforeAutospacing="1" w:after="0" w:afterAutospacing="1" w:line="210" w:lineRule="atLeast"/>
+        <w:jc w:val="both"/>
         <w:rPr>
           <w:rFonts w:ascii="Consolas" w:eastAsia="Times New Roman" w:hAnsi="Consolas" w:cs="Times New Roman"/>
           <w:color w:val="5C5C5C"/>
@@ -5750,6 +5886,7 @@
         </w:pBdr>
         <w:shd w:val="clear" w:color="auto" w:fill="FFFFFF"/>
         <w:spacing w:before="0" w:beforeAutospacing="1" w:after="0" w:afterAutospacing="1" w:line="210" w:lineRule="atLeast"/>
+        <w:jc w:val="both"/>
         <w:rPr>
           <w:rFonts w:ascii="Consolas" w:eastAsia="Times New Roman" w:hAnsi="Consolas" w:cs="Times New Roman"/>
           <w:color w:val="5C5C5C"/>
@@ -5781,6 +5918,7 @@
         </w:pBdr>
         <w:shd w:val="clear" w:color="auto" w:fill="F8F8F8"/>
         <w:spacing w:before="0" w:beforeAutospacing="1" w:after="0" w:afterAutospacing="1" w:line="210" w:lineRule="atLeast"/>
+        <w:jc w:val="both"/>
         <w:rPr>
           <w:rFonts w:ascii="Consolas" w:eastAsia="Times New Roman" w:hAnsi="Consolas" w:cs="Times New Roman"/>
           <w:color w:val="5C5C5C"/>
@@ -5812,6 +5950,7 @@
         </w:pBdr>
         <w:shd w:val="clear" w:color="auto" w:fill="F8F8F8"/>
         <w:spacing w:before="0" w:beforeAutospacing="1" w:after="0" w:afterAutospacing="1" w:line="210" w:lineRule="atLeast"/>
+        <w:jc w:val="both"/>
         <w:rPr>
           <w:rFonts w:ascii="Consolas" w:eastAsia="Times New Roman" w:hAnsi="Consolas" w:cs="Times New Roman"/>
           <w:color w:val="5C5C5C"/>
@@ -5867,6 +6006,7 @@
         </w:pBdr>
         <w:shd w:val="clear" w:color="auto" w:fill="FFFFFF"/>
         <w:spacing w:before="0" w:beforeAutospacing="1" w:after="0" w:afterAutospacing="1" w:line="210" w:lineRule="atLeast"/>
+        <w:jc w:val="both"/>
         <w:rPr>
           <w:rFonts w:ascii="Consolas" w:eastAsia="Times New Roman" w:hAnsi="Consolas" w:cs="Times New Roman"/>
           <w:color w:val="5C5C5C"/>
@@ -5920,6 +6060,7 @@
         </w:pBdr>
         <w:shd w:val="clear" w:color="auto" w:fill="F8F8F8"/>
         <w:spacing w:before="0" w:beforeAutospacing="1" w:after="0" w:afterAutospacing="1" w:line="210" w:lineRule="atLeast"/>
+        <w:jc w:val="both"/>
         <w:rPr>
           <w:rFonts w:ascii="Consolas" w:eastAsia="Times New Roman" w:hAnsi="Consolas" w:cs="Times New Roman"/>
           <w:color w:val="5C5C5C"/>
@@ -5962,6 +6103,7 @@
         </w:pBdr>
         <w:shd w:val="clear" w:color="auto" w:fill="F8F8F8"/>
         <w:spacing w:before="0" w:beforeAutospacing="1" w:after="0" w:afterAutospacing="1" w:line="210" w:lineRule="atLeast"/>
+        <w:jc w:val="both"/>
         <w:rPr>
           <w:rFonts w:ascii="Consolas" w:eastAsia="Times New Roman" w:hAnsi="Consolas" w:cs="Times New Roman"/>
           <w:color w:val="5C5C5C"/>
@@ -6004,6 +6146,7 @@
         </w:pBdr>
         <w:shd w:val="clear" w:color="auto" w:fill="FFFFFF"/>
         <w:spacing w:before="0" w:beforeAutospacing="1" w:after="0" w:afterAutospacing="1" w:line="210" w:lineRule="atLeast"/>
+        <w:jc w:val="both"/>
         <w:rPr>
           <w:rFonts w:ascii="Consolas" w:eastAsia="Times New Roman" w:hAnsi="Consolas" w:cs="Times New Roman"/>
           <w:color w:val="5C5C5C"/>
@@ -6057,6 +6200,7 @@
         </w:pBdr>
         <w:shd w:val="clear" w:color="auto" w:fill="F8F8F8"/>
         <w:spacing w:before="0" w:beforeAutospacing="1" w:after="0" w:afterAutospacing="1" w:line="210" w:lineRule="atLeast"/>
+        <w:jc w:val="both"/>
         <w:rPr>
           <w:rFonts w:ascii="Consolas" w:eastAsia="Times New Roman" w:hAnsi="Consolas" w:cs="Times New Roman"/>
           <w:color w:val="5C5C5C"/>
@@ -6132,6 +6276,7 @@
         </w:pBdr>
         <w:shd w:val="clear" w:color="auto" w:fill="FFFFFF"/>
         <w:spacing w:before="0" w:beforeAutospacing="1" w:after="0" w:afterAutospacing="1" w:line="210" w:lineRule="atLeast"/>
+        <w:jc w:val="both"/>
         <w:rPr>
           <w:rFonts w:ascii="Consolas" w:eastAsia="Times New Roman" w:hAnsi="Consolas" w:cs="Times New Roman"/>
           <w:color w:val="5C5C5C"/>
@@ -6185,6 +6330,7 @@
         </w:pBdr>
         <w:shd w:val="clear" w:color="auto" w:fill="F8F8F8"/>
         <w:spacing w:before="0" w:beforeAutospacing="1" w:after="0" w:afterAutospacing="1" w:line="210" w:lineRule="atLeast"/>
+        <w:jc w:val="both"/>
         <w:rPr>
           <w:rFonts w:ascii="Consolas" w:eastAsia="Times New Roman" w:hAnsi="Consolas" w:cs="Times New Roman"/>
           <w:color w:val="5C5C5C"/>
@@ -6240,6 +6386,7 @@
         </w:pBdr>
         <w:shd w:val="clear" w:color="auto" w:fill="FFFFFF"/>
         <w:spacing w:before="0" w:beforeAutospacing="1" w:after="0" w:afterAutospacing="1" w:line="210" w:lineRule="atLeast"/>
+        <w:jc w:val="both"/>
         <w:rPr>
           <w:rFonts w:ascii="Consolas" w:eastAsia="Times New Roman" w:hAnsi="Consolas" w:cs="Times New Roman"/>
           <w:color w:val="5C5C5C"/>
@@ -6315,6 +6462,7 @@
         </w:pBdr>
         <w:shd w:val="clear" w:color="auto" w:fill="F8F8F8"/>
         <w:spacing w:before="0" w:beforeAutospacing="1" w:after="0" w:afterAutospacing="1" w:line="210" w:lineRule="atLeast"/>
+        <w:jc w:val="both"/>
         <w:rPr>
           <w:rFonts w:ascii="Consolas" w:eastAsia="Times New Roman" w:hAnsi="Consolas" w:cs="Times New Roman"/>
           <w:color w:val="5C5C5C"/>
@@ -6346,6 +6494,7 @@
         </w:pBdr>
         <w:shd w:val="clear" w:color="auto" w:fill="FFFFFF"/>
         <w:spacing w:before="0" w:beforeAutospacing="1" w:after="0" w:afterAutospacing="1" w:line="210" w:lineRule="atLeast"/>
+        <w:jc w:val="both"/>
         <w:rPr>
           <w:rFonts w:ascii="Consolas" w:eastAsia="Times New Roman" w:hAnsi="Consolas" w:cs="Times New Roman"/>
           <w:color w:val="5C5C5C"/>
@@ -6377,6 +6526,7 @@
         </w:pBdr>
         <w:shd w:val="clear" w:color="auto" w:fill="F8F8F8"/>
         <w:spacing w:before="0" w:beforeAutospacing="1" w:after="0" w:afterAutospacing="1" w:line="210" w:lineRule="atLeast"/>
+        <w:jc w:val="both"/>
         <w:rPr>
           <w:rFonts w:ascii="Consolas" w:eastAsia="Times New Roman" w:hAnsi="Consolas" w:cs="Times New Roman"/>
           <w:color w:val="5C5C5C"/>
@@ -6408,6 +6558,7 @@
         </w:pBdr>
         <w:shd w:val="clear" w:color="auto" w:fill="FFFFFF"/>
         <w:spacing w:before="0" w:beforeAutospacing="1" w:after="0" w:afterAutospacing="1" w:line="210" w:lineRule="atLeast"/>
+        <w:jc w:val="both"/>
         <w:rPr>
           <w:rFonts w:ascii="Consolas" w:eastAsia="Times New Roman" w:hAnsi="Consolas" w:cs="Times New Roman"/>
           <w:color w:val="5C5C5C"/>
@@ -6463,6 +6614,7 @@
         </w:pBdr>
         <w:shd w:val="clear" w:color="auto" w:fill="F8F8F8"/>
         <w:spacing w:before="0" w:beforeAutospacing="1" w:after="0" w:afterAutospacing="1" w:line="210" w:lineRule="atLeast"/>
+        <w:jc w:val="both"/>
         <w:rPr>
           <w:rFonts w:ascii="Consolas" w:eastAsia="Times New Roman" w:hAnsi="Consolas" w:cs="Times New Roman"/>
           <w:color w:val="5C5C5C"/>
@@ -6518,6 +6670,7 @@
         </w:pBdr>
         <w:shd w:val="clear" w:color="auto" w:fill="FFFFFF"/>
         <w:spacing w:before="0" w:beforeAutospacing="1" w:after="0" w:afterAutospacing="1" w:line="210" w:lineRule="atLeast"/>
+        <w:jc w:val="both"/>
         <w:rPr>
           <w:rFonts w:ascii="Consolas" w:eastAsia="Times New Roman" w:hAnsi="Consolas" w:cs="Times New Roman"/>
           <w:color w:val="5C5C5C"/>
@@ -6571,6 +6724,7 @@
         </w:pBdr>
         <w:shd w:val="clear" w:color="auto" w:fill="F8F8F8"/>
         <w:spacing w:before="0" w:beforeAutospacing="1" w:after="0" w:afterAutospacing="1" w:line="210" w:lineRule="atLeast"/>
+        <w:jc w:val="both"/>
         <w:rPr>
           <w:rFonts w:ascii="Consolas" w:eastAsia="Times New Roman" w:hAnsi="Consolas" w:cs="Times New Roman"/>
           <w:color w:val="5C5C5C"/>
@@ -6626,6 +6780,7 @@
         </w:pBdr>
         <w:shd w:val="clear" w:color="auto" w:fill="FFFFFF"/>
         <w:spacing w:before="0" w:beforeAutospacing="1" w:after="0" w:afterAutospacing="1" w:line="210" w:lineRule="atLeast"/>
+        <w:jc w:val="both"/>
         <w:rPr>
           <w:rFonts w:ascii="Consolas" w:eastAsia="Times New Roman" w:hAnsi="Consolas" w:cs="Times New Roman"/>
           <w:color w:val="5C5C5C"/>
@@ -6649,6 +6804,7 @@
     <w:p>
       <w:pPr>
         <w:pStyle w:val="Nessunaspaziatura"/>
+        <w:jc w:val="both"/>
         <w:rPr>
           <w:rStyle w:val="Enfasiintensa"/>
           <w:i w:val="0"/>
@@ -6660,6 +6816,7 @@
     <w:p>
       <w:pPr>
         <w:pStyle w:val="Nessunaspaziatura"/>
+        <w:jc w:val="both"/>
         <w:rPr>
           <w:rStyle w:val="Enfasiintensa"/>
           <w:i w:val="0"/>
@@ -6671,6 +6828,7 @@
     <w:p>
       <w:pPr>
         <w:pStyle w:val="Nessunaspaziatura"/>
+        <w:jc w:val="both"/>
         <w:rPr>
           <w:rStyle w:val="Enfasiintensa"/>
           <w:i w:val="0"/>
@@ -6746,6 +6904,7 @@
     <w:p>
       <w:pPr>
         <w:pStyle w:val="Nessunaspaziatura"/>
+        <w:jc w:val="both"/>
         <w:rPr>
           <w:rStyle w:val="Enfasiintensa"/>
           <w:i w:val="0"/>
@@ -6757,6 +6916,7 @@
     <w:p>
       <w:pPr>
         <w:pStyle w:val="Nessunaspaziatura"/>
+        <w:jc w:val="both"/>
         <w:rPr>
           <w:rStyle w:val="Enfasiintensa"/>
           <w:i w:val="0"/>
@@ -6768,6 +6928,7 @@
     <w:p>
       <w:pPr>
         <w:pStyle w:val="Titolo2"/>
+        <w:jc w:val="both"/>
       </w:pPr>
       <w:r>
         <w:lastRenderedPageBreak/>
@@ -6777,6 +6938,7 @@
     <w:p>
       <w:pPr>
         <w:pStyle w:val="Nessunaspaziatura"/>
+        <w:jc w:val="both"/>
       </w:pPr>
       <w:r>
         <w:t>Il Bridge, in questo prototipo viene simulato da un Notebook, ma è possibile implementarlo tramite una</w:t>
@@ -6800,6 +6962,7 @@
     <w:p>
       <w:pPr>
         <w:pStyle w:val="Nessunaspaziatura"/>
+        <w:jc w:val="both"/>
       </w:pPr>
       <w:r>
         <w:t>Il Bridge esegue il cuore di tutto il prototipo, ovvero lo script Python del BOT Telegram</w:t>
@@ -6807,7 +6970,7 @@
     </w:p>
     <w:p>
       <w:pPr>
-        <w:jc w:val="center"/>
+        <w:jc w:val="both"/>
       </w:pPr>
       <w:r>
         <w:rPr>
@@ -6866,6 +7029,7 @@
     <w:p>
       <w:pPr>
         <w:pStyle w:val="Nessunaspaziatura"/>
+        <w:jc w:val="both"/>
       </w:pPr>
       <w:r>
         <w:t xml:space="preserve">Il BOT telegram è stato scritto in python utilizzando la libreria </w:t>
@@ -6884,6 +7048,7 @@
     <w:p>
       <w:pPr>
         <w:pStyle w:val="Nessunaspaziatura"/>
+        <w:jc w:val="both"/>
       </w:pPr>
       <w:r>
         <w:t>Lo script python ha il compito di intercettare i dati dalla seriale</w:t>
@@ -6904,6 +7069,7 @@
     <w:p>
       <w:pPr>
         <w:pStyle w:val="Nessunaspaziatura"/>
+        <w:jc w:val="both"/>
       </w:pPr>
       <w:r>
         <w:t>I comandi disponibili per l’utente sono questi</w:t>
@@ -6919,6 +7085,7 @@
           <w:ilvl w:val="0"/>
           <w:numId w:val="14"/>
         </w:numPr>
+        <w:jc w:val="both"/>
       </w:pPr>
       <w:r>
         <w:t xml:space="preserve">/help </w:t>
@@ -6937,6 +7104,7 @@
           <w:ilvl w:val="0"/>
           <w:numId w:val="14"/>
         </w:numPr>
+        <w:jc w:val="both"/>
       </w:pPr>
       <w:r>
         <w:t xml:space="preserve">/start </w:t>
@@ -6955,6 +7123,7 @@
           <w:ilvl w:val="0"/>
           <w:numId w:val="14"/>
         </w:numPr>
+        <w:jc w:val="both"/>
       </w:pPr>
       <w:r>
         <w:t>/chiudi - Chiude la valvola</w:t>
@@ -6967,6 +7136,7 @@
           <w:ilvl w:val="0"/>
           <w:numId w:val="14"/>
         </w:numPr>
+        <w:jc w:val="both"/>
       </w:pPr>
       <w:r>
         <w:t>/apri - Apre la valvola</w:t>
@@ -6979,6 +7149,7 @@
           <w:ilvl w:val="0"/>
           <w:numId w:val="14"/>
         </w:numPr>
+        <w:jc w:val="both"/>
       </w:pPr>
       <w:r>
         <w:t>/ignora - Ignora il messaggio di emergenza</w:t>
@@ -6991,6 +7162,7 @@
           <w:ilvl w:val="0"/>
           <w:numId w:val="14"/>
         </w:numPr>
+        <w:jc w:val="both"/>
       </w:pPr>
       <w:r>
         <w:t>/istogramma – Visualizzazione dell’istogramma delle misurazioni effettuate</w:t>
@@ -6999,7 +7171,7 @@
     <w:p>
       <w:pPr>
         <w:pStyle w:val="Nessunaspaziatura"/>
-        <w:jc w:val="center"/>
+        <w:jc w:val="both"/>
       </w:pPr>
       <w:r>
         <w:rPr>
@@ -7058,6 +7230,7 @@
     <w:p>
       <w:pPr>
         <w:pStyle w:val="Nessunaspaziatura"/>
+        <w:jc w:val="both"/>
       </w:pPr>
       <w:r>
         <w:lastRenderedPageBreak/>
@@ -7073,6 +7246,7 @@
     <w:p>
       <w:pPr>
         <w:pStyle w:val="Nessunaspaziatura"/>
+        <w:jc w:val="both"/>
       </w:pPr>
       <w:r>
         <w:t xml:space="preserve">Quando accade ciò l’utente avrà a disposizione 5 secondi, terminati questi, </w:t>
@@ -7087,11 +7261,13 @@
     <w:p>
       <w:pPr>
         <w:pStyle w:val="Nessunaspaziatura"/>
+        <w:jc w:val="both"/>
       </w:pPr>
     </w:p>
     <w:p>
       <w:pPr>
         <w:pStyle w:val="Titolo4"/>
+        <w:jc w:val="both"/>
       </w:pPr>
       <w:r>
         <w:t>Fault Analysis:</w:t>
@@ -7100,11 +7276,13 @@
     <w:p>
       <w:pPr>
         <w:pStyle w:val="Nessunaspaziatura"/>
+        <w:jc w:val="both"/>
       </w:pPr>
     </w:p>
     <w:p>
       <w:pPr>
         <w:pStyle w:val="Nessunaspaziatura"/>
+        <w:jc w:val="both"/>
       </w:pPr>
       <w:r>
         <w:t xml:space="preserve">Il sensore MQ5 è tarato per rilevare come allarme valori di gas superiori a 500 ppm, ma per anticipare l’aumento del gas o </w:t>
@@ -7122,6 +7300,7 @@
     <w:p>
       <w:pPr>
         <w:pStyle w:val="Nessunaspaziatura"/>
+        <w:jc w:val="both"/>
       </w:pPr>
       <w:r>
         <w:t>Infatti</w:t>
@@ -7136,6 +7315,7 @@
     <w:p>
       <w:pPr>
         <w:pStyle w:val="Nessunaspaziatura"/>
+        <w:jc w:val="both"/>
       </w:pPr>
       <w:r>
         <w:t>In questo modo si è centrata la gaussiana nella parte ottimale di funzionamento, per ogni nuova misurazione si andrà a calcolare la probabilità, se è al di sotto di una soglia il sistema si arresta e chiude il condotto.</w:t>
@@ -7144,11 +7324,13 @@
     <w:p>
       <w:pPr>
         <w:pStyle w:val="Nessunaspaziatura"/>
+        <w:jc w:val="both"/>
       </w:pPr>
     </w:p>
     <w:p>
       <w:pPr>
         <w:pStyle w:val="Titolo2"/>
+        <w:jc w:val="both"/>
       </w:pPr>
       <w:r>
         <w:t>Script Python del comando “/start”:</w:t>
@@ -7165,6 +7347,7 @@
         </w:pBdr>
         <w:shd w:val="clear" w:color="auto" w:fill="FFFFFF"/>
         <w:spacing w:before="0" w:beforeAutospacing="1" w:after="0" w:afterAutospacing="1" w:line="210" w:lineRule="atLeast"/>
+        <w:jc w:val="both"/>
         <w:rPr>
           <w:rFonts w:ascii="Consolas" w:eastAsia="Times New Roman" w:hAnsi="Consolas" w:cs="Times New Roman"/>
           <w:color w:val="5C5C5C"/>
@@ -7218,6 +7401,7 @@
         </w:pBdr>
         <w:shd w:val="clear" w:color="auto" w:fill="F8F8F8"/>
         <w:spacing w:before="0" w:beforeAutospacing="1" w:after="0" w:afterAutospacing="1" w:line="210" w:lineRule="atLeast"/>
+        <w:jc w:val="both"/>
         <w:rPr>
           <w:rFonts w:ascii="Consolas" w:eastAsia="Times New Roman" w:hAnsi="Consolas" w:cs="Times New Roman"/>
           <w:color w:val="5C5C5C"/>
@@ -7262,6 +7446,7 @@
         </w:pBdr>
         <w:shd w:val="clear" w:color="auto" w:fill="FFFFFF"/>
         <w:spacing w:before="0" w:beforeAutospacing="1" w:after="0" w:afterAutospacing="1" w:line="210" w:lineRule="atLeast"/>
+        <w:jc w:val="both"/>
         <w:rPr>
           <w:rFonts w:ascii="Consolas" w:eastAsia="Times New Roman" w:hAnsi="Consolas" w:cs="Times New Roman"/>
           <w:color w:val="5C5C5C"/>
@@ -7317,6 +7502,7 @@
         </w:pBdr>
         <w:shd w:val="clear" w:color="auto" w:fill="F8F8F8"/>
         <w:spacing w:before="0" w:beforeAutospacing="1" w:after="0" w:afterAutospacing="1" w:line="210" w:lineRule="atLeast"/>
+        <w:jc w:val="both"/>
         <w:rPr>
           <w:rFonts w:ascii="Consolas" w:eastAsia="Times New Roman" w:hAnsi="Consolas" w:cs="Times New Roman"/>
           <w:color w:val="5C5C5C"/>
@@ -7348,6 +7534,7 @@
         </w:pBdr>
         <w:shd w:val="clear" w:color="auto" w:fill="FFFFFF"/>
         <w:spacing w:before="0" w:beforeAutospacing="1" w:after="0" w:afterAutospacing="1" w:line="210" w:lineRule="atLeast"/>
+        <w:jc w:val="both"/>
         <w:rPr>
           <w:rFonts w:ascii="Consolas" w:eastAsia="Times New Roman" w:hAnsi="Consolas" w:cs="Times New Roman"/>
           <w:color w:val="5C5C5C"/>
@@ -7379,6 +7566,7 @@
         </w:pBdr>
         <w:shd w:val="clear" w:color="auto" w:fill="F8F8F8"/>
         <w:spacing w:before="0" w:beforeAutospacing="1" w:after="0" w:afterAutospacing="1" w:line="210" w:lineRule="atLeast"/>
+        <w:jc w:val="both"/>
         <w:rPr>
           <w:rFonts w:ascii="Consolas" w:eastAsia="Times New Roman" w:hAnsi="Consolas" w:cs="Times New Roman"/>
           <w:color w:val="5C5C5C"/>
@@ -7410,6 +7598,7 @@
         </w:pBdr>
         <w:shd w:val="clear" w:color="auto" w:fill="FFFFFF"/>
         <w:spacing w:before="0" w:beforeAutospacing="1" w:after="0" w:afterAutospacing="1" w:line="210" w:lineRule="atLeast"/>
+        <w:jc w:val="both"/>
         <w:rPr>
           <w:rFonts w:ascii="Consolas" w:eastAsia="Times New Roman" w:hAnsi="Consolas" w:cs="Times New Roman"/>
           <w:color w:val="5C5C5C"/>
@@ -7441,6 +7630,7 @@
         </w:pBdr>
         <w:shd w:val="clear" w:color="auto" w:fill="F8F8F8"/>
         <w:spacing w:before="0" w:beforeAutospacing="1" w:after="0" w:afterAutospacing="1" w:line="210" w:lineRule="atLeast"/>
+        <w:jc w:val="both"/>
         <w:rPr>
           <w:rFonts w:ascii="Consolas" w:eastAsia="Times New Roman" w:hAnsi="Consolas" w:cs="Times New Roman"/>
           <w:color w:val="5C5C5C"/>
@@ -7472,6 +7662,7 @@
         </w:pBdr>
         <w:shd w:val="clear" w:color="auto" w:fill="FFFFFF"/>
         <w:spacing w:before="0" w:beforeAutospacing="1" w:after="0" w:afterAutospacing="1" w:line="210" w:lineRule="atLeast"/>
+        <w:jc w:val="both"/>
         <w:rPr>
           <w:rFonts w:ascii="Consolas" w:eastAsia="Times New Roman" w:hAnsi="Consolas" w:cs="Times New Roman"/>
           <w:color w:val="5C5C5C"/>
@@ -7527,6 +7718,7 @@
         </w:pBdr>
         <w:shd w:val="clear" w:color="auto" w:fill="F8F8F8"/>
         <w:spacing w:before="0" w:beforeAutospacing="1" w:after="0" w:afterAutospacing="1" w:line="210" w:lineRule="atLeast"/>
+        <w:jc w:val="both"/>
         <w:rPr>
           <w:rFonts w:ascii="Consolas" w:eastAsia="Times New Roman" w:hAnsi="Consolas" w:cs="Times New Roman"/>
           <w:color w:val="5C5C5C"/>
@@ -7580,6 +7772,7 @@
         </w:pBdr>
         <w:shd w:val="clear" w:color="auto" w:fill="FFFFFF"/>
         <w:spacing w:before="0" w:beforeAutospacing="1" w:after="0" w:afterAutospacing="1" w:line="210" w:lineRule="atLeast"/>
+        <w:jc w:val="both"/>
         <w:rPr>
           <w:rFonts w:ascii="Consolas" w:eastAsia="Times New Roman" w:hAnsi="Consolas" w:cs="Times New Roman"/>
           <w:color w:val="5C5C5C"/>
@@ -7635,6 +7828,7 @@
         </w:pBdr>
         <w:shd w:val="clear" w:color="auto" w:fill="F8F8F8"/>
         <w:spacing w:before="0" w:beforeAutospacing="1" w:after="0" w:afterAutospacing="1" w:line="210" w:lineRule="atLeast"/>
+        <w:jc w:val="both"/>
         <w:rPr>
           <w:rFonts w:ascii="Consolas" w:eastAsia="Times New Roman" w:hAnsi="Consolas" w:cs="Times New Roman"/>
           <w:color w:val="5C5C5C"/>
@@ -7690,6 +7884,7 @@
         </w:pBdr>
         <w:shd w:val="clear" w:color="auto" w:fill="FFFFFF"/>
         <w:spacing w:before="0" w:beforeAutospacing="1" w:after="0" w:afterAutospacing="1" w:line="210" w:lineRule="atLeast"/>
+        <w:jc w:val="both"/>
         <w:rPr>
           <w:rFonts w:ascii="Consolas" w:eastAsia="Times New Roman" w:hAnsi="Consolas" w:cs="Times New Roman"/>
           <w:color w:val="5C5C5C"/>
@@ -7721,6 +7916,7 @@
         </w:pBdr>
         <w:shd w:val="clear" w:color="auto" w:fill="F8F8F8"/>
         <w:spacing w:before="0" w:beforeAutospacing="1" w:after="0" w:afterAutospacing="1" w:line="210" w:lineRule="atLeast"/>
+        <w:jc w:val="both"/>
         <w:rPr>
           <w:rFonts w:ascii="Consolas" w:eastAsia="Times New Roman" w:hAnsi="Consolas" w:cs="Times New Roman"/>
           <w:color w:val="5C5C5C"/>
@@ -7752,6 +7948,7 @@
         </w:pBdr>
         <w:shd w:val="clear" w:color="auto" w:fill="FFFFFF"/>
         <w:spacing w:before="0" w:beforeAutospacing="1" w:after="0" w:afterAutospacing="1" w:line="210" w:lineRule="atLeast"/>
+        <w:jc w:val="both"/>
         <w:rPr>
           <w:rFonts w:ascii="Consolas" w:eastAsia="Times New Roman" w:hAnsi="Consolas" w:cs="Times New Roman"/>
           <w:color w:val="5C5C5C"/>
@@ -7807,6 +8004,7 @@
         </w:pBdr>
         <w:shd w:val="clear" w:color="auto" w:fill="F8F8F8"/>
         <w:spacing w:before="0" w:beforeAutospacing="1" w:after="0" w:afterAutospacing="1" w:line="210" w:lineRule="atLeast"/>
+        <w:jc w:val="both"/>
         <w:rPr>
           <w:rFonts w:ascii="Consolas" w:eastAsia="Times New Roman" w:hAnsi="Consolas" w:cs="Times New Roman"/>
           <w:color w:val="5C5C5C"/>
@@ -7862,6 +8060,7 @@
         </w:pBdr>
         <w:shd w:val="clear" w:color="auto" w:fill="FFFFFF"/>
         <w:spacing w:before="0" w:beforeAutospacing="1" w:after="0" w:afterAutospacing="1" w:line="210" w:lineRule="atLeast"/>
+        <w:jc w:val="both"/>
         <w:rPr>
           <w:rFonts w:ascii="Consolas" w:eastAsia="Times New Roman" w:hAnsi="Consolas" w:cs="Times New Roman"/>
           <w:color w:val="5C5C5C"/>
@@ -7893,6 +8092,7 @@
         </w:pBdr>
         <w:shd w:val="clear" w:color="auto" w:fill="F8F8F8"/>
         <w:spacing w:before="0" w:beforeAutospacing="1" w:after="0" w:afterAutospacing="1" w:line="210" w:lineRule="atLeast"/>
+        <w:jc w:val="both"/>
         <w:rPr>
           <w:rFonts w:ascii="Consolas" w:eastAsia="Times New Roman" w:hAnsi="Consolas" w:cs="Times New Roman"/>
           <w:color w:val="5C5C5C"/>
@@ -7946,6 +8146,7 @@
         </w:pBdr>
         <w:shd w:val="clear" w:color="auto" w:fill="FFFFFF"/>
         <w:spacing w:before="0" w:beforeAutospacing="1" w:after="0" w:afterAutospacing="1" w:line="210" w:lineRule="atLeast"/>
+        <w:jc w:val="both"/>
         <w:rPr>
           <w:rFonts w:ascii="Consolas" w:eastAsia="Times New Roman" w:hAnsi="Consolas" w:cs="Times New Roman"/>
           <w:color w:val="5C5C5C"/>
@@ -7977,6 +8178,7 @@
         </w:pBdr>
         <w:shd w:val="clear" w:color="auto" w:fill="F8F8F8"/>
         <w:spacing w:before="0" w:beforeAutospacing="1" w:after="0" w:afterAutospacing="1" w:line="210" w:lineRule="atLeast"/>
+        <w:jc w:val="both"/>
         <w:rPr>
           <w:rFonts w:ascii="Consolas" w:eastAsia="Times New Roman" w:hAnsi="Consolas" w:cs="Times New Roman"/>
           <w:color w:val="5C5C5C"/>
@@ -8078,6 +8280,7 @@
         </w:pBdr>
         <w:shd w:val="clear" w:color="auto" w:fill="FFFFFF"/>
         <w:spacing w:before="0" w:beforeAutospacing="1" w:after="0" w:afterAutospacing="1" w:line="210" w:lineRule="atLeast"/>
+        <w:jc w:val="both"/>
         <w:rPr>
           <w:rFonts w:ascii="Consolas" w:eastAsia="Times New Roman" w:hAnsi="Consolas" w:cs="Times New Roman"/>
           <w:color w:val="5C5C5C"/>
@@ -8109,6 +8312,7 @@
         </w:pBdr>
         <w:shd w:val="clear" w:color="auto" w:fill="F8F8F8"/>
         <w:spacing w:before="0" w:beforeAutospacing="1" w:after="0" w:afterAutospacing="1" w:line="210" w:lineRule="atLeast"/>
+        <w:jc w:val="both"/>
         <w:rPr>
           <w:rFonts w:ascii="Consolas" w:eastAsia="Times New Roman" w:hAnsi="Consolas" w:cs="Times New Roman"/>
           <w:color w:val="5C5C5C"/>
@@ -8164,6 +8368,7 @@
         </w:pBdr>
         <w:shd w:val="clear" w:color="auto" w:fill="FFFFFF"/>
         <w:spacing w:before="0" w:beforeAutospacing="1" w:after="0" w:afterAutospacing="1" w:line="210" w:lineRule="atLeast"/>
+        <w:jc w:val="both"/>
         <w:rPr>
           <w:rFonts w:ascii="Consolas" w:eastAsia="Times New Roman" w:hAnsi="Consolas" w:cs="Times New Roman"/>
           <w:color w:val="5C5C5C"/>
@@ -8241,6 +8446,7 @@
         </w:pBdr>
         <w:shd w:val="clear" w:color="auto" w:fill="F8F8F8"/>
         <w:spacing w:before="0" w:beforeAutospacing="1" w:after="0" w:afterAutospacing="1" w:line="210" w:lineRule="atLeast"/>
+        <w:jc w:val="both"/>
         <w:rPr>
           <w:rFonts w:ascii="Consolas" w:eastAsia="Times New Roman" w:hAnsi="Consolas" w:cs="Times New Roman"/>
           <w:color w:val="5C5C5C"/>
@@ -8272,6 +8478,7 @@
         </w:pBdr>
         <w:shd w:val="clear" w:color="auto" w:fill="FFFFFF"/>
         <w:spacing w:before="0" w:beforeAutospacing="1" w:after="0" w:afterAutospacing="1" w:line="210" w:lineRule="atLeast"/>
+        <w:jc w:val="both"/>
         <w:rPr>
           <w:rFonts w:ascii="Consolas" w:eastAsia="Times New Roman" w:hAnsi="Consolas" w:cs="Times New Roman"/>
           <w:color w:val="5C5C5C"/>
@@ -8303,6 +8510,7 @@
         </w:pBdr>
         <w:shd w:val="clear" w:color="auto" w:fill="F8F8F8"/>
         <w:spacing w:before="0" w:beforeAutospacing="1" w:after="0" w:afterAutospacing="1" w:line="210" w:lineRule="atLeast"/>
+        <w:jc w:val="both"/>
         <w:rPr>
           <w:rFonts w:ascii="Consolas" w:eastAsia="Times New Roman" w:hAnsi="Consolas" w:cs="Times New Roman"/>
           <w:color w:val="5C5C5C"/>
@@ -8404,6 +8612,7 @@
         </w:pBdr>
         <w:shd w:val="clear" w:color="auto" w:fill="FFFFFF"/>
         <w:spacing w:before="0" w:beforeAutospacing="1" w:after="0" w:afterAutospacing="1" w:line="210" w:lineRule="atLeast"/>
+        <w:jc w:val="both"/>
         <w:rPr>
           <w:rFonts w:ascii="Consolas" w:eastAsia="Times New Roman" w:hAnsi="Consolas" w:cs="Times New Roman"/>
           <w:color w:val="5C5C5C"/>
@@ -8481,6 +8690,7 @@
         </w:pBdr>
         <w:shd w:val="clear" w:color="auto" w:fill="F8F8F8"/>
         <w:spacing w:before="0" w:beforeAutospacing="1" w:after="0" w:afterAutospacing="1" w:line="210" w:lineRule="atLeast"/>
+        <w:jc w:val="both"/>
         <w:rPr>
           <w:rFonts w:ascii="Consolas" w:eastAsia="Times New Roman" w:hAnsi="Consolas" w:cs="Times New Roman"/>
           <w:color w:val="5C5C5C"/>
@@ -8512,6 +8722,7 @@
         </w:pBdr>
         <w:shd w:val="clear" w:color="auto" w:fill="FFFFFF"/>
         <w:spacing w:before="0" w:beforeAutospacing="1" w:after="0" w:afterAutospacing="1" w:line="210" w:lineRule="atLeast"/>
+        <w:jc w:val="both"/>
         <w:rPr>
           <w:rFonts w:ascii="Consolas" w:eastAsia="Times New Roman" w:hAnsi="Consolas" w:cs="Times New Roman"/>
           <w:color w:val="5C5C5C"/>
@@ -8543,6 +8754,7 @@
         </w:pBdr>
         <w:shd w:val="clear" w:color="auto" w:fill="F8F8F8"/>
         <w:spacing w:before="0" w:beforeAutospacing="1" w:after="0" w:afterAutospacing="1" w:line="210" w:lineRule="atLeast"/>
+        <w:jc w:val="both"/>
         <w:rPr>
           <w:rFonts w:ascii="Consolas" w:eastAsia="Times New Roman" w:hAnsi="Consolas" w:cs="Times New Roman"/>
           <w:color w:val="5C5C5C"/>
@@ -8607,6 +8819,7 @@
         </w:pBdr>
         <w:shd w:val="clear" w:color="auto" w:fill="FFFFFF"/>
         <w:spacing w:before="0" w:beforeAutospacing="1" w:after="0" w:afterAutospacing="1" w:line="210" w:lineRule="atLeast"/>
+        <w:jc w:val="both"/>
         <w:rPr>
           <w:rFonts w:ascii="Consolas" w:eastAsia="Times New Roman" w:hAnsi="Consolas" w:cs="Times New Roman"/>
           <w:color w:val="5C5C5C"/>
@@ -8649,6 +8862,7 @@
         </w:pBdr>
         <w:shd w:val="clear" w:color="auto" w:fill="F8F8F8"/>
         <w:spacing w:before="0" w:beforeAutospacing="1" w:after="0" w:afterAutospacing="1" w:line="210" w:lineRule="atLeast"/>
+        <w:jc w:val="both"/>
         <w:rPr>
           <w:rFonts w:ascii="Consolas" w:eastAsia="Times New Roman" w:hAnsi="Consolas" w:cs="Times New Roman"/>
           <w:color w:val="5C5C5C"/>
@@ -8691,6 +8905,7 @@
         </w:pBdr>
         <w:shd w:val="clear" w:color="auto" w:fill="FFFFFF"/>
         <w:spacing w:before="0" w:beforeAutospacing="1" w:after="0" w:afterAutospacing="1" w:line="210" w:lineRule="atLeast"/>
+        <w:jc w:val="both"/>
         <w:rPr>
           <w:rFonts w:ascii="Consolas" w:eastAsia="Times New Roman" w:hAnsi="Consolas" w:cs="Times New Roman"/>
           <w:color w:val="5C5C5C"/>
@@ -8733,6 +8948,7 @@
         </w:pBdr>
         <w:shd w:val="clear" w:color="auto" w:fill="F8F8F8"/>
         <w:spacing w:before="0" w:beforeAutospacing="1" w:after="0" w:afterAutospacing="1" w:line="210" w:lineRule="atLeast"/>
+        <w:jc w:val="both"/>
         <w:rPr>
           <w:rFonts w:ascii="Consolas" w:eastAsia="Times New Roman" w:hAnsi="Consolas" w:cs="Times New Roman"/>
           <w:color w:val="5C5C5C"/>
@@ -8764,6 +8980,7 @@
         </w:pBdr>
         <w:shd w:val="clear" w:color="auto" w:fill="FFFFFF"/>
         <w:spacing w:before="0" w:beforeAutospacing="1" w:after="0" w:afterAutospacing="1" w:line="210" w:lineRule="atLeast"/>
+        <w:jc w:val="both"/>
         <w:rPr>
           <w:rFonts w:ascii="Consolas" w:eastAsia="Times New Roman" w:hAnsi="Consolas" w:cs="Times New Roman"/>
           <w:color w:val="5C5C5C"/>
@@ -8817,6 +9034,7 @@
         </w:pBdr>
         <w:shd w:val="clear" w:color="auto" w:fill="F8F8F8"/>
         <w:spacing w:before="0" w:beforeAutospacing="1" w:after="0" w:afterAutospacing="1" w:line="210" w:lineRule="atLeast"/>
+        <w:jc w:val="both"/>
         <w:rPr>
           <w:rFonts w:ascii="Consolas" w:eastAsia="Times New Roman" w:hAnsi="Consolas" w:cs="Times New Roman"/>
           <w:color w:val="5C5C5C"/>
@@ -8881,6 +9099,7 @@
         </w:pBdr>
         <w:shd w:val="clear" w:color="auto" w:fill="FFFFFF"/>
         <w:spacing w:before="0" w:beforeAutospacing="1" w:after="0" w:afterAutospacing="1" w:line="210" w:lineRule="atLeast"/>
+        <w:jc w:val="both"/>
         <w:rPr>
           <w:rFonts w:ascii="Consolas" w:eastAsia="Times New Roman" w:hAnsi="Consolas" w:cs="Times New Roman"/>
           <w:color w:val="5C5C5C"/>
@@ -8967,6 +9186,7 @@
         </w:pBdr>
         <w:shd w:val="clear" w:color="auto" w:fill="F8F8F8"/>
         <w:spacing w:before="0" w:beforeAutospacing="1" w:after="0" w:afterAutospacing="1" w:line="210" w:lineRule="atLeast"/>
+        <w:jc w:val="both"/>
         <w:rPr>
           <w:rFonts w:ascii="Consolas" w:eastAsia="Times New Roman" w:hAnsi="Consolas" w:cs="Times New Roman"/>
           <w:color w:val="5C5C5C"/>
@@ -9053,6 +9273,7 @@
         </w:pBdr>
         <w:shd w:val="clear" w:color="auto" w:fill="FFFFFF"/>
         <w:spacing w:before="0" w:beforeAutospacing="1" w:after="0" w:afterAutospacing="1" w:line="210" w:lineRule="atLeast"/>
+        <w:jc w:val="both"/>
         <w:rPr>
           <w:rFonts w:ascii="Consolas" w:eastAsia="Times New Roman" w:hAnsi="Consolas" w:cs="Times New Roman"/>
           <w:color w:val="5C5C5C"/>
@@ -9095,6 +9316,7 @@
         </w:pBdr>
         <w:shd w:val="clear" w:color="auto" w:fill="F8F8F8"/>
         <w:spacing w:before="0" w:beforeAutospacing="1" w:after="0" w:afterAutospacing="1" w:line="210" w:lineRule="atLeast"/>
+        <w:jc w:val="both"/>
         <w:rPr>
           <w:rFonts w:ascii="Consolas" w:eastAsia="Times New Roman" w:hAnsi="Consolas" w:cs="Times New Roman"/>
           <w:color w:val="5C5C5C"/>
@@ -9196,24 +9418,24 @@
         </w:pBdr>
         <w:shd w:val="clear" w:color="auto" w:fill="FFFFFF"/>
         <w:spacing w:before="0" w:beforeAutospacing="1" w:after="0" w:afterAutospacing="1" w:line="210" w:lineRule="atLeast"/>
-        <w:rPr>
-          <w:rFonts w:ascii="Consolas" w:eastAsia="Times New Roman" w:hAnsi="Consolas" w:cs="Times New Roman"/>
-          <w:color w:val="5C5C5C"/>
-          <w:sz w:val="18"/>
-          <w:szCs w:val="18"/>
-          <w:lang w:eastAsia="it-IT"/>
-        </w:rPr>
-      </w:pPr>
-      <w:r>
-        <w:rPr>
-          <w:rFonts w:ascii="Consolas" w:eastAsia="Times New Roman" w:hAnsi="Consolas" w:cs="Times New Roman"/>
-          <w:color w:val="000000"/>
-          <w:sz w:val="18"/>
-          <w:szCs w:val="18"/>
-          <w:bdr w:val="none" w:sz="0" w:space="0" w:color="auto" w:frame="1"/>
-          <w:lang w:eastAsia="it-IT"/>
-        </w:rPr>
-        <w:lastRenderedPageBreak/>
+        <w:jc w:val="both"/>
+        <w:rPr>
+          <w:rFonts w:ascii="Consolas" w:eastAsia="Times New Roman" w:hAnsi="Consolas" w:cs="Times New Roman"/>
+          <w:color w:val="5C5C5C"/>
+          <w:sz w:val="18"/>
+          <w:szCs w:val="18"/>
+          <w:lang w:eastAsia="it-IT"/>
+        </w:rPr>
+      </w:pPr>
+      <w:r>
+        <w:rPr>
+          <w:rFonts w:ascii="Consolas" w:eastAsia="Times New Roman" w:hAnsi="Consolas" w:cs="Times New Roman"/>
+          <w:color w:val="000000"/>
+          <w:sz w:val="18"/>
+          <w:szCs w:val="18"/>
+          <w:bdr w:val="none" w:sz="0" w:space="0" w:color="auto" w:frame="1"/>
+          <w:lang w:eastAsia="it-IT"/>
+        </w:rPr>
         <w:t>                    </w:t>
       </w:r>
       <w:r>
@@ -9274,23 +9496,25 @@
         </w:pBdr>
         <w:shd w:val="clear" w:color="auto" w:fill="F8F8F8"/>
         <w:spacing w:before="0" w:beforeAutospacing="1" w:after="0" w:afterAutospacing="1" w:line="210" w:lineRule="atLeast"/>
-        <w:rPr>
-          <w:rFonts w:ascii="Consolas" w:eastAsia="Times New Roman" w:hAnsi="Consolas" w:cs="Times New Roman"/>
-          <w:color w:val="5C5C5C"/>
-          <w:sz w:val="18"/>
-          <w:szCs w:val="18"/>
-          <w:lang w:eastAsia="it-IT"/>
-        </w:rPr>
-      </w:pPr>
-      <w:r>
-        <w:rPr>
-          <w:rFonts w:ascii="Consolas" w:eastAsia="Times New Roman" w:hAnsi="Consolas" w:cs="Times New Roman"/>
-          <w:color w:val="000000"/>
-          <w:sz w:val="18"/>
-          <w:szCs w:val="18"/>
-          <w:bdr w:val="none" w:sz="0" w:space="0" w:color="auto" w:frame="1"/>
-          <w:lang w:eastAsia="it-IT"/>
-        </w:rPr>
+        <w:jc w:val="both"/>
+        <w:rPr>
+          <w:rFonts w:ascii="Consolas" w:eastAsia="Times New Roman" w:hAnsi="Consolas" w:cs="Times New Roman"/>
+          <w:color w:val="5C5C5C"/>
+          <w:sz w:val="18"/>
+          <w:szCs w:val="18"/>
+          <w:lang w:eastAsia="it-IT"/>
+        </w:rPr>
+      </w:pPr>
+      <w:r>
+        <w:rPr>
+          <w:rFonts w:ascii="Consolas" w:eastAsia="Times New Roman" w:hAnsi="Consolas" w:cs="Times New Roman"/>
+          <w:color w:val="000000"/>
+          <w:sz w:val="18"/>
+          <w:szCs w:val="18"/>
+          <w:bdr w:val="none" w:sz="0" w:space="0" w:color="auto" w:frame="1"/>
+          <w:lang w:eastAsia="it-IT"/>
+        </w:rPr>
+        <w:lastRenderedPageBreak/>
         <w:t>                    fuga = 1  </w:t>
       </w:r>
     </w:p>
@@ -9305,6 +9529,7 @@
         </w:pBdr>
         <w:shd w:val="clear" w:color="auto" w:fill="FFFFFF"/>
         <w:spacing w:before="0" w:beforeAutospacing="1" w:after="0" w:afterAutospacing="1" w:line="210" w:lineRule="atLeast"/>
+        <w:jc w:val="both"/>
         <w:rPr>
           <w:rFonts w:ascii="Consolas" w:eastAsia="Times New Roman" w:hAnsi="Consolas" w:cs="Times New Roman"/>
           <w:color w:val="5C5C5C"/>
@@ -9358,6 +9583,7 @@
         </w:pBdr>
         <w:shd w:val="clear" w:color="auto" w:fill="F8F8F8"/>
         <w:spacing w:before="0" w:beforeAutospacing="1" w:after="0" w:afterAutospacing="1" w:line="210" w:lineRule="atLeast"/>
+        <w:jc w:val="both"/>
         <w:rPr>
           <w:rFonts w:ascii="Consolas" w:eastAsia="Times New Roman" w:hAnsi="Consolas" w:cs="Times New Roman"/>
           <w:color w:val="5C5C5C"/>
@@ -9411,6 +9637,7 @@
         </w:pBdr>
         <w:shd w:val="clear" w:color="auto" w:fill="FFFFFF"/>
         <w:spacing w:before="0" w:beforeAutospacing="1" w:after="0" w:afterAutospacing="1" w:line="210" w:lineRule="atLeast"/>
+        <w:jc w:val="both"/>
         <w:rPr>
           <w:rFonts w:ascii="Consolas" w:eastAsia="Times New Roman" w:hAnsi="Consolas" w:cs="Times New Roman"/>
           <w:color w:val="5C5C5C"/>
@@ -9464,6 +9691,7 @@
         </w:pBdr>
         <w:shd w:val="clear" w:color="auto" w:fill="F8F8F8"/>
         <w:spacing w:before="0" w:beforeAutospacing="1" w:after="0" w:afterAutospacing="1" w:line="210" w:lineRule="atLeast"/>
+        <w:jc w:val="both"/>
         <w:rPr>
           <w:rFonts w:ascii="Consolas" w:eastAsia="Times New Roman" w:hAnsi="Consolas" w:cs="Times New Roman"/>
           <w:color w:val="5C5C5C"/>
@@ -9517,6 +9745,7 @@
         </w:pBdr>
         <w:shd w:val="clear" w:color="auto" w:fill="FFFFFF"/>
         <w:spacing w:before="0" w:beforeAutospacing="1" w:after="0" w:afterAutospacing="1" w:line="210" w:lineRule="atLeast"/>
+        <w:jc w:val="both"/>
         <w:rPr>
           <w:rFonts w:ascii="Consolas" w:eastAsia="Times New Roman" w:hAnsi="Consolas" w:cs="Times New Roman"/>
           <w:color w:val="5C5C5C"/>
@@ -9570,6 +9799,7 @@
         </w:pBdr>
         <w:shd w:val="clear" w:color="auto" w:fill="F8F8F8"/>
         <w:spacing w:before="0" w:beforeAutospacing="1" w:after="0" w:afterAutospacing="1" w:line="210" w:lineRule="atLeast"/>
+        <w:jc w:val="both"/>
         <w:rPr>
           <w:rFonts w:ascii="Consolas" w:eastAsia="Times New Roman" w:hAnsi="Consolas" w:cs="Times New Roman"/>
           <w:color w:val="5C5C5C"/>
@@ -9623,6 +9853,7 @@
         </w:pBdr>
         <w:shd w:val="clear" w:color="auto" w:fill="FFFFFF"/>
         <w:spacing w:before="0" w:beforeAutospacing="1" w:after="0" w:afterAutospacing="1" w:line="210" w:lineRule="atLeast"/>
+        <w:jc w:val="both"/>
         <w:rPr>
           <w:rFonts w:ascii="Consolas" w:eastAsia="Times New Roman" w:hAnsi="Consolas" w:cs="Times New Roman"/>
           <w:color w:val="5C5C5C"/>
@@ -9654,6 +9885,7 @@
         </w:pBdr>
         <w:shd w:val="clear" w:color="auto" w:fill="F8F8F8"/>
         <w:spacing w:before="0" w:beforeAutospacing="1" w:after="0" w:afterAutospacing="1" w:line="210" w:lineRule="atLeast"/>
+        <w:jc w:val="both"/>
         <w:rPr>
           <w:rFonts w:ascii="Consolas" w:eastAsia="Times New Roman" w:hAnsi="Consolas" w:cs="Times New Roman"/>
           <w:color w:val="5C5C5C"/>
@@ -9707,6 +9939,7 @@
         </w:pBdr>
         <w:shd w:val="clear" w:color="auto" w:fill="FFFFFF"/>
         <w:spacing w:before="0" w:beforeAutospacing="1" w:after="0" w:afterAutospacing="1" w:line="210" w:lineRule="atLeast"/>
+        <w:jc w:val="both"/>
         <w:rPr>
           <w:rFonts w:ascii="Consolas" w:eastAsia="Times New Roman" w:hAnsi="Consolas" w:cs="Times New Roman"/>
           <w:color w:val="5C5C5C"/>
@@ -9749,6 +9982,7 @@
         </w:pBdr>
         <w:shd w:val="clear" w:color="auto" w:fill="F8F8F8"/>
         <w:spacing w:before="0" w:beforeAutospacing="1" w:after="0" w:afterAutospacing="1" w:line="210" w:lineRule="atLeast"/>
+        <w:jc w:val="both"/>
         <w:rPr>
           <w:rFonts w:ascii="Consolas" w:eastAsia="Times New Roman" w:hAnsi="Consolas" w:cs="Times New Roman"/>
           <w:color w:val="5C5C5C"/>
@@ -9791,6 +10025,7 @@
         </w:pBdr>
         <w:shd w:val="clear" w:color="auto" w:fill="FFFFFF"/>
         <w:spacing w:before="0" w:beforeAutospacing="1" w:after="0" w:afterAutospacing="1" w:line="210" w:lineRule="atLeast"/>
+        <w:jc w:val="both"/>
         <w:rPr>
           <w:rFonts w:ascii="Consolas" w:eastAsia="Times New Roman" w:hAnsi="Consolas" w:cs="Times New Roman"/>
           <w:color w:val="5C5C5C"/>
@@ -9844,6 +10079,7 @@
         </w:pBdr>
         <w:shd w:val="clear" w:color="auto" w:fill="F8F8F8"/>
         <w:spacing w:before="0" w:beforeAutospacing="1" w:after="0" w:afterAutospacing="1" w:line="210" w:lineRule="atLeast"/>
+        <w:jc w:val="both"/>
         <w:rPr>
           <w:rFonts w:ascii="Consolas" w:eastAsia="Times New Roman" w:hAnsi="Consolas" w:cs="Times New Roman"/>
           <w:color w:val="5C5C5C"/>
@@ -9921,6 +10157,7 @@
         </w:pBdr>
         <w:shd w:val="clear" w:color="auto" w:fill="FFFFFF"/>
         <w:spacing w:before="0" w:beforeAutospacing="1" w:after="0" w:afterAutospacing="1" w:line="210" w:lineRule="atLeast"/>
+        <w:jc w:val="both"/>
         <w:rPr>
           <w:rFonts w:ascii="Consolas" w:eastAsia="Times New Roman" w:hAnsi="Consolas" w:cs="Times New Roman"/>
           <w:color w:val="5C5C5C"/>
@@ -9952,6 +10189,7 @@
         </w:pBdr>
         <w:shd w:val="clear" w:color="auto" w:fill="F8F8F8"/>
         <w:spacing w:before="0" w:beforeAutospacing="1" w:after="0" w:afterAutospacing="1" w:line="210" w:lineRule="atLeast"/>
+        <w:jc w:val="both"/>
         <w:rPr>
           <w:rFonts w:ascii="Consolas" w:eastAsia="Times New Roman" w:hAnsi="Consolas" w:cs="Times New Roman"/>
           <w:color w:val="5C5C5C"/>
@@ -9983,6 +10221,7 @@
         </w:pBdr>
         <w:shd w:val="clear" w:color="auto" w:fill="FFFFFF"/>
         <w:spacing w:before="0" w:beforeAutospacing="1" w:after="0" w:afterAutospacing="1" w:line="210" w:lineRule="atLeast"/>
+        <w:jc w:val="both"/>
         <w:rPr>
           <w:rFonts w:ascii="Consolas" w:eastAsia="Times New Roman" w:hAnsi="Consolas" w:cs="Times New Roman"/>
           <w:color w:val="5C5C5C"/>
@@ -10038,6 +10277,7 @@
         </w:pBdr>
         <w:shd w:val="clear" w:color="auto" w:fill="F8F8F8"/>
         <w:spacing w:before="0" w:beforeAutospacing="1" w:after="0" w:afterAutospacing="1" w:line="210" w:lineRule="atLeast"/>
+        <w:jc w:val="both"/>
         <w:rPr>
           <w:rFonts w:ascii="Consolas" w:eastAsia="Times New Roman" w:hAnsi="Consolas" w:cs="Times New Roman"/>
           <w:color w:val="5C5C5C"/>
@@ -10102,6 +10342,7 @@
         </w:pBdr>
         <w:shd w:val="clear" w:color="auto" w:fill="FFFFFF"/>
         <w:spacing w:before="0" w:beforeAutospacing="1" w:after="0" w:afterAutospacing="1" w:line="210" w:lineRule="atLeast"/>
+        <w:jc w:val="both"/>
         <w:rPr>
           <w:rFonts w:ascii="Consolas" w:eastAsia="Times New Roman" w:hAnsi="Consolas" w:cs="Times New Roman"/>
           <w:color w:val="5C5C5C"/>
@@ -10144,6 +10385,7 @@
         </w:pBdr>
         <w:shd w:val="clear" w:color="auto" w:fill="F8F8F8"/>
         <w:spacing w:before="0" w:beforeAutospacing="1" w:after="0" w:afterAutospacing="1" w:line="210" w:lineRule="atLeast"/>
+        <w:jc w:val="both"/>
         <w:rPr>
           <w:rFonts w:ascii="Consolas" w:eastAsia="Times New Roman" w:hAnsi="Consolas" w:cs="Times New Roman"/>
           <w:color w:val="5C5C5C"/>
@@ -10186,6 +10428,7 @@
         </w:pBdr>
         <w:shd w:val="clear" w:color="auto" w:fill="FFFFFF"/>
         <w:spacing w:before="0" w:beforeAutospacing="1" w:after="0" w:afterAutospacing="1" w:line="210" w:lineRule="atLeast"/>
+        <w:jc w:val="both"/>
         <w:rPr>
           <w:rFonts w:ascii="Consolas" w:eastAsia="Times New Roman" w:hAnsi="Consolas" w:cs="Times New Roman"/>
           <w:color w:val="5C5C5C"/>
@@ -10228,6 +10471,7 @@
         </w:pBdr>
         <w:shd w:val="clear" w:color="auto" w:fill="F8F8F8"/>
         <w:spacing w:before="0" w:beforeAutospacing="1" w:after="0" w:afterAutospacing="1" w:line="210" w:lineRule="atLeast"/>
+        <w:jc w:val="both"/>
         <w:rPr>
           <w:rFonts w:ascii="Consolas" w:eastAsia="Times New Roman" w:hAnsi="Consolas" w:cs="Times New Roman"/>
           <w:color w:val="5C5C5C"/>
@@ -10305,6 +10549,7 @@
         </w:pBdr>
         <w:shd w:val="clear" w:color="auto" w:fill="FFFFFF"/>
         <w:spacing w:before="0" w:beforeAutospacing="1" w:after="0" w:afterAutospacing="1" w:line="210" w:lineRule="atLeast"/>
+        <w:jc w:val="both"/>
         <w:rPr>
           <w:rFonts w:ascii="Consolas" w:eastAsia="Times New Roman" w:hAnsi="Consolas" w:cs="Times New Roman"/>
           <w:color w:val="5C5C5C"/>
@@ -10336,6 +10581,7 @@
         </w:pBdr>
         <w:shd w:val="clear" w:color="auto" w:fill="F8F8F8"/>
         <w:spacing w:before="0" w:beforeAutospacing="1" w:after="0" w:afterAutospacing="1" w:line="210" w:lineRule="atLeast"/>
+        <w:jc w:val="both"/>
         <w:rPr>
           <w:rFonts w:ascii="Consolas" w:eastAsia="Times New Roman" w:hAnsi="Consolas" w:cs="Times New Roman"/>
           <w:color w:val="5C5C5C"/>
@@ -10367,6 +10613,7 @@
         </w:pBdr>
         <w:shd w:val="clear" w:color="auto" w:fill="FFFFFF"/>
         <w:spacing w:before="0" w:beforeAutospacing="1" w:after="0" w:afterAutospacing="1" w:line="210" w:lineRule="atLeast"/>
+        <w:jc w:val="both"/>
         <w:rPr>
           <w:rFonts w:ascii="Consolas" w:eastAsia="Times New Roman" w:hAnsi="Consolas" w:cs="Times New Roman"/>
           <w:color w:val="5C5C5C"/>
@@ -10422,6 +10669,7 @@
         </w:pBdr>
         <w:shd w:val="clear" w:color="auto" w:fill="F8F8F8"/>
         <w:spacing w:before="0" w:beforeAutospacing="1" w:after="0" w:afterAutospacing="1" w:line="210" w:lineRule="atLeast"/>
+        <w:jc w:val="both"/>
         <w:rPr>
           <w:rFonts w:ascii="Consolas" w:eastAsia="Times New Roman" w:hAnsi="Consolas" w:cs="Times New Roman"/>
           <w:color w:val="5C5C5C"/>
@@ -10477,6 +10725,7 @@
         </w:pBdr>
         <w:shd w:val="clear" w:color="auto" w:fill="FFFFFF"/>
         <w:spacing w:before="0" w:beforeAutospacing="1" w:after="0" w:afterAutospacing="1" w:line="210" w:lineRule="atLeast"/>
+        <w:jc w:val="both"/>
         <w:rPr>
           <w:rFonts w:ascii="Consolas" w:eastAsia="Times New Roman" w:hAnsi="Consolas" w:cs="Times New Roman"/>
           <w:color w:val="5C5C5C"/>
@@ -10530,6 +10779,7 @@
         </w:pBdr>
         <w:shd w:val="clear" w:color="auto" w:fill="F8F8F8"/>
         <w:spacing w:before="0" w:beforeAutospacing="1" w:after="0" w:afterAutospacing="1" w:line="210" w:lineRule="atLeast"/>
+        <w:jc w:val="both"/>
         <w:rPr>
           <w:rFonts w:ascii="Consolas" w:eastAsia="Times New Roman" w:hAnsi="Consolas" w:cs="Times New Roman"/>
           <w:color w:val="5C5C5C"/>
@@ -10561,6 +10811,7 @@
         </w:pBdr>
         <w:shd w:val="clear" w:color="auto" w:fill="FFFFFF"/>
         <w:spacing w:before="0" w:beforeAutospacing="1" w:after="0" w:afterAutospacing="1" w:line="210" w:lineRule="atLeast"/>
+        <w:jc w:val="both"/>
         <w:rPr>
           <w:rFonts w:ascii="Consolas" w:eastAsia="Times New Roman" w:hAnsi="Consolas" w:cs="Times New Roman"/>
           <w:color w:val="5C5C5C"/>
@@ -10614,6 +10865,7 @@
         </w:pBdr>
         <w:shd w:val="clear" w:color="auto" w:fill="F8F8F8"/>
         <w:spacing w:before="0" w:beforeAutospacing="1" w:after="0" w:afterAutospacing="1" w:line="210" w:lineRule="atLeast"/>
+        <w:jc w:val="both"/>
         <w:rPr>
           <w:rFonts w:ascii="Consolas" w:eastAsia="Times New Roman" w:hAnsi="Consolas" w:cs="Times New Roman"/>
           <w:color w:val="5C5C5C"/>
@@ -10656,6 +10908,7 @@
         </w:pBdr>
         <w:shd w:val="clear" w:color="auto" w:fill="FFFFFF"/>
         <w:spacing w:before="0" w:beforeAutospacing="1" w:after="0" w:afterAutospacing="1" w:line="210" w:lineRule="atLeast"/>
+        <w:jc w:val="both"/>
         <w:rPr>
           <w:rFonts w:ascii="Consolas" w:eastAsia="Times New Roman" w:hAnsi="Consolas" w:cs="Times New Roman"/>
           <w:color w:val="5C5C5C"/>
@@ -10698,6 +10951,7 @@
         </w:pBdr>
         <w:shd w:val="clear" w:color="auto" w:fill="F8F8F8"/>
         <w:spacing w:before="0" w:beforeAutospacing="1" w:after="0" w:afterAutospacing="1" w:line="210" w:lineRule="atLeast"/>
+        <w:jc w:val="both"/>
         <w:rPr>
           <w:rFonts w:ascii="Consolas" w:eastAsia="Times New Roman" w:hAnsi="Consolas" w:cs="Times New Roman"/>
           <w:color w:val="5C5C5C"/>
@@ -10751,6 +11005,7 @@
         </w:pBdr>
         <w:shd w:val="clear" w:color="auto" w:fill="FFFFFF"/>
         <w:spacing w:before="0" w:beforeAutospacing="1" w:after="0" w:afterAutospacing="1" w:line="210" w:lineRule="atLeast"/>
+        <w:jc w:val="both"/>
         <w:rPr>
           <w:rFonts w:ascii="Consolas" w:eastAsia="Times New Roman" w:hAnsi="Consolas" w:cs="Times New Roman"/>
           <w:color w:val="5C5C5C"/>
@@ -10782,6 +11037,7 @@
         </w:pBdr>
         <w:shd w:val="clear" w:color="auto" w:fill="F8F8F8"/>
         <w:spacing w:before="0" w:beforeAutospacing="1" w:after="0" w:afterAutospacing="1" w:line="210" w:lineRule="atLeast"/>
+        <w:jc w:val="both"/>
         <w:rPr>
           <w:rFonts w:ascii="Consolas" w:eastAsia="Times New Roman" w:hAnsi="Consolas" w:cs="Times New Roman"/>
           <w:color w:val="5C5C5C"/>
@@ -10837,6 +11093,7 @@
         </w:pBdr>
         <w:shd w:val="clear" w:color="auto" w:fill="FFFFFF"/>
         <w:spacing w:before="0" w:beforeAutospacing="1" w:after="0" w:afterAutospacing="1" w:line="210" w:lineRule="atLeast"/>
+        <w:jc w:val="both"/>
         <w:rPr>
           <w:rFonts w:ascii="Consolas" w:eastAsia="Times New Roman" w:hAnsi="Consolas" w:cs="Times New Roman"/>
           <w:color w:val="5C5C5C"/>
@@ -10890,6 +11147,7 @@
         </w:pBdr>
         <w:shd w:val="clear" w:color="auto" w:fill="F8F8F8"/>
         <w:spacing w:before="0" w:beforeAutospacing="1" w:after="0" w:afterAutospacing="1" w:line="210" w:lineRule="atLeast"/>
+        <w:jc w:val="both"/>
         <w:rPr>
           <w:rFonts w:ascii="Consolas" w:eastAsia="Times New Roman" w:hAnsi="Consolas" w:cs="Times New Roman"/>
           <w:color w:val="5C5C5C"/>
@@ -10932,6 +11190,7 @@
         </w:pBdr>
         <w:shd w:val="clear" w:color="auto" w:fill="FFFFFF"/>
         <w:spacing w:before="0" w:beforeAutospacing="1" w:after="0" w:afterAutospacing="1" w:line="210" w:lineRule="atLeast"/>
+        <w:jc w:val="both"/>
         <w:rPr>
           <w:rFonts w:ascii="Consolas" w:eastAsia="Times New Roman" w:hAnsi="Consolas" w:cs="Times New Roman"/>
           <w:color w:val="5C5C5C"/>
@@ -10974,6 +11233,7 @@
         </w:pBdr>
         <w:shd w:val="clear" w:color="auto" w:fill="F8F8F8"/>
         <w:spacing w:before="0" w:beforeAutospacing="1" w:after="0" w:afterAutospacing="1" w:line="210" w:lineRule="atLeast"/>
+        <w:jc w:val="both"/>
         <w:rPr>
           <w:rFonts w:ascii="Consolas" w:eastAsia="Times New Roman" w:hAnsi="Consolas" w:cs="Times New Roman"/>
           <w:color w:val="5C5C5C"/>
@@ -11027,6 +11287,7 @@
         </w:pBdr>
         <w:shd w:val="clear" w:color="auto" w:fill="FFFFFF"/>
         <w:spacing w:before="0" w:beforeAutospacing="1" w:after="0" w:afterAutospacing="1" w:line="210" w:lineRule="atLeast"/>
+        <w:jc w:val="both"/>
         <w:rPr>
           <w:rFonts w:ascii="Consolas" w:eastAsia="Times New Roman" w:hAnsi="Consolas" w:cs="Times New Roman"/>
           <w:color w:val="5C5C5C"/>
@@ -11058,6 +11319,7 @@
         </w:pBdr>
         <w:shd w:val="clear" w:color="auto" w:fill="F8F8F8"/>
         <w:spacing w:before="0" w:beforeAutospacing="1" w:after="0" w:afterAutospacing="1" w:line="210" w:lineRule="atLeast"/>
+        <w:jc w:val="both"/>
         <w:rPr>
           <w:rFonts w:ascii="Consolas" w:eastAsia="Times New Roman" w:hAnsi="Consolas" w:cs="Times New Roman"/>
           <w:color w:val="5C5C5C"/>
@@ -11113,6 +11375,7 @@
         </w:pBdr>
         <w:shd w:val="clear" w:color="auto" w:fill="FFFFFF"/>
         <w:spacing w:before="0" w:beforeAutospacing="1" w:after="0" w:afterAutospacing="1" w:line="210" w:lineRule="atLeast"/>
+        <w:jc w:val="both"/>
         <w:rPr>
           <w:rFonts w:ascii="Consolas" w:eastAsia="Times New Roman" w:hAnsi="Consolas" w:cs="Times New Roman"/>
           <w:color w:val="5C5C5C"/>
@@ -11166,6 +11429,7 @@
         </w:pBdr>
         <w:shd w:val="clear" w:color="auto" w:fill="F8F8F8"/>
         <w:spacing w:before="0" w:beforeAutospacing="1" w:after="0" w:afterAutospacing="1" w:line="210" w:lineRule="atLeast"/>
+        <w:jc w:val="both"/>
         <w:rPr>
           <w:rFonts w:ascii="Consolas" w:eastAsia="Times New Roman" w:hAnsi="Consolas" w:cs="Times New Roman"/>
           <w:color w:val="5C5C5C"/>
@@ -11219,6 +11483,7 @@
         </w:pBdr>
         <w:shd w:val="clear" w:color="auto" w:fill="FFFFFF"/>
         <w:spacing w:before="0" w:beforeAutospacing="1" w:after="0" w:afterAutospacing="1" w:line="210" w:lineRule="atLeast"/>
+        <w:jc w:val="both"/>
         <w:rPr>
           <w:rFonts w:ascii="Consolas" w:eastAsia="Times New Roman" w:hAnsi="Consolas" w:cs="Times New Roman"/>
           <w:color w:val="5C5C5C"/>
@@ -11272,6 +11537,7 @@
         </w:pBdr>
         <w:shd w:val="clear" w:color="auto" w:fill="F8F8F8"/>
         <w:spacing w:before="0" w:beforeAutospacing="1" w:after="0" w:afterAutospacing="1" w:line="210" w:lineRule="atLeast"/>
+        <w:jc w:val="both"/>
         <w:rPr>
           <w:rFonts w:ascii="Consolas" w:eastAsia="Times New Roman" w:hAnsi="Consolas" w:cs="Times New Roman"/>
           <w:color w:val="5C5C5C"/>
@@ -11295,42 +11561,54 @@
     <w:p>
       <w:pPr>
         <w:pStyle w:val="Titolo2"/>
+        <w:jc w:val="both"/>
       </w:pPr>
     </w:p>
     <w:p>
       <w:pPr>
         <w:pStyle w:val="Titolo2"/>
+        <w:jc w:val="both"/>
       </w:pPr>
     </w:p>
     <w:p>
       <w:pPr>
         <w:pStyle w:val="Titolo2"/>
+        <w:jc w:val="both"/>
       </w:pPr>
     </w:p>
     <w:p>
       <w:pPr>
         <w:pStyle w:val="Titolo2"/>
+        <w:jc w:val="both"/>
       </w:pPr>
     </w:p>
     <w:p>
       <w:pPr>
         <w:pStyle w:val="Titolo2"/>
+        <w:jc w:val="both"/>
       </w:pPr>
     </w:p>
     <w:p>
       <w:pPr>
         <w:pStyle w:val="Titolo2"/>
-      </w:pPr>
-    </w:p>
-    <w:p/>
+        <w:jc w:val="both"/>
+      </w:pPr>
+    </w:p>
+    <w:p>
+      <w:pPr>
+        <w:jc w:val="both"/>
+      </w:pPr>
+    </w:p>
     <w:p>
       <w:pPr>
         <w:pStyle w:val="Titolo2"/>
+        <w:jc w:val="both"/>
       </w:pPr>
     </w:p>
     <w:p>
       <w:pPr>
         <w:pStyle w:val="Titolo2"/>
+        <w:jc w:val="both"/>
       </w:pPr>
       <w:r>
         <w:t>Script Python del comando “/chiudi” ed “/apri”:</w:t>
@@ -11347,6 +11625,7 @@
         </w:pBdr>
         <w:shd w:val="clear" w:color="auto" w:fill="FFFFFF"/>
         <w:spacing w:before="0" w:beforeAutospacing="1" w:after="0" w:afterAutospacing="1" w:line="210" w:lineRule="atLeast"/>
+        <w:jc w:val="both"/>
         <w:rPr>
           <w:rFonts w:ascii="Consolas" w:eastAsia="Times New Roman" w:hAnsi="Consolas" w:cs="Times New Roman"/>
           <w:color w:val="5C5C5C"/>
@@ -11391,6 +11670,7 @@
         </w:pBdr>
         <w:shd w:val="clear" w:color="auto" w:fill="F8F8F8"/>
         <w:spacing w:before="0" w:beforeAutospacing="1" w:after="0" w:afterAutospacing="1" w:line="210" w:lineRule="atLeast"/>
+        <w:jc w:val="both"/>
         <w:rPr>
           <w:rFonts w:ascii="Consolas" w:eastAsia="Times New Roman" w:hAnsi="Consolas" w:cs="Times New Roman"/>
           <w:color w:val="5C5C5C"/>
@@ -11422,6 +11702,7 @@
         </w:pBdr>
         <w:shd w:val="clear" w:color="auto" w:fill="FFFFFF"/>
         <w:spacing w:before="0" w:beforeAutospacing="1" w:after="0" w:afterAutospacing="1" w:line="210" w:lineRule="atLeast"/>
+        <w:jc w:val="both"/>
         <w:rPr>
           <w:rFonts w:ascii="Consolas" w:eastAsia="Times New Roman" w:hAnsi="Consolas" w:cs="Times New Roman"/>
           <w:color w:val="5C5C5C"/>
@@ -11453,6 +11734,7 @@
         </w:pBdr>
         <w:shd w:val="clear" w:color="auto" w:fill="F8F8F8"/>
         <w:spacing w:before="0" w:beforeAutospacing="1" w:after="0" w:afterAutospacing="1" w:line="210" w:lineRule="atLeast"/>
+        <w:jc w:val="both"/>
         <w:rPr>
           <w:rFonts w:ascii="Consolas" w:eastAsia="Times New Roman" w:hAnsi="Consolas" w:cs="Times New Roman"/>
           <w:color w:val="5C5C5C"/>
@@ -11484,6 +11766,7 @@
         </w:pBdr>
         <w:shd w:val="clear" w:color="auto" w:fill="FFFFFF"/>
         <w:spacing w:before="0" w:beforeAutospacing="1" w:after="0" w:afterAutospacing="1" w:line="210" w:lineRule="atLeast"/>
+        <w:jc w:val="both"/>
         <w:rPr>
           <w:rFonts w:ascii="Consolas" w:eastAsia="Times New Roman" w:hAnsi="Consolas" w:cs="Times New Roman"/>
           <w:color w:val="5C5C5C"/>
@@ -11539,6 +11822,7 @@
         </w:pBdr>
         <w:shd w:val="clear" w:color="auto" w:fill="F8F8F8"/>
         <w:spacing w:before="0" w:beforeAutospacing="1" w:after="0" w:afterAutospacing="1" w:line="210" w:lineRule="atLeast"/>
+        <w:jc w:val="both"/>
         <w:rPr>
           <w:rFonts w:ascii="Consolas" w:eastAsia="Times New Roman" w:hAnsi="Consolas" w:cs="Times New Roman"/>
           <w:color w:val="5C5C5C"/>
@@ -11594,6 +11878,7 @@
         </w:pBdr>
         <w:shd w:val="clear" w:color="auto" w:fill="FFFFFF"/>
         <w:spacing w:before="0" w:beforeAutospacing="1" w:after="0" w:afterAutospacing="1" w:line="210" w:lineRule="atLeast"/>
+        <w:jc w:val="both"/>
         <w:rPr>
           <w:rFonts w:ascii="Consolas" w:eastAsia="Times New Roman" w:hAnsi="Consolas" w:cs="Times New Roman"/>
           <w:color w:val="5C5C5C"/>
@@ -11647,6 +11932,7 @@
         </w:pBdr>
         <w:shd w:val="clear" w:color="auto" w:fill="F8F8F8"/>
         <w:spacing w:before="0" w:beforeAutospacing="1" w:after="0" w:afterAutospacing="1" w:line="210" w:lineRule="atLeast"/>
+        <w:jc w:val="both"/>
         <w:rPr>
           <w:rFonts w:ascii="Consolas" w:eastAsia="Times New Roman" w:hAnsi="Consolas" w:cs="Times New Roman"/>
           <w:color w:val="5C5C5C"/>
@@ -11702,6 +11988,7 @@
         </w:pBdr>
         <w:shd w:val="clear" w:color="auto" w:fill="FFFFFF"/>
         <w:spacing w:before="0" w:beforeAutospacing="1" w:after="0" w:afterAutospacing="1" w:line="210" w:lineRule="atLeast"/>
+        <w:jc w:val="both"/>
         <w:rPr>
           <w:rFonts w:ascii="Consolas" w:eastAsia="Times New Roman" w:hAnsi="Consolas" w:cs="Times New Roman"/>
           <w:color w:val="5C5C5C"/>
@@ -11781,6 +12068,7 @@
         </w:pBdr>
         <w:shd w:val="clear" w:color="auto" w:fill="F8F8F8"/>
         <w:spacing w:before="0" w:beforeAutospacing="1" w:after="0" w:afterAutospacing="1" w:line="210" w:lineRule="atLeast"/>
+        <w:jc w:val="both"/>
         <w:rPr>
           <w:rFonts w:ascii="Consolas" w:eastAsia="Times New Roman" w:hAnsi="Consolas" w:cs="Times New Roman"/>
           <w:color w:val="5C5C5C"/>
@@ -11858,6 +12146,7 @@
         </w:pBdr>
         <w:shd w:val="clear" w:color="auto" w:fill="FFFFFF"/>
         <w:spacing w:before="0" w:beforeAutospacing="1" w:after="0" w:afterAutospacing="1" w:line="210" w:lineRule="atLeast"/>
+        <w:jc w:val="both"/>
         <w:rPr>
           <w:rFonts w:ascii="Consolas" w:eastAsia="Times New Roman" w:hAnsi="Consolas" w:cs="Times New Roman"/>
           <w:color w:val="5C5C5C"/>
@@ -11889,6 +12178,7 @@
         </w:pBdr>
         <w:shd w:val="clear" w:color="auto" w:fill="F8F8F8"/>
         <w:spacing w:before="0" w:beforeAutospacing="1" w:after="0" w:afterAutospacing="1" w:line="210" w:lineRule="atLeast"/>
+        <w:jc w:val="both"/>
         <w:rPr>
           <w:rFonts w:ascii="Consolas" w:eastAsia="Times New Roman" w:hAnsi="Consolas" w:cs="Times New Roman"/>
           <w:color w:val="5C5C5C"/>
@@ -11966,6 +12256,7 @@
         </w:pBdr>
         <w:shd w:val="clear" w:color="auto" w:fill="FFFFFF"/>
         <w:spacing w:before="0" w:beforeAutospacing="1" w:after="0" w:afterAutospacing="1" w:line="210" w:lineRule="atLeast"/>
+        <w:jc w:val="both"/>
         <w:rPr>
           <w:rFonts w:ascii="Consolas" w:eastAsia="Times New Roman" w:hAnsi="Consolas" w:cs="Times New Roman"/>
           <w:color w:val="5C5C5C"/>
@@ -11997,6 +12288,7 @@
         </w:pBdr>
         <w:shd w:val="clear" w:color="auto" w:fill="F8F8F8"/>
         <w:spacing w:before="0" w:beforeAutospacing="1" w:after="0" w:afterAutospacing="1" w:line="210" w:lineRule="atLeast"/>
+        <w:jc w:val="both"/>
         <w:rPr>
           <w:rFonts w:ascii="Consolas" w:eastAsia="Times New Roman" w:hAnsi="Consolas" w:cs="Times New Roman"/>
           <w:color w:val="5C5C5C"/>
@@ -12074,6 +12366,7 @@
         </w:pBdr>
         <w:shd w:val="clear" w:color="auto" w:fill="FFFFFF"/>
         <w:spacing w:before="0" w:beforeAutospacing="1" w:after="0" w:afterAutospacing="1" w:line="210" w:lineRule="atLeast"/>
+        <w:jc w:val="both"/>
         <w:rPr>
           <w:rFonts w:ascii="Consolas" w:eastAsia="Times New Roman" w:hAnsi="Consolas" w:cs="Times New Roman"/>
           <w:color w:val="5C5C5C"/>
@@ -12105,6 +12398,7 @@
         </w:pBdr>
         <w:shd w:val="clear" w:color="auto" w:fill="F8F8F8"/>
         <w:spacing w:before="0" w:beforeAutospacing="1" w:after="0" w:afterAutospacing="1" w:line="210" w:lineRule="atLeast"/>
+        <w:jc w:val="both"/>
         <w:rPr>
           <w:rFonts w:ascii="Consolas" w:eastAsia="Times New Roman" w:hAnsi="Consolas" w:cs="Times New Roman"/>
           <w:color w:val="5C5C5C"/>
@@ -12208,6 +12502,7 @@
         </w:pBdr>
         <w:shd w:val="clear" w:color="auto" w:fill="FFFFFF"/>
         <w:spacing w:before="0" w:beforeAutospacing="1" w:after="0" w:afterAutospacing="1" w:line="210" w:lineRule="atLeast"/>
+        <w:jc w:val="both"/>
         <w:rPr>
           <w:rFonts w:ascii="Consolas" w:eastAsia="Times New Roman" w:hAnsi="Consolas" w:cs="Times New Roman"/>
           <w:color w:val="5C5C5C"/>
@@ -12263,6 +12558,7 @@
         </w:pBdr>
         <w:shd w:val="clear" w:color="auto" w:fill="F8F8F8"/>
         <w:spacing w:before="0" w:beforeAutospacing="1" w:after="0" w:afterAutospacing="1" w:line="210" w:lineRule="atLeast"/>
+        <w:jc w:val="both"/>
         <w:rPr>
           <w:rFonts w:ascii="Consolas" w:eastAsia="Times New Roman" w:hAnsi="Consolas" w:cs="Times New Roman"/>
           <w:color w:val="5C5C5C"/>
@@ -12318,6 +12614,7 @@
         </w:pBdr>
         <w:shd w:val="clear" w:color="auto" w:fill="FFFFFF"/>
         <w:spacing w:before="0" w:beforeAutospacing="1" w:after="0" w:afterAutospacing="1" w:line="210" w:lineRule="atLeast"/>
+        <w:jc w:val="both"/>
         <w:rPr>
           <w:rFonts w:ascii="Consolas" w:eastAsia="Times New Roman" w:hAnsi="Consolas" w:cs="Times New Roman"/>
           <w:color w:val="5C5C5C"/>
@@ -12371,6 +12668,7 @@
         </w:pBdr>
         <w:shd w:val="clear" w:color="auto" w:fill="F8F8F8"/>
         <w:spacing w:before="0" w:beforeAutospacing="1" w:after="0" w:afterAutospacing="1" w:line="210" w:lineRule="atLeast"/>
+        <w:jc w:val="both"/>
         <w:rPr>
           <w:rFonts w:ascii="Consolas" w:eastAsia="Times New Roman" w:hAnsi="Consolas" w:cs="Times New Roman"/>
           <w:color w:val="5C5C5C"/>
@@ -12424,6 +12722,7 @@
         </w:pBdr>
         <w:shd w:val="clear" w:color="auto" w:fill="FFFFFF"/>
         <w:spacing w:before="0" w:beforeAutospacing="1" w:after="0" w:afterAutospacing="1" w:line="210" w:lineRule="atLeast"/>
+        <w:jc w:val="both"/>
         <w:rPr>
           <w:rFonts w:ascii="Consolas" w:eastAsia="Times New Roman" w:hAnsi="Consolas" w:cs="Times New Roman"/>
           <w:color w:val="5C5C5C"/>
@@ -12503,6 +12802,7 @@
         </w:pBdr>
         <w:shd w:val="clear" w:color="auto" w:fill="F8F8F8"/>
         <w:spacing w:before="0" w:beforeAutospacing="1" w:after="0" w:afterAutospacing="1" w:line="210" w:lineRule="atLeast"/>
+        <w:jc w:val="both"/>
         <w:rPr>
           <w:rFonts w:ascii="Consolas" w:eastAsia="Times New Roman" w:hAnsi="Consolas" w:cs="Times New Roman"/>
           <w:color w:val="5C5C5C"/>
@@ -12556,6 +12856,7 @@
         </w:pBdr>
         <w:shd w:val="clear" w:color="auto" w:fill="FFFFFF"/>
         <w:spacing w:before="0" w:beforeAutospacing="1" w:after="0" w:afterAutospacing="1" w:line="210" w:lineRule="atLeast"/>
+        <w:jc w:val="both"/>
         <w:rPr>
           <w:rFonts w:ascii="Consolas" w:eastAsia="Times New Roman" w:hAnsi="Consolas" w:cs="Times New Roman"/>
           <w:color w:val="5C5C5C"/>
@@ -12611,6 +12912,7 @@
         </w:pBdr>
         <w:shd w:val="clear" w:color="auto" w:fill="F8F8F8"/>
         <w:spacing w:before="0" w:beforeAutospacing="1" w:after="0" w:afterAutospacing="1" w:line="210" w:lineRule="atLeast"/>
+        <w:jc w:val="both"/>
         <w:rPr>
           <w:rFonts w:ascii="Consolas" w:eastAsia="Times New Roman" w:hAnsi="Consolas" w:cs="Times New Roman"/>
           <w:color w:val="5C5C5C"/>
@@ -12642,6 +12944,7 @@
         </w:pBdr>
         <w:shd w:val="clear" w:color="auto" w:fill="F8F8F8"/>
         <w:spacing w:before="0" w:beforeAutospacing="1" w:after="0" w:afterAutospacing="1" w:line="210" w:lineRule="atLeast"/>
+        <w:jc w:val="both"/>
         <w:rPr>
           <w:rFonts w:ascii="Consolas" w:eastAsia="Times New Roman" w:hAnsi="Consolas" w:cs="Times New Roman"/>
           <w:color w:val="5C5C5C"/>
@@ -12697,6 +13000,7 @@
         </w:pBdr>
         <w:shd w:val="clear" w:color="auto" w:fill="F8F8F8"/>
         <w:spacing w:before="0" w:beforeAutospacing="1" w:after="0" w:afterAutospacing="1" w:line="210" w:lineRule="atLeast"/>
+        <w:jc w:val="both"/>
         <w:rPr>
           <w:rFonts w:ascii="Consolas" w:eastAsia="Times New Roman" w:hAnsi="Consolas" w:cs="Times New Roman"/>
           <w:color w:val="5C5C5C"/>
@@ -12728,6 +13032,7 @@
         </w:pBdr>
         <w:shd w:val="clear" w:color="auto" w:fill="F8F8F8"/>
         <w:spacing w:before="0" w:beforeAutospacing="1" w:after="0" w:afterAutospacing="1" w:line="210" w:lineRule="atLeast"/>
+        <w:jc w:val="both"/>
         <w:rPr>
           <w:rFonts w:ascii="Consolas" w:eastAsia="Times New Roman" w:hAnsi="Consolas" w:cs="Times New Roman"/>
           <w:color w:val="5C5C5C"/>
@@ -12748,6 +13053,7 @@
         </w:pBdr>
         <w:shd w:val="clear" w:color="auto" w:fill="FFFFFF"/>
         <w:spacing w:before="0" w:beforeAutospacing="1" w:after="0" w:afterAutospacing="1" w:line="210" w:lineRule="atLeast"/>
+        <w:jc w:val="both"/>
         <w:rPr>
           <w:rFonts w:ascii="Consolas" w:eastAsia="Times New Roman" w:hAnsi="Consolas" w:cs="Times New Roman"/>
           <w:color w:val="5C5C5C"/>
@@ -12801,6 +13107,7 @@
         </w:pBdr>
         <w:shd w:val="clear" w:color="auto" w:fill="F8F8F8"/>
         <w:spacing w:before="0" w:beforeAutospacing="1" w:after="0" w:afterAutospacing="1" w:line="210" w:lineRule="atLeast"/>
+        <w:jc w:val="both"/>
         <w:rPr>
           <w:rFonts w:ascii="Consolas" w:eastAsia="Times New Roman" w:hAnsi="Consolas" w:cs="Times New Roman"/>
           <w:color w:val="5C5C5C"/>
@@ -12845,6 +13152,7 @@
         </w:pBdr>
         <w:shd w:val="clear" w:color="auto" w:fill="FFFFFF"/>
         <w:spacing w:before="0" w:beforeAutospacing="1" w:after="0" w:afterAutospacing="1" w:line="210" w:lineRule="atLeast"/>
+        <w:jc w:val="both"/>
         <w:rPr>
           <w:rFonts w:ascii="Consolas" w:eastAsia="Times New Roman" w:hAnsi="Consolas" w:cs="Times New Roman"/>
           <w:color w:val="5C5C5C"/>
@@ -12900,6 +13208,7 @@
         </w:pBdr>
         <w:shd w:val="clear" w:color="auto" w:fill="F8F8F8"/>
         <w:spacing w:before="0" w:beforeAutospacing="1" w:after="0" w:afterAutospacing="1" w:line="210" w:lineRule="atLeast"/>
+        <w:jc w:val="both"/>
         <w:rPr>
           <w:rFonts w:ascii="Consolas" w:eastAsia="Times New Roman" w:hAnsi="Consolas" w:cs="Times New Roman"/>
           <w:color w:val="5C5C5C"/>
@@ -12955,6 +13264,7 @@
         </w:pBdr>
         <w:shd w:val="clear" w:color="auto" w:fill="FFFFFF"/>
         <w:spacing w:before="0" w:beforeAutospacing="1" w:after="0" w:afterAutospacing="1" w:line="210" w:lineRule="atLeast"/>
+        <w:jc w:val="both"/>
         <w:rPr>
           <w:rFonts w:ascii="Consolas" w:eastAsia="Times New Roman" w:hAnsi="Consolas" w:cs="Times New Roman"/>
           <w:color w:val="5C5C5C"/>
@@ -12986,6 +13296,7 @@
         </w:pBdr>
         <w:shd w:val="clear" w:color="auto" w:fill="F8F8F8"/>
         <w:spacing w:before="0" w:beforeAutospacing="1" w:after="0" w:afterAutospacing="1" w:line="210" w:lineRule="atLeast"/>
+        <w:jc w:val="both"/>
         <w:rPr>
           <w:rFonts w:ascii="Consolas" w:eastAsia="Times New Roman" w:hAnsi="Consolas" w:cs="Times New Roman"/>
           <w:color w:val="5C5C5C"/>
@@ -13039,6 +13350,7 @@
         </w:pBdr>
         <w:shd w:val="clear" w:color="auto" w:fill="FFFFFF"/>
         <w:spacing w:before="0" w:beforeAutospacing="1" w:after="0" w:afterAutospacing="1" w:line="210" w:lineRule="atLeast"/>
+        <w:jc w:val="both"/>
         <w:rPr>
           <w:rFonts w:ascii="Consolas" w:eastAsia="Times New Roman" w:hAnsi="Consolas" w:cs="Times New Roman"/>
           <w:color w:val="5C5C5C"/>
@@ -13070,6 +13382,7 @@
         </w:pBdr>
         <w:shd w:val="clear" w:color="auto" w:fill="F8F8F8"/>
         <w:spacing w:before="0" w:beforeAutospacing="1" w:after="0" w:afterAutospacing="1" w:line="210" w:lineRule="atLeast"/>
+        <w:jc w:val="both"/>
         <w:rPr>
           <w:rFonts w:ascii="Consolas" w:eastAsia="Times New Roman" w:hAnsi="Consolas" w:cs="Times New Roman"/>
           <w:color w:val="5C5C5C"/>
@@ -13101,6 +13414,7 @@
         </w:pBdr>
         <w:shd w:val="clear" w:color="auto" w:fill="FFFFFF"/>
         <w:spacing w:before="0" w:beforeAutospacing="1" w:after="0" w:afterAutospacing="1" w:line="210" w:lineRule="atLeast"/>
+        <w:jc w:val="both"/>
         <w:rPr>
           <w:rFonts w:ascii="Consolas" w:eastAsia="Times New Roman" w:hAnsi="Consolas" w:cs="Times New Roman"/>
           <w:color w:val="5C5C5C"/>
@@ -13156,6 +13470,7 @@
         </w:pBdr>
         <w:shd w:val="clear" w:color="auto" w:fill="F8F8F8"/>
         <w:spacing w:before="0" w:beforeAutospacing="1" w:after="0" w:afterAutospacing="1" w:line="210" w:lineRule="atLeast"/>
+        <w:jc w:val="both"/>
         <w:rPr>
           <w:rFonts w:ascii="Consolas" w:eastAsia="Times New Roman" w:hAnsi="Consolas" w:cs="Times New Roman"/>
           <w:color w:val="5C5C5C"/>
@@ -13187,6 +13502,7 @@
         </w:pBdr>
         <w:shd w:val="clear" w:color="auto" w:fill="FFFFFF"/>
         <w:spacing w:before="0" w:beforeAutospacing="1" w:after="0" w:afterAutospacing="1" w:line="210" w:lineRule="atLeast"/>
+        <w:jc w:val="both"/>
         <w:rPr>
           <w:rFonts w:ascii="Consolas" w:eastAsia="Times New Roman" w:hAnsi="Consolas" w:cs="Times New Roman"/>
           <w:color w:val="5C5C5C"/>
@@ -13242,6 +13558,7 @@
         </w:pBdr>
         <w:shd w:val="clear" w:color="auto" w:fill="F8F8F8"/>
         <w:spacing w:before="0" w:beforeAutospacing="1" w:after="0" w:afterAutospacing="1" w:line="210" w:lineRule="atLeast"/>
+        <w:jc w:val="both"/>
         <w:rPr>
           <w:rFonts w:ascii="Consolas" w:eastAsia="Times New Roman" w:hAnsi="Consolas" w:cs="Times New Roman"/>
           <w:color w:val="5C5C5C"/>
@@ -13295,6 +13612,7 @@
         </w:pBdr>
         <w:shd w:val="clear" w:color="auto" w:fill="FFFFFF"/>
         <w:spacing w:before="0" w:beforeAutospacing="1" w:after="0" w:afterAutospacing="1" w:line="210" w:lineRule="atLeast"/>
+        <w:jc w:val="both"/>
         <w:rPr>
           <w:rFonts w:ascii="Consolas" w:eastAsia="Times New Roman" w:hAnsi="Consolas" w:cs="Times New Roman"/>
           <w:color w:val="5C5C5C"/>
@@ -13326,6 +13644,7 @@
         </w:pBdr>
         <w:shd w:val="clear" w:color="auto" w:fill="F8F8F8"/>
         <w:spacing w:before="0" w:beforeAutospacing="1" w:after="0" w:afterAutospacing="1" w:line="210" w:lineRule="atLeast"/>
+        <w:jc w:val="both"/>
         <w:rPr>
           <w:rFonts w:ascii="Consolas" w:eastAsia="Times New Roman" w:hAnsi="Consolas" w:cs="Times New Roman"/>
           <w:color w:val="5C5C5C"/>
@@ -13357,6 +13676,7 @@
         </w:pBdr>
         <w:shd w:val="clear" w:color="auto" w:fill="FFFFFF"/>
         <w:spacing w:before="0" w:beforeAutospacing="1" w:after="0" w:afterAutospacing="1" w:line="210" w:lineRule="atLeast"/>
+        <w:jc w:val="both"/>
         <w:rPr>
           <w:rFonts w:ascii="Consolas" w:eastAsia="Times New Roman" w:hAnsi="Consolas" w:cs="Times New Roman"/>
           <w:color w:val="5C5C5C"/>
@@ -13410,6 +13730,7 @@
         </w:pBdr>
         <w:shd w:val="clear" w:color="auto" w:fill="F8F8F8"/>
         <w:spacing w:before="0" w:beforeAutospacing="1" w:after="0" w:afterAutospacing="1" w:line="210" w:lineRule="atLeast"/>
+        <w:jc w:val="both"/>
         <w:rPr>
           <w:rFonts w:ascii="Consolas" w:eastAsia="Times New Roman" w:hAnsi="Consolas" w:cs="Times New Roman"/>
           <w:color w:val="5C5C5C"/>
@@ -13454,6 +13775,7 @@
         </w:pBdr>
         <w:shd w:val="clear" w:color="auto" w:fill="FFFFFF"/>
         <w:spacing w:before="0" w:beforeAutospacing="1" w:after="0" w:afterAutospacing="1" w:line="210" w:lineRule="atLeast"/>
+        <w:jc w:val="both"/>
         <w:rPr>
           <w:rFonts w:ascii="Consolas" w:eastAsia="Times New Roman" w:hAnsi="Consolas" w:cs="Times New Roman"/>
           <w:color w:val="5C5C5C"/>
@@ -13509,6 +13831,7 @@
         </w:pBdr>
         <w:shd w:val="clear" w:color="auto" w:fill="F8F8F8"/>
         <w:spacing w:before="0" w:beforeAutospacing="1" w:after="0" w:afterAutospacing="1" w:line="210" w:lineRule="atLeast"/>
+        <w:jc w:val="both"/>
         <w:rPr>
           <w:rFonts w:ascii="Consolas" w:eastAsia="Times New Roman" w:hAnsi="Consolas" w:cs="Times New Roman"/>
           <w:color w:val="5C5C5C"/>
@@ -13564,6 +13887,7 @@
         </w:pBdr>
         <w:shd w:val="clear" w:color="auto" w:fill="FFFFFF"/>
         <w:spacing w:before="0" w:beforeAutospacing="1" w:after="0" w:afterAutospacing="1" w:line="210" w:lineRule="atLeast"/>
+        <w:jc w:val="both"/>
         <w:rPr>
           <w:rFonts w:ascii="Consolas" w:eastAsia="Times New Roman" w:hAnsi="Consolas" w:cs="Times New Roman"/>
           <w:color w:val="5C5C5C"/>
@@ -13595,6 +13919,7 @@
         </w:pBdr>
         <w:shd w:val="clear" w:color="auto" w:fill="F8F8F8"/>
         <w:spacing w:before="0" w:beforeAutospacing="1" w:after="0" w:afterAutospacing="1" w:line="210" w:lineRule="atLeast"/>
+        <w:jc w:val="both"/>
         <w:rPr>
           <w:rFonts w:ascii="Consolas" w:eastAsia="Times New Roman" w:hAnsi="Consolas" w:cs="Times New Roman"/>
           <w:color w:val="5C5C5C"/>
@@ -13648,6 +13973,7 @@
         </w:pBdr>
         <w:shd w:val="clear" w:color="auto" w:fill="FFFFFF"/>
         <w:spacing w:before="0" w:beforeAutospacing="1" w:after="0" w:afterAutospacing="1" w:line="210" w:lineRule="atLeast"/>
+        <w:jc w:val="both"/>
         <w:rPr>
           <w:rFonts w:ascii="Consolas" w:eastAsia="Times New Roman" w:hAnsi="Consolas" w:cs="Times New Roman"/>
           <w:color w:val="5C5C5C"/>
@@ -13679,6 +14005,7 @@
         </w:pBdr>
         <w:shd w:val="clear" w:color="auto" w:fill="F8F8F8"/>
         <w:spacing w:before="0" w:beforeAutospacing="1" w:after="0" w:afterAutospacing="1" w:line="210" w:lineRule="atLeast"/>
+        <w:jc w:val="both"/>
         <w:rPr>
           <w:rFonts w:ascii="Consolas" w:eastAsia="Times New Roman" w:hAnsi="Consolas" w:cs="Times New Roman"/>
           <w:color w:val="5C5C5C"/>
@@ -13710,6 +14037,7 @@
         </w:pBdr>
         <w:shd w:val="clear" w:color="auto" w:fill="FFFFFF"/>
         <w:spacing w:before="0" w:beforeAutospacing="1" w:after="0" w:afterAutospacing="1" w:line="210" w:lineRule="atLeast"/>
+        <w:jc w:val="both"/>
         <w:rPr>
           <w:rFonts w:ascii="Consolas" w:eastAsia="Times New Roman" w:hAnsi="Consolas" w:cs="Times New Roman"/>
           <w:color w:val="5C5C5C"/>
@@ -13765,6 +14093,7 @@
         </w:pBdr>
         <w:shd w:val="clear" w:color="auto" w:fill="F8F8F8"/>
         <w:spacing w:before="0" w:beforeAutospacing="1" w:after="0" w:afterAutospacing="1" w:line="210" w:lineRule="atLeast"/>
+        <w:jc w:val="both"/>
         <w:rPr>
           <w:rFonts w:ascii="Consolas" w:eastAsia="Times New Roman" w:hAnsi="Consolas" w:cs="Times New Roman"/>
           <w:color w:val="5C5C5C"/>
@@ -13796,6 +14125,7 @@
         </w:pBdr>
         <w:shd w:val="clear" w:color="auto" w:fill="FFFFFF"/>
         <w:spacing w:before="0" w:beforeAutospacing="1" w:after="0" w:afterAutospacing="1" w:line="210" w:lineRule="atLeast"/>
+        <w:jc w:val="both"/>
         <w:rPr>
           <w:rFonts w:ascii="Consolas" w:eastAsia="Times New Roman" w:hAnsi="Consolas" w:cs="Times New Roman"/>
           <w:color w:val="5C5C5C"/>
@@ -13851,6 +14181,7 @@
         </w:pBdr>
         <w:shd w:val="clear" w:color="auto" w:fill="F8F8F8"/>
         <w:spacing w:before="0" w:beforeAutospacing="1" w:after="0" w:afterAutospacing="1" w:line="210" w:lineRule="atLeast"/>
+        <w:jc w:val="both"/>
         <w:rPr>
           <w:rFonts w:ascii="Consolas" w:eastAsia="Times New Roman" w:hAnsi="Consolas" w:cs="Times New Roman"/>
           <w:color w:val="5C5C5C"/>
@@ -13896,6 +14227,7 @@
     <w:p>
       <w:pPr>
         <w:pStyle w:val="Nessunaspaziatura"/>
+        <w:jc w:val="both"/>
         <w:rPr>
           <w:rStyle w:val="Titolodellibro"/>
           <w:b w:val="0"/>
@@ -13976,6 +14308,7 @@
     <w:p>
       <w:pPr>
         <w:pStyle w:val="Titolo1"/>
+        <w:jc w:val="both"/>
         <w:rPr>
           <w:rStyle w:val="Titolodellibro"/>
           <w:b w:val="0"/>
@@ -14012,11 +14345,13 @@
     <w:p>
       <w:pPr>
         <w:pStyle w:val="Nessunaspaziatura"/>
+        <w:jc w:val="both"/>
       </w:pPr>
     </w:p>
     <w:p>
       <w:pPr>
         <w:pStyle w:val="Nessunaspaziatura"/>
+        <w:jc w:val="both"/>
       </w:pPr>
       <w:r>
         <w:t>Q</w:t>
@@ -14061,6 +14396,7 @@
     <w:p>
       <w:pPr>
         <w:pStyle w:val="Nessunaspaziatura"/>
+        <w:jc w:val="both"/>
       </w:pPr>
       <w:r>
         <w:t xml:space="preserve">Il sistema nella sua versione finale si presenta come un oggetto utile da impiegare per tenere monitorata la </w:t>
@@ -14084,16 +14420,19 @@
     <w:p>
       <w:pPr>
         <w:pStyle w:val="Titolo2"/>
+        <w:jc w:val="both"/>
       </w:pPr>
     </w:p>
     <w:p>
       <w:pPr>
         <w:pStyle w:val="Titolo2"/>
+        <w:jc w:val="both"/>
       </w:pPr>
     </w:p>
     <w:p>
       <w:pPr>
         <w:pStyle w:val="Titolo2"/>
+        <w:jc w:val="both"/>
       </w:pPr>
       <w:r>
         <w:t>Ottimizzazioni e miglioramenti futuri:</w:t>
@@ -14102,47 +14441,57 @@
     <w:p>
       <w:pPr>
         <w:pStyle w:val="Nessunaspaziatura"/>
+        <w:jc w:val="both"/>
       </w:pPr>
     </w:p>
     <w:p>
       <w:pPr>
         <w:pStyle w:val="Nessunaspaziatura"/>
+        <w:jc w:val="both"/>
       </w:pPr>
       <w:r>
         <w:t xml:space="preserve">I miglioramenti fondamentali potranno essere raggiunti sostituendo </w:t>
       </w:r>
       <w:r>
-        <w:t>la comunicazione seriale via cavo con un Bluetooth low energy ed inserendo un layer bridge vero e proprio con un sistema di calcolo performante come una Raspberry Pi3 oppure un Odroid, capaci di eseguire in modo costante consumando poca energia il bot telegram.</w:t>
-      </w:r>
-    </w:p>
-    <w:p>
-      <w:pPr>
-        <w:pStyle w:val="Nessunaspaziatura"/>
-      </w:pPr>
-      <w:r>
-        <w:t>Ugualmente si potrebbe migliorare</w:t>
-      </w:r>
-      <w:r>
-        <w:t xml:space="preserve"> il prototipo</w:t>
-      </w:r>
-      <w:r>
-        <w:t xml:space="preserve"> </w:t>
-      </w:r>
-      <w:r>
-        <w:t>istaurando</w:t>
-      </w:r>
-      <w:r>
-        <w:t xml:space="preserve"> una comunicazione senza fili tra arduino e</w:t>
+        <w:t>la comunicazione seriale via cavo con un Bluetooth low energy ed inserendo un layer bridge vero e proprio con un sistema di calcolo performante come una Raspberry Pi3 oppure un Odroid, capaci di eseguire in modo costante consumando poca energia il bot telegram</w:t>
+      </w:r>
+      <w:r>
+        <w:t>, il cui spazio è già stato previsto nella board del prototipo</w:t>
       </w:r>
       <w:bookmarkStart w:id="0" w:name="_GoBack"/>
       <w:bookmarkEnd w:id="0"/>
       <w:r>
+        <w:t>.</w:t>
+      </w:r>
+    </w:p>
+    <w:p>
+      <w:pPr>
+        <w:pStyle w:val="Nessunaspaziatura"/>
+        <w:jc w:val="both"/>
+      </w:pPr>
+      <w:r>
+        <w:t>Ugualmente si potrebbe migliorare</w:t>
+      </w:r>
+      <w:r>
+        <w:t xml:space="preserve"> il prototipo</w:t>
+      </w:r>
+      <w:r>
+        <w:t xml:space="preserve"> </w:t>
+      </w:r>
+      <w:r>
+        <w:t>istaurando</w:t>
+      </w:r>
+      <w:r>
+        <w:t xml:space="preserve"> una comunicazione senza fili tra arduino e</w:t>
+      </w:r>
+      <w:r>
         <w:t xml:space="preserve"> tutti i sensori adottati.</w:t>
       </w:r>
     </w:p>
     <w:p>
       <w:pPr>
         <w:pStyle w:val="Nessunaspaziatura"/>
+        <w:jc w:val="both"/>
       </w:pPr>
       <w:r>
         <w:t>Grazie all’uso di più sensori sarà possibile implementare nello script eseguito dal</w:t>
@@ -14172,6 +14521,7 @@
     <w:p>
       <w:pPr>
         <w:pStyle w:val="Nessunaspaziatura"/>
+        <w:jc w:val="both"/>
       </w:pPr>
       <w:r>
         <w:t>Inoltre,</w:t>
@@ -14201,6 +14551,7 @@
     <w:p>
       <w:pPr>
         <w:pStyle w:val="Nessunaspaziatura"/>
+        <w:jc w:val="both"/>
       </w:pPr>
       <w:r>
         <w:t>Tramite l’adozione del flussometro è possibile impiegare la ventolina, con apposito adattatore per simulare il passaggio del gas, usando però uno stadio di alimentazione differente poiché essa richiederebbe una tensione di 12v, che per motivi pratici non è stata prevista nel prototipo esposto, ma è stato lasciato lo spazio sulla board.</w:t>
@@ -17412,7 +17763,7 @@
 </file>
 
 <file path=customXml/itemProps1.xml><?xml version="1.0" encoding="utf-8"?>
-<ds:datastoreItem xmlns:ds="http://schemas.openxmlformats.org/officeDocument/2006/customXml" ds:itemID="{3D47B25A-171E-4B49-8EBE-E584A51FCEAE}">
+<ds:datastoreItem xmlns:ds="http://schemas.openxmlformats.org/officeDocument/2006/customXml" ds:itemID="{59DDD795-0FF5-4DEA-93DF-43C800B30CF4}">
   <ds:schemaRefs>
     <ds:schemaRef ds:uri="http://schemas.openxmlformats.org/officeDocument/2006/bibliography"/>
   </ds:schemaRefs>

</xml_diff>